<commit_message>
changed orientation to landscape
</commit_message>
<xml_diff>
--- a/QuestionsfromClass/questions from class.docx
+++ b/QuestionsfromClass/questions from class.docx
@@ -15,15 +15,15 @@
         <w:tblLook w:val="04A0" w:firstRow="1" w:lastRow="0" w:firstColumn="1" w:lastColumn="0" w:noHBand="0" w:noVBand="1"/>
       </w:tblPr>
       <w:tblGrid>
-        <w:gridCol w:w="660"/>
-        <w:gridCol w:w="886"/>
-        <w:gridCol w:w="2305"/>
-        <w:gridCol w:w="5165"/>
+        <w:gridCol w:w="1129"/>
+        <w:gridCol w:w="1276"/>
+        <w:gridCol w:w="4394"/>
+        <w:gridCol w:w="7088"/>
       </w:tblGrid>
       <w:tr>
         <w:tc>
           <w:tcPr>
-            <w:tcW w:w="660" w:type="dxa"/>
+            <w:tcW w:w="1129" w:type="dxa"/>
           </w:tcPr>
           <w:p>
             <w:r>
@@ -33,7 +33,7 @@
         </w:tc>
         <w:tc>
           <w:tcPr>
-            <w:tcW w:w="2312" w:type="dxa"/>
+            <w:tcW w:w="1276" w:type="dxa"/>
           </w:tcPr>
           <w:p>
             <w:r>
@@ -43,7 +43,7 @@
         </w:tc>
         <w:tc>
           <w:tcPr>
-            <w:tcW w:w="879" w:type="dxa"/>
+            <w:tcW w:w="4394" w:type="dxa"/>
           </w:tcPr>
           <w:p>
             <w:r>
@@ -53,7 +53,7 @@
         </w:tc>
         <w:tc>
           <w:tcPr>
-            <w:tcW w:w="5165" w:type="dxa"/>
+            <w:tcW w:w="7088" w:type="dxa"/>
           </w:tcPr>
           <w:p>
             <w:r>
@@ -65,7 +65,7 @@
       <w:tr>
         <w:tc>
           <w:tcPr>
-            <w:tcW w:w="660" w:type="dxa"/>
+            <w:tcW w:w="1129" w:type="dxa"/>
           </w:tcPr>
           <w:p>
             <w:r>
@@ -75,7 +75,7 @@
         </w:tc>
         <w:tc>
           <w:tcPr>
-            <w:tcW w:w="2312" w:type="dxa"/>
+            <w:tcW w:w="1276" w:type="dxa"/>
           </w:tcPr>
           <w:p>
             <w:r>
@@ -85,7 +85,7 @@
         </w:tc>
         <w:tc>
           <w:tcPr>
-            <w:tcW w:w="879" w:type="dxa"/>
+            <w:tcW w:w="4394" w:type="dxa"/>
           </w:tcPr>
           <w:p>
             <w:pPr>
@@ -105,7 +105,7 @@
         </w:tc>
         <w:tc>
           <w:tcPr>
-            <w:tcW w:w="5165" w:type="dxa"/>
+            <w:tcW w:w="7088" w:type="dxa"/>
           </w:tcPr>
           <w:p>
             <w:r>
@@ -117,15 +117,7 @@
             </w:r>
             <w:proofErr w:type="spellEnd"/>
             <w:r>
-              <w:t xml:space="preserve"> not lowercase /uppercase mismatched, or </w:t>
-            </w:r>
-            <w:proofErr w:type="gramStart"/>
-            <w:r>
-              <w:t>typos,  the</w:t>
-            </w:r>
-            <w:proofErr w:type="gramEnd"/>
-            <w:r>
-              <w:t xml:space="preserve"> </w:t>
+              <w:t xml:space="preserve"> not lowercase /uppercase mismatched, or typos,  the </w:t>
             </w:r>
             <w:proofErr w:type="spellStart"/>
             <w:r>
@@ -141,13 +133,8 @@
             </w:r>
             <w:proofErr w:type="spellEnd"/>
             <w:r>
-              <w:t xml:space="preserve"> in one file, not in another, those are added at the end of the column list. Which is quite logical </w:t>
-            </w:r>
-            <w:proofErr w:type="gramStart"/>
-            <w:r>
-              <w:t>too.</w:t>
-            </w:r>
-            <w:proofErr w:type="gramEnd"/>
+              <w:t xml:space="preserve"> in one file, not in another, those are added at the end of the column list. Which is quite logical too.</w:t>
+            </w:r>
             <w:r>
               <w:t xml:space="preserve"> So, no worries there</w:t>
             </w:r>
@@ -180,19 +167,19 @@
       <w:tr>
         <w:tc>
           <w:tcPr>
-            <w:tcW w:w="660" w:type="dxa"/>
-          </w:tcPr>
-          <w:p/>
-        </w:tc>
-        <w:tc>
-          <w:tcPr>
-            <w:tcW w:w="2312" w:type="dxa"/>
-          </w:tcPr>
-          <w:p/>
-        </w:tc>
-        <w:tc>
-          <w:tcPr>
-            <w:tcW w:w="879" w:type="dxa"/>
+            <w:tcW w:w="1129" w:type="dxa"/>
+          </w:tcPr>
+          <w:p/>
+        </w:tc>
+        <w:tc>
+          <w:tcPr>
+            <w:tcW w:w="1276" w:type="dxa"/>
+          </w:tcPr>
+          <w:p/>
+        </w:tc>
+        <w:tc>
+          <w:tcPr>
+            <w:tcW w:w="4394" w:type="dxa"/>
           </w:tcPr>
           <w:p>
             <w:pPr>
@@ -206,23 +193,7 @@
                 <w:i/>
                 <w:iCs/>
               </w:rPr>
-              <w:t xml:space="preserve">Why do we need to say axis =0 or axis =1 … what difference does it </w:t>
-            </w:r>
-            <w:proofErr w:type="gramStart"/>
-            <w:r>
-              <w:rPr>
-                <w:i/>
-                <w:iCs/>
-              </w:rPr>
-              <w:t>make ?</w:t>
-            </w:r>
-            <w:proofErr w:type="gramEnd"/>
-            <w:r>
-              <w:rPr>
-                <w:i/>
-                <w:iCs/>
-              </w:rPr>
-              <w:t xml:space="preserve"> </w:t>
+              <w:t xml:space="preserve">Why do we need to say axis =0 or axis =1 … what difference does it make ? </w:t>
             </w:r>
           </w:p>
           <w:p>
@@ -260,7 +231,6 @@
               <w:t xml:space="preserve">data = </w:t>
             </w:r>
             <w:proofErr w:type="spellStart"/>
-            <w:proofErr w:type="gramStart"/>
             <w:r>
               <w:rPr>
                 <w:rFonts w:ascii="Helvetica Neue" w:hAnsi="Helvetica Neue"/>
@@ -272,7 +242,6 @@
               <w:t>pd.concat</w:t>
             </w:r>
             <w:proofErr w:type="spellEnd"/>
-            <w:proofErr w:type="gramEnd"/>
             <w:r>
               <w:rPr>
                 <w:rFonts w:ascii="Helvetica Neue" w:hAnsi="Helvetica Neue"/>
@@ -304,7 +273,6 @@
               <w:t xml:space="preserve">data = </w:t>
             </w:r>
             <w:proofErr w:type="spellStart"/>
-            <w:proofErr w:type="gramStart"/>
             <w:r>
               <w:rPr>
                 <w:rFonts w:ascii="Helvetica Neue" w:hAnsi="Helvetica Neue"/>
@@ -316,7 +284,6 @@
               <w:t>data.drop</w:t>
             </w:r>
             <w:proofErr w:type="spellEnd"/>
-            <w:proofErr w:type="gramEnd"/>
             <w:r>
               <w:rPr>
                 <w:rFonts w:ascii="Helvetica Neue" w:hAnsi="Helvetica Neue"/>
@@ -361,7 +328,7 @@
         </w:tc>
         <w:tc>
           <w:tcPr>
-            <w:tcW w:w="5165" w:type="dxa"/>
+            <w:tcW w:w="7088" w:type="dxa"/>
           </w:tcPr>
           <w:p>
             <w:r>
@@ -433,15 +400,14 @@
           <w:p/>
           <w:p>
             <w:r>
+              <w:lastRenderedPageBreak/>
               <w:t xml:space="preserve">A data frame in pandas looks like the image above. Axis 1 and 0 is </w:t>
             </w:r>
             <w:proofErr w:type="spellStart"/>
-            <w:proofErr w:type="gramStart"/>
             <w:r>
               <w:t>pre defined</w:t>
             </w:r>
             <w:proofErr w:type="spellEnd"/>
-            <w:proofErr w:type="gramEnd"/>
             <w:r>
               <w:t xml:space="preserve">. In our example </w:t>
             </w:r>
@@ -471,20 +437,14 @@
           <w:p/>
           <w:p>
             <w:r>
-              <w:lastRenderedPageBreak/>
               <w:t xml:space="preserve">We are specifying the axis along which we compute the function. </w:t>
             </w:r>
           </w:p>
           <w:p/>
           <w:p>
             <w:r>
-              <w:t xml:space="preserve">Useful resource for where we are now and gives a hint of where this is going to come up later </w:t>
-            </w:r>
-            <w:proofErr w:type="gramStart"/>
-            <w:r>
-              <w:t>on :</w:t>
-            </w:r>
-            <w:proofErr w:type="gramEnd"/>
+              <w:t>Useful resource for where we are now and gives a hint of where this is going to come up later on :</w:t>
+            </w:r>
           </w:p>
           <w:p>
             <w:hyperlink r:id="rId5" w:history="1">
@@ -507,25 +467,25 @@
       <w:tr>
         <w:tc>
           <w:tcPr>
-            <w:tcW w:w="660" w:type="dxa"/>
-          </w:tcPr>
-          <w:p/>
-        </w:tc>
-        <w:tc>
-          <w:tcPr>
-            <w:tcW w:w="2312" w:type="dxa"/>
-          </w:tcPr>
-          <w:p/>
-        </w:tc>
-        <w:tc>
-          <w:tcPr>
-            <w:tcW w:w="879" w:type="dxa"/>
-          </w:tcPr>
-          <w:p/>
-        </w:tc>
-        <w:tc>
-          <w:tcPr>
-            <w:tcW w:w="5165" w:type="dxa"/>
+            <w:tcW w:w="1129" w:type="dxa"/>
+          </w:tcPr>
+          <w:p/>
+        </w:tc>
+        <w:tc>
+          <w:tcPr>
+            <w:tcW w:w="1276" w:type="dxa"/>
+          </w:tcPr>
+          <w:p/>
+        </w:tc>
+        <w:tc>
+          <w:tcPr>
+            <w:tcW w:w="4394" w:type="dxa"/>
+          </w:tcPr>
+          <w:p/>
+        </w:tc>
+        <w:tc>
+          <w:tcPr>
+            <w:tcW w:w="7088" w:type="dxa"/>
           </w:tcPr>
           <w:p/>
         </w:tc>
@@ -533,25 +493,25 @@
       <w:tr>
         <w:tc>
           <w:tcPr>
-            <w:tcW w:w="660" w:type="dxa"/>
-          </w:tcPr>
-          <w:p/>
-        </w:tc>
-        <w:tc>
-          <w:tcPr>
-            <w:tcW w:w="2312" w:type="dxa"/>
-          </w:tcPr>
-          <w:p/>
-        </w:tc>
-        <w:tc>
-          <w:tcPr>
-            <w:tcW w:w="879" w:type="dxa"/>
-          </w:tcPr>
-          <w:p/>
-        </w:tc>
-        <w:tc>
-          <w:tcPr>
-            <w:tcW w:w="5165" w:type="dxa"/>
+            <w:tcW w:w="1129" w:type="dxa"/>
+          </w:tcPr>
+          <w:p/>
+        </w:tc>
+        <w:tc>
+          <w:tcPr>
+            <w:tcW w:w="1276" w:type="dxa"/>
+          </w:tcPr>
+          <w:p/>
+        </w:tc>
+        <w:tc>
+          <w:tcPr>
+            <w:tcW w:w="4394" w:type="dxa"/>
+          </w:tcPr>
+          <w:p/>
+        </w:tc>
+        <w:tc>
+          <w:tcPr>
+            <w:tcW w:w="7088" w:type="dxa"/>
           </w:tcPr>
           <w:p/>
         </w:tc>
@@ -559,25 +519,25 @@
       <w:tr>
         <w:tc>
           <w:tcPr>
-            <w:tcW w:w="660" w:type="dxa"/>
-          </w:tcPr>
-          <w:p/>
-        </w:tc>
-        <w:tc>
-          <w:tcPr>
-            <w:tcW w:w="2312" w:type="dxa"/>
-          </w:tcPr>
-          <w:p/>
-        </w:tc>
-        <w:tc>
-          <w:tcPr>
-            <w:tcW w:w="879" w:type="dxa"/>
-          </w:tcPr>
-          <w:p/>
-        </w:tc>
-        <w:tc>
-          <w:tcPr>
-            <w:tcW w:w="5165" w:type="dxa"/>
+            <w:tcW w:w="1129" w:type="dxa"/>
+          </w:tcPr>
+          <w:p/>
+        </w:tc>
+        <w:tc>
+          <w:tcPr>
+            <w:tcW w:w="1276" w:type="dxa"/>
+          </w:tcPr>
+          <w:p/>
+        </w:tc>
+        <w:tc>
+          <w:tcPr>
+            <w:tcW w:w="4394" w:type="dxa"/>
+          </w:tcPr>
+          <w:p/>
+        </w:tc>
+        <w:tc>
+          <w:tcPr>
+            <w:tcW w:w="7088" w:type="dxa"/>
           </w:tcPr>
           <w:p/>
         </w:tc>
@@ -585,7 +545,7 @@
     </w:tbl>
     <w:p/>
     <w:sectPr>
-      <w:pgSz w:w="11906" w:h="16838"/>
+      <w:pgSz w:w="16838" w:h="11906" w:orient="landscape"/>
       <w:pgMar w:top="1440" w:right="1440" w:bottom="1440" w:left="1440" w:header="708" w:footer="708" w:gutter="0"/>
       <w:cols w:space="708"/>
       <w:docGrid w:linePitch="360"/>

</xml_diff>

<commit_message>
thisisanupdate of the questions
</commit_message>
<xml_diff>
--- a/QuestionsfromClass/questions from class.docx
+++ b/QuestionsfromClass/questions from class.docx
@@ -31,8 +31,8 @@
       <w:tblGrid>
         <w:gridCol w:w="1068"/>
         <w:gridCol w:w="1228"/>
-        <w:gridCol w:w="3143"/>
-        <w:gridCol w:w="8509"/>
+        <w:gridCol w:w="3132"/>
+        <w:gridCol w:w="8520"/>
       </w:tblGrid>
       <w:tr>
         <w:tc>
@@ -933,15 +933,7 @@
                 <w:color w:val="535A60"/>
                 <w:shd w:val="clear" w:color="auto" w:fill="FFFFFF"/>
               </w:rPr>
-              <w:t xml:space="preserve"> bars are a graphical representation of the variability of data and are used on graphs to indicate the error, or uncertainty in a reported measurement.</w:t>
-            </w:r>
-            <w:r>
-              <w:rPr>
-                <w:rFonts w:cstheme="minorHAnsi"/>
-                <w:color w:val="535A60"/>
-                <w:shd w:val="clear" w:color="auto" w:fill="FFFFFF"/>
-              </w:rPr>
-              <w:t>”</w:t>
+              <w:t xml:space="preserve"> bars are a graphical representation of the variability of data and are used on graphs to indicate the error, or uncertainty in a reported measurement.”</w:t>
             </w:r>
           </w:p>
           <w:p>
@@ -1173,6 +1165,12 @@
                 <w:rFonts w:cstheme="minorHAnsi"/>
               </w:rPr>
             </w:pPr>
+            <w:r>
+              <w:rPr>
+                <w:rFonts w:cstheme="minorHAnsi"/>
+              </w:rPr>
+              <w:t>How do you turn a boxplot horizontal with matplotlib?</w:t>
+            </w:r>
           </w:p>
         </w:tc>
         <w:tc>
@@ -1183,6 +1181,246 @@
             <w:pPr>
               <w:rPr>
                 <w:rFonts w:cstheme="minorHAnsi"/>
+              </w:rPr>
+            </w:pPr>
+            <w:r>
+              <w:rPr>
+                <w:rFonts w:cstheme="minorHAnsi"/>
+              </w:rPr>
+              <w:t>Simple answer which we should have guessed! Just define inside the () your requirement that this is not vertical… as that’s default, we use vertical =False</w:t>
+            </w:r>
+          </w:p>
+          <w:p>
+            <w:pPr>
+              <w:rPr>
+                <w:rFonts w:cstheme="minorHAnsi"/>
+                <w:b/>
+                <w:bCs/>
+              </w:rPr>
+            </w:pPr>
+            <w:r>
+              <w:rPr>
+                <w:rFonts w:cstheme="minorHAnsi"/>
+                <w:b/>
+                <w:bCs/>
+              </w:rPr>
+              <w:t>D</w:t>
+            </w:r>
+            <w:r>
+              <w:rPr>
+                <w:rFonts w:cstheme="minorHAnsi"/>
+                <w:b/>
+                <w:bCs/>
+              </w:rPr>
+              <w:t>ata[[</w:t>
+            </w:r>
+            <w:r>
+              <w:rPr>
+                <w:rFonts w:cstheme="minorHAnsi"/>
+                <w:b/>
+                <w:bCs/>
+              </w:rPr>
+              <w:t>‘</w:t>
+            </w:r>
+            <w:proofErr w:type="spellStart"/>
+            <w:r>
+              <w:rPr>
+                <w:rFonts w:cstheme="minorHAnsi"/>
+                <w:b/>
+                <w:bCs/>
+              </w:rPr>
+              <w:t>actual_height</w:t>
+            </w:r>
+            <w:proofErr w:type="spellEnd"/>
+            <w:r>
+              <w:rPr>
+                <w:rFonts w:cstheme="minorHAnsi"/>
+                <w:b/>
+                <w:bCs/>
+              </w:rPr>
+              <w:t>’</w:t>
+            </w:r>
+            <w:r>
+              <w:rPr>
+                <w:rFonts w:cstheme="minorHAnsi"/>
+                <w:b/>
+                <w:bCs/>
+              </w:rPr>
+              <w:t>]</w:t>
+            </w:r>
+            <w:proofErr w:type="gramStart"/>
+            <w:r>
+              <w:rPr>
+                <w:rFonts w:cstheme="minorHAnsi"/>
+                <w:b/>
+                <w:bCs/>
+              </w:rPr>
+              <w:t>].boxplot</w:t>
+            </w:r>
+            <w:proofErr w:type="gramEnd"/>
+            <w:r>
+              <w:rPr>
+                <w:rFonts w:cstheme="minorHAnsi"/>
+                <w:b/>
+                <w:bCs/>
+              </w:rPr>
+              <w:t>(vert=False)</w:t>
+            </w:r>
+          </w:p>
+          <w:p>
+            <w:pPr>
+              <w:rPr>
+                <w:rFonts w:cstheme="minorHAnsi"/>
+                <w:b/>
+                <w:bCs/>
+              </w:rPr>
+            </w:pPr>
+            <w:proofErr w:type="gramStart"/>
+            <w:r>
+              <w:rPr>
+                <w:rFonts w:cstheme="minorHAnsi"/>
+                <w:b/>
+                <w:bCs/>
+              </w:rPr>
+              <w:t>Before :</w:t>
+            </w:r>
+            <w:proofErr w:type="gramEnd"/>
+          </w:p>
+          <w:p>
+            <w:pPr>
+              <w:rPr>
+                <w:rFonts w:cstheme="minorHAnsi"/>
+                <w:b/>
+                <w:bCs/>
+              </w:rPr>
+            </w:pPr>
+            <w:r>
+              <w:rPr>
+                <w:rFonts w:cstheme="minorHAnsi"/>
+                <w:b/>
+                <w:bCs/>
+              </w:rPr>
+              <w:drawing>
+                <wp:inline distT="0" distB="0" distL="0" distR="0" wp14:anchorId="7C2E26D0" wp14:editId="2FD2E8FF">
+                  <wp:extent cx="4025348" cy="2085349"/>
+                  <wp:effectExtent l="0" t="0" r="635" b="0"/>
+                  <wp:docPr id="4" name="Picture 4"/>
+                  <wp:cNvGraphicFramePr>
+                    <a:graphicFrameLocks xmlns:a="http://schemas.openxmlformats.org/drawingml/2006/main" noChangeAspect="1"/>
+                  </wp:cNvGraphicFramePr>
+                  <a:graphic xmlns:a="http://schemas.openxmlformats.org/drawingml/2006/main">
+                    <a:graphicData uri="http://schemas.openxmlformats.org/drawingml/2006/picture">
+                      <pic:pic xmlns:pic="http://schemas.openxmlformats.org/drawingml/2006/picture">
+                        <pic:nvPicPr>
+                          <pic:cNvPr id="1" name=""/>
+                          <pic:cNvPicPr/>
+                        </pic:nvPicPr>
+                        <pic:blipFill>
+                          <a:blip r:embed="rId9"/>
+                          <a:stretch>
+                            <a:fillRect/>
+                          </a:stretch>
+                        </pic:blipFill>
+                        <pic:spPr>
+                          <a:xfrm>
+                            <a:off x="0" y="0"/>
+                            <a:ext cx="4079814" cy="2113565"/>
+                          </a:xfrm>
+                          <a:prstGeom prst="rect">
+                            <a:avLst/>
+                          </a:prstGeom>
+                        </pic:spPr>
+                      </pic:pic>
+                    </a:graphicData>
+                  </a:graphic>
+                </wp:inline>
+              </w:drawing>
+            </w:r>
+          </w:p>
+          <w:p>
+            <w:pPr>
+              <w:rPr>
+                <w:rFonts w:cstheme="minorHAnsi"/>
+                <w:b/>
+                <w:bCs/>
+              </w:rPr>
+            </w:pPr>
+            <w:proofErr w:type="gramStart"/>
+            <w:r>
+              <w:rPr>
+                <w:rFonts w:cstheme="minorHAnsi"/>
+                <w:b/>
+                <w:bCs/>
+              </w:rPr>
+              <w:t>After :</w:t>
+            </w:r>
+            <w:proofErr w:type="gramEnd"/>
+            <w:r>
+              <w:rPr>
+                <w:rFonts w:cstheme="minorHAnsi"/>
+                <w:b/>
+                <w:bCs/>
+              </w:rPr>
+              <w:t xml:space="preserve"> </w:t>
+            </w:r>
+          </w:p>
+          <w:p>
+            <w:pPr>
+              <w:rPr>
+                <w:rFonts w:cstheme="minorHAnsi"/>
+                <w:b/>
+                <w:bCs/>
+              </w:rPr>
+            </w:pPr>
+            <w:r>
+              <w:rPr>
+                <w:rFonts w:cstheme="minorHAnsi"/>
+                <w:b/>
+                <w:bCs/>
+              </w:rPr>
+              <w:drawing>
+                <wp:inline distT="0" distB="0" distL="0" distR="0" wp14:anchorId="542971AC" wp14:editId="61553720">
+                  <wp:extent cx="4542183" cy="2398983"/>
+                  <wp:effectExtent l="0" t="0" r="4445" b="1905"/>
+                  <wp:docPr id="3" name="Picture 3"/>
+                  <wp:cNvGraphicFramePr>
+                    <a:graphicFrameLocks xmlns:a="http://schemas.openxmlformats.org/drawingml/2006/main" noChangeAspect="1"/>
+                  </wp:cNvGraphicFramePr>
+                  <a:graphic xmlns:a="http://schemas.openxmlformats.org/drawingml/2006/main">
+                    <a:graphicData uri="http://schemas.openxmlformats.org/drawingml/2006/picture">
+                      <pic:pic xmlns:pic="http://schemas.openxmlformats.org/drawingml/2006/picture">
+                        <pic:nvPicPr>
+                          <pic:cNvPr id="1" name=""/>
+                          <pic:cNvPicPr/>
+                        </pic:nvPicPr>
+                        <pic:blipFill>
+                          <a:blip r:embed="rId10"/>
+                          <a:stretch>
+                            <a:fillRect/>
+                          </a:stretch>
+                        </pic:blipFill>
+                        <pic:spPr>
+                          <a:xfrm>
+                            <a:off x="0" y="0"/>
+                            <a:ext cx="4651886" cy="2456923"/>
+                          </a:xfrm>
+                          <a:prstGeom prst="rect">
+                            <a:avLst/>
+                          </a:prstGeom>
+                        </pic:spPr>
+                      </pic:pic>
+                    </a:graphicData>
+                  </a:graphic>
+                </wp:inline>
+              </w:drawing>
+            </w:r>
+          </w:p>
+          <w:p>
+            <w:pPr>
+              <w:rPr>
+                <w:rFonts w:cstheme="minorHAnsi"/>
+                <w:b/>
+                <w:bCs/>
               </w:rPr>
             </w:pPr>
           </w:p>

</xml_diff>

<commit_message>
updating recordings and files from end last week lessons
</commit_message>
<xml_diff>
--- a/QuestionsfromClass/questions from class.docx
+++ b/QuestionsfromClass/questions from class.docx
@@ -30,9 +30,9 @@
       </w:tblPr>
       <w:tblGrid>
         <w:gridCol w:w="1068"/>
-        <w:gridCol w:w="1228"/>
-        <w:gridCol w:w="3132"/>
-        <w:gridCol w:w="8520"/>
+        <w:gridCol w:w="1256"/>
+        <w:gridCol w:w="3124"/>
+        <w:gridCol w:w="8500"/>
       </w:tblGrid>
       <w:tr>
         <w:tc>
@@ -570,7 +570,7 @@
                           </pic:cNvPicPr>
                         </pic:nvPicPr>
                         <pic:blipFill>
-                          <a:blip r:embed="rId4" cstate="print">
+                          <a:blip r:embed="rId5" cstate="print">
                             <a:extLst>
                               <a:ext uri="{28A0092B-C50C-407E-A947-70E740481C1C}">
                                 <a14:useLocalDpi xmlns:a14="http://schemas.microsoft.com/office/drawing/2010/main" val="0"/>
@@ -747,7 +747,7 @@
                 <w:rFonts w:cstheme="minorHAnsi"/>
               </w:rPr>
             </w:pPr>
-            <w:hyperlink r:id="rId5" w:history="1">
+            <w:hyperlink r:id="rId6" w:history="1">
               <w:r>
                 <w:rPr>
                   <w:rStyle w:val="Hyperlink"/>
@@ -874,7 +874,7 @@
                 <w:rFonts w:cstheme="minorHAnsi"/>
               </w:rPr>
             </w:pPr>
-            <w:hyperlink r:id="rId6" w:history="1">
+            <w:hyperlink r:id="rId7" w:history="1">
               <w:r>
                 <w:rPr>
                   <w:rStyle w:val="Hyperlink"/>
@@ -1083,7 +1083,7 @@
                 <w:rFonts w:cstheme="minorHAnsi"/>
               </w:rPr>
             </w:pPr>
-            <w:hyperlink r:id="rId7" w:history="1">
+            <w:hyperlink r:id="rId8" w:history="1">
               <w:r>
                 <w:rPr>
                   <w:rStyle w:val="Hyperlink"/>
@@ -1112,7 +1112,7 @@
               </w:rPr>
               <w:t xml:space="preserve">You can also turn them off </w:t>
             </w:r>
-            <w:hyperlink r:id="rId8" w:history="1">
+            <w:hyperlink r:id="rId9" w:history="1">
               <w:r>
                 <w:rPr>
                   <w:rStyle w:val="Hyperlink"/>
@@ -1204,7 +1204,7 @@
                 <w:b/>
                 <w:bCs/>
               </w:rPr>
-              <w:t>D</w:t>
+              <w:t>Data[[</w:t>
             </w:r>
             <w:r>
               <w:rPr>
@@ -1212,177 +1212,92 @@
                 <w:b/>
                 <w:bCs/>
               </w:rPr>
-              <w:t>ata[[</w:t>
-            </w:r>
+              <w:t>‘</w:t>
+            </w:r>
+            <w:proofErr w:type="spellStart"/>
             <w:r>
               <w:rPr>
                 <w:rFonts w:cstheme="minorHAnsi"/>
                 <w:b/>
                 <w:bCs/>
               </w:rPr>
-              <w:t>‘</w:t>
-            </w:r>
-            <w:proofErr w:type="spellStart"/>
+              <w:t>actual_height</w:t>
+            </w:r>
+            <w:proofErr w:type="spellEnd"/>
             <w:r>
               <w:rPr>
                 <w:rFonts w:cstheme="minorHAnsi"/>
                 <w:b/>
                 <w:bCs/>
               </w:rPr>
-              <w:t>actual_height</w:t>
-            </w:r>
-            <w:proofErr w:type="spellEnd"/>
+              <w:t>’</w:t>
+            </w:r>
             <w:r>
               <w:rPr>
                 <w:rFonts w:cstheme="minorHAnsi"/>
                 <w:b/>
                 <w:bCs/>
               </w:rPr>
-              <w:t>’</w:t>
-            </w:r>
+              <w:t>]</w:t>
+            </w:r>
+            <w:proofErr w:type="gramStart"/>
             <w:r>
               <w:rPr>
                 <w:rFonts w:cstheme="minorHAnsi"/>
                 <w:b/>
                 <w:bCs/>
               </w:rPr>
-              <w:t>]</w:t>
-            </w:r>
-            <w:proofErr w:type="gramStart"/>
+              <w:t>].boxplot</w:t>
+            </w:r>
+            <w:proofErr w:type="gramEnd"/>
             <w:r>
               <w:rPr>
                 <w:rFonts w:cstheme="minorHAnsi"/>
                 <w:b/>
                 <w:bCs/>
               </w:rPr>
-              <w:t>].boxplot</w:t>
-            </w:r>
-            <w:proofErr w:type="gramEnd"/>
-            <w:r>
+              <w:t>(vert=False)</w:t>
+            </w:r>
+          </w:p>
+          <w:p>
+            <w:pPr>
               <w:rPr>
                 <w:rFonts w:cstheme="minorHAnsi"/>
                 <w:b/>
                 <w:bCs/>
               </w:rPr>
-              <w:t>(vert=False)</w:t>
-            </w:r>
-          </w:p>
-          <w:p>
-            <w:pPr>
+            </w:pPr>
+            <w:proofErr w:type="gramStart"/>
+            <w:r>
               <w:rPr>
                 <w:rFonts w:cstheme="minorHAnsi"/>
                 <w:b/>
                 <w:bCs/>
               </w:rPr>
-            </w:pPr>
-            <w:proofErr w:type="gramStart"/>
-            <w:r>
+              <w:t>Before :</w:t>
+            </w:r>
+            <w:proofErr w:type="gramEnd"/>
+          </w:p>
+          <w:p>
+            <w:pPr>
               <w:rPr>
                 <w:rFonts w:cstheme="minorHAnsi"/>
                 <w:b/>
                 <w:bCs/>
               </w:rPr>
-              <w:t>Before :</w:t>
-            </w:r>
-            <w:proofErr w:type="gramEnd"/>
-          </w:p>
-          <w:p>
-            <w:pPr>
+            </w:pPr>
+            <w:r>
               <w:rPr>
                 <w:rFonts w:cstheme="minorHAnsi"/>
                 <w:b/>
                 <w:bCs/>
-              </w:rPr>
-            </w:pPr>
-            <w:r>
-              <w:rPr>
-                <w:rFonts w:cstheme="minorHAnsi"/>
-                <w:b/>
-                <w:bCs/>
+                <w:noProof/>
               </w:rPr>
               <w:drawing>
                 <wp:inline distT="0" distB="0" distL="0" distR="0" wp14:anchorId="7C2E26D0" wp14:editId="2FD2E8FF">
                   <wp:extent cx="4025348" cy="2085349"/>
                   <wp:effectExtent l="0" t="0" r="635" b="0"/>
                   <wp:docPr id="4" name="Picture 4"/>
-                  <wp:cNvGraphicFramePr>
-                    <a:graphicFrameLocks xmlns:a="http://schemas.openxmlformats.org/drawingml/2006/main" noChangeAspect="1"/>
-                  </wp:cNvGraphicFramePr>
-                  <a:graphic xmlns:a="http://schemas.openxmlformats.org/drawingml/2006/main">
-                    <a:graphicData uri="http://schemas.openxmlformats.org/drawingml/2006/picture">
-                      <pic:pic xmlns:pic="http://schemas.openxmlformats.org/drawingml/2006/picture">
-                        <pic:nvPicPr>
-                          <pic:cNvPr id="1" name=""/>
-                          <pic:cNvPicPr/>
-                        </pic:nvPicPr>
-                        <pic:blipFill>
-                          <a:blip r:embed="rId9"/>
-                          <a:stretch>
-                            <a:fillRect/>
-                          </a:stretch>
-                        </pic:blipFill>
-                        <pic:spPr>
-                          <a:xfrm>
-                            <a:off x="0" y="0"/>
-                            <a:ext cx="4079814" cy="2113565"/>
-                          </a:xfrm>
-                          <a:prstGeom prst="rect">
-                            <a:avLst/>
-                          </a:prstGeom>
-                        </pic:spPr>
-                      </pic:pic>
-                    </a:graphicData>
-                  </a:graphic>
-                </wp:inline>
-              </w:drawing>
-            </w:r>
-          </w:p>
-          <w:p>
-            <w:pPr>
-              <w:rPr>
-                <w:rFonts w:cstheme="minorHAnsi"/>
-                <w:b/>
-                <w:bCs/>
-              </w:rPr>
-            </w:pPr>
-            <w:proofErr w:type="gramStart"/>
-            <w:r>
-              <w:rPr>
-                <w:rFonts w:cstheme="minorHAnsi"/>
-                <w:b/>
-                <w:bCs/>
-              </w:rPr>
-              <w:t>After :</w:t>
-            </w:r>
-            <w:proofErr w:type="gramEnd"/>
-            <w:r>
-              <w:rPr>
-                <w:rFonts w:cstheme="minorHAnsi"/>
-                <w:b/>
-                <w:bCs/>
-              </w:rPr>
-              <w:t xml:space="preserve"> </w:t>
-            </w:r>
-          </w:p>
-          <w:p>
-            <w:pPr>
-              <w:rPr>
-                <w:rFonts w:cstheme="minorHAnsi"/>
-                <w:b/>
-                <w:bCs/>
-              </w:rPr>
-            </w:pPr>
-            <w:r>
-              <w:rPr>
-                <w:rFonts w:cstheme="minorHAnsi"/>
-                <w:b/>
-                <w:bCs/>
-              </w:rPr>
-              <w:drawing>
-                <wp:inline distT="0" distB="0" distL="0" distR="0" wp14:anchorId="542971AC" wp14:editId="61553720">
-                  <wp:extent cx="4542183" cy="2398983"/>
-                  <wp:effectExtent l="0" t="0" r="4445" b="1905"/>
-                  <wp:docPr id="3" name="Picture 3"/>
                   <wp:cNvGraphicFramePr>
                     <a:graphicFrameLocks xmlns:a="http://schemas.openxmlformats.org/drawingml/2006/main" noChangeAspect="1"/>
                   </wp:cNvGraphicFramePr>
@@ -1402,6 +1317,85 @@
                         <pic:spPr>
                           <a:xfrm>
                             <a:off x="0" y="0"/>
+                            <a:ext cx="4079814" cy="2113565"/>
+                          </a:xfrm>
+                          <a:prstGeom prst="rect">
+                            <a:avLst/>
+                          </a:prstGeom>
+                        </pic:spPr>
+                      </pic:pic>
+                    </a:graphicData>
+                  </a:graphic>
+                </wp:inline>
+              </w:drawing>
+            </w:r>
+          </w:p>
+          <w:p>
+            <w:pPr>
+              <w:rPr>
+                <w:rFonts w:cstheme="minorHAnsi"/>
+                <w:b/>
+                <w:bCs/>
+              </w:rPr>
+            </w:pPr>
+            <w:proofErr w:type="gramStart"/>
+            <w:r>
+              <w:rPr>
+                <w:rFonts w:cstheme="minorHAnsi"/>
+                <w:b/>
+                <w:bCs/>
+              </w:rPr>
+              <w:t>After :</w:t>
+            </w:r>
+            <w:proofErr w:type="gramEnd"/>
+            <w:r>
+              <w:rPr>
+                <w:rFonts w:cstheme="minorHAnsi"/>
+                <w:b/>
+                <w:bCs/>
+              </w:rPr>
+              <w:t xml:space="preserve"> </w:t>
+            </w:r>
+          </w:p>
+          <w:p>
+            <w:pPr>
+              <w:rPr>
+                <w:rFonts w:cstheme="minorHAnsi"/>
+                <w:b/>
+                <w:bCs/>
+              </w:rPr>
+            </w:pPr>
+            <w:r>
+              <w:rPr>
+                <w:rFonts w:cstheme="minorHAnsi"/>
+                <w:b/>
+                <w:bCs/>
+                <w:noProof/>
+              </w:rPr>
+              <w:drawing>
+                <wp:inline distT="0" distB="0" distL="0" distR="0" wp14:anchorId="542971AC" wp14:editId="61553720">
+                  <wp:extent cx="4542183" cy="2398983"/>
+                  <wp:effectExtent l="0" t="0" r="4445" b="1905"/>
+                  <wp:docPr id="3" name="Picture 3"/>
+                  <wp:cNvGraphicFramePr>
+                    <a:graphicFrameLocks xmlns:a="http://schemas.openxmlformats.org/drawingml/2006/main" noChangeAspect="1"/>
+                  </wp:cNvGraphicFramePr>
+                  <a:graphic xmlns:a="http://schemas.openxmlformats.org/drawingml/2006/main">
+                    <a:graphicData uri="http://schemas.openxmlformats.org/drawingml/2006/picture">
+                      <pic:pic xmlns:pic="http://schemas.openxmlformats.org/drawingml/2006/picture">
+                        <pic:nvPicPr>
+                          <pic:cNvPr id="1" name=""/>
+                          <pic:cNvPicPr/>
+                        </pic:nvPicPr>
+                        <pic:blipFill>
+                          <a:blip r:embed="rId11"/>
+                          <a:stretch>
+                            <a:fillRect/>
+                          </a:stretch>
+                        </pic:blipFill>
+                        <pic:spPr>
+                          <a:xfrm>
+                            <a:off x="0" y="0"/>
                             <a:ext cx="4651886" cy="2456923"/>
                           </a:xfrm>
                           <a:prstGeom prst="rect">
@@ -1421,6 +1415,836 @@
                 <w:rFonts w:cstheme="minorHAnsi"/>
                 <w:b/>
                 <w:bCs/>
+              </w:rPr>
+            </w:pPr>
+          </w:p>
+        </w:tc>
+      </w:tr>
+      <w:tr>
+        <w:tc>
+          <w:tcPr>
+            <w:tcW w:w="1034" w:type="dxa"/>
+          </w:tcPr>
+          <w:p>
+            <w:pPr>
+              <w:rPr>
+                <w:rFonts w:cstheme="minorHAnsi"/>
+              </w:rPr>
+            </w:pPr>
+            <w:r>
+              <w:rPr>
+                <w:rFonts w:cstheme="minorHAnsi"/>
+              </w:rPr>
+              <w:lastRenderedPageBreak/>
+              <w:t>22.10</w:t>
+            </w:r>
+          </w:p>
+        </w:tc>
+        <w:tc>
+          <w:tcPr>
+            <w:tcW w:w="1188" w:type="dxa"/>
+          </w:tcPr>
+          <w:p>
+            <w:pPr>
+              <w:rPr>
+                <w:rFonts w:cstheme="minorHAnsi"/>
+              </w:rPr>
+            </w:pPr>
+            <w:r>
+              <w:rPr>
+                <w:rFonts w:cstheme="minorHAnsi"/>
+              </w:rPr>
+              <w:t xml:space="preserve">Review </w:t>
+            </w:r>
+          </w:p>
+        </w:tc>
+        <w:tc>
+          <w:tcPr>
+            <w:tcW w:w="3160" w:type="dxa"/>
+          </w:tcPr>
+          <w:p>
+            <w:pPr>
+              <w:rPr>
+                <w:rFonts w:cstheme="minorHAnsi"/>
+              </w:rPr>
+            </w:pPr>
+            <w:r>
+              <w:rPr>
+                <w:rFonts w:cstheme="minorHAnsi"/>
+              </w:rPr>
+              <w:t xml:space="preserve">Things we want to </w:t>
+            </w:r>
+            <w:proofErr w:type="gramStart"/>
+            <w:r>
+              <w:rPr>
+                <w:rFonts w:cstheme="minorHAnsi"/>
+              </w:rPr>
+              <w:t>revisit :</w:t>
+            </w:r>
+            <w:proofErr w:type="gramEnd"/>
+          </w:p>
+          <w:p>
+            <w:pPr>
+              <w:pStyle w:val="ListParagraph"/>
+              <w:numPr>
+                <w:ilvl w:val="0"/>
+                <w:numId w:val="1"/>
+              </w:numPr>
+              <w:rPr>
+                <w:rFonts w:cstheme="minorHAnsi"/>
+              </w:rPr>
+            </w:pPr>
+            <w:r>
+              <w:rPr>
+                <w:rFonts w:cstheme="minorHAnsi"/>
+              </w:rPr>
+              <w:t xml:space="preserve">Environments (Brecht/Andres) </w:t>
+            </w:r>
+          </w:p>
+          <w:p>
+            <w:pPr>
+              <w:pStyle w:val="ListParagraph"/>
+              <w:numPr>
+                <w:ilvl w:val="0"/>
+                <w:numId w:val="1"/>
+              </w:numPr>
+              <w:rPr>
+                <w:rFonts w:cstheme="minorHAnsi"/>
+              </w:rPr>
+            </w:pPr>
+            <w:proofErr w:type="spellStart"/>
+            <w:r>
+              <w:rPr>
+                <w:rFonts w:cstheme="minorHAnsi"/>
+              </w:rPr>
+              <w:t>Github</w:t>
+            </w:r>
+            <w:proofErr w:type="spellEnd"/>
+            <w:r>
+              <w:rPr>
+                <w:rFonts w:cstheme="minorHAnsi"/>
+              </w:rPr>
+              <w:t xml:space="preserve"> merging branches </w:t>
+            </w:r>
+          </w:p>
+          <w:p>
+            <w:pPr>
+              <w:pStyle w:val="ListParagraph"/>
+              <w:numPr>
+                <w:ilvl w:val="0"/>
+                <w:numId w:val="1"/>
+              </w:numPr>
+              <w:rPr>
+                <w:rFonts w:cstheme="minorHAnsi"/>
+              </w:rPr>
+            </w:pPr>
+            <w:r>
+              <w:rPr>
+                <w:rFonts w:cstheme="minorHAnsi"/>
+              </w:rPr>
+              <w:t xml:space="preserve">Useful python commands for processing data </w:t>
+            </w:r>
+          </w:p>
+        </w:tc>
+        <w:tc>
+          <w:tcPr>
+            <w:tcW w:w="8566" w:type="dxa"/>
+          </w:tcPr>
+          <w:p>
+            <w:pPr>
+              <w:rPr>
+                <w:rFonts w:cstheme="minorHAnsi"/>
+              </w:rPr>
+            </w:pPr>
+          </w:p>
+        </w:tc>
+      </w:tr>
+      <w:tr>
+        <w:tc>
+          <w:tcPr>
+            <w:tcW w:w="1034" w:type="dxa"/>
+          </w:tcPr>
+          <w:p>
+            <w:pPr>
+              <w:rPr>
+                <w:rFonts w:cstheme="minorHAnsi"/>
+              </w:rPr>
+            </w:pPr>
+          </w:p>
+        </w:tc>
+        <w:tc>
+          <w:tcPr>
+            <w:tcW w:w="1188" w:type="dxa"/>
+          </w:tcPr>
+          <w:p>
+            <w:pPr>
+              <w:rPr>
+                <w:rFonts w:cstheme="minorHAnsi"/>
+              </w:rPr>
+            </w:pPr>
+            <w:r>
+              <w:rPr>
+                <w:rFonts w:cstheme="minorHAnsi"/>
+              </w:rPr>
+              <w:t>Review</w:t>
+            </w:r>
+          </w:p>
+        </w:tc>
+        <w:tc>
+          <w:tcPr>
+            <w:tcW w:w="3160" w:type="dxa"/>
+          </w:tcPr>
+          <w:p>
+            <w:pPr>
+              <w:rPr>
+                <w:rFonts w:cstheme="minorHAnsi"/>
+              </w:rPr>
+            </w:pPr>
+            <w:r>
+              <w:rPr>
+                <w:rFonts w:cstheme="minorHAnsi"/>
+              </w:rPr>
+              <w:t>New things we want to see/do</w:t>
+            </w:r>
+          </w:p>
+          <w:p>
+            <w:pPr>
+              <w:pStyle w:val="ListParagraph"/>
+              <w:numPr>
+                <w:ilvl w:val="0"/>
+                <w:numId w:val="2"/>
+              </w:numPr>
+              <w:rPr>
+                <w:rFonts w:cstheme="minorHAnsi"/>
+              </w:rPr>
+            </w:pPr>
+            <w:r>
+              <w:rPr>
+                <w:rFonts w:cstheme="minorHAnsi"/>
+              </w:rPr>
+              <w:t xml:space="preserve">Unstructured data - cleaning and sentiment analysis </w:t>
+            </w:r>
+          </w:p>
+          <w:p>
+            <w:pPr>
+              <w:pStyle w:val="ListParagraph"/>
+              <w:numPr>
+                <w:ilvl w:val="0"/>
+                <w:numId w:val="2"/>
+              </w:numPr>
+              <w:rPr>
+                <w:rFonts w:cstheme="minorHAnsi"/>
+              </w:rPr>
+            </w:pPr>
+            <w:proofErr w:type="spellStart"/>
+            <w:r>
+              <w:rPr>
+                <w:rFonts w:cstheme="minorHAnsi"/>
+              </w:rPr>
+              <w:t>GitKraken</w:t>
+            </w:r>
+            <w:proofErr w:type="spellEnd"/>
+          </w:p>
+          <w:p>
+            <w:pPr>
+              <w:pStyle w:val="ListParagraph"/>
+              <w:numPr>
+                <w:ilvl w:val="0"/>
+                <w:numId w:val="2"/>
+              </w:numPr>
+              <w:rPr>
+                <w:rFonts w:cstheme="minorHAnsi"/>
+              </w:rPr>
+            </w:pPr>
+            <w:r>
+              <w:rPr>
+                <w:rFonts w:cstheme="minorHAnsi"/>
+              </w:rPr>
+              <w:t>Talk about the ethics and moral aspects of ML</w:t>
+            </w:r>
+          </w:p>
+        </w:tc>
+        <w:tc>
+          <w:tcPr>
+            <w:tcW w:w="8566" w:type="dxa"/>
+          </w:tcPr>
+          <w:p>
+            <w:pPr>
+              <w:rPr>
+                <w:rFonts w:cstheme="minorHAnsi"/>
+              </w:rPr>
+            </w:pPr>
+          </w:p>
+        </w:tc>
+      </w:tr>
+      <w:tr>
+        <w:tc>
+          <w:tcPr>
+            <w:tcW w:w="1034" w:type="dxa"/>
+          </w:tcPr>
+          <w:p>
+            <w:pPr>
+              <w:rPr>
+                <w:rFonts w:cstheme="minorHAnsi"/>
+              </w:rPr>
+            </w:pPr>
+          </w:p>
+        </w:tc>
+        <w:tc>
+          <w:tcPr>
+            <w:tcW w:w="1188" w:type="dxa"/>
+          </w:tcPr>
+          <w:p>
+            <w:pPr>
+              <w:rPr>
+                <w:rFonts w:cstheme="minorHAnsi"/>
+              </w:rPr>
+            </w:pPr>
+            <w:r>
+              <w:rPr>
+                <w:rFonts w:cstheme="minorHAnsi"/>
+              </w:rPr>
+              <w:t>Review</w:t>
+            </w:r>
+          </w:p>
+        </w:tc>
+        <w:tc>
+          <w:tcPr>
+            <w:tcW w:w="3160" w:type="dxa"/>
+          </w:tcPr>
+          <w:p>
+            <w:pPr>
+              <w:rPr>
+                <w:rFonts w:cstheme="minorHAnsi"/>
+              </w:rPr>
+            </w:pPr>
+            <w:r>
+              <w:rPr>
+                <w:rFonts w:cstheme="minorHAnsi"/>
+              </w:rPr>
+              <w:t xml:space="preserve">Why am I seeing this error with </w:t>
+            </w:r>
+            <w:proofErr w:type="spellStart"/>
+            <w:r>
+              <w:rPr>
+                <w:rFonts w:cstheme="minorHAnsi"/>
+              </w:rPr>
+              <w:t>github</w:t>
+            </w:r>
+            <w:proofErr w:type="spellEnd"/>
+            <w:r>
+              <w:rPr>
+                <w:rFonts w:cstheme="minorHAnsi"/>
+              </w:rPr>
+              <w:t>?</w:t>
+            </w:r>
+          </w:p>
+          <w:p>
+            <w:pPr>
+              <w:rPr>
+                <w:rFonts w:cstheme="minorHAnsi"/>
+                <w:i/>
+                <w:iCs/>
+              </w:rPr>
+            </w:pPr>
+            <w:r>
+              <w:rPr>
+                <w:rFonts w:cstheme="minorHAnsi"/>
+                <w:i/>
+                <w:iCs/>
+              </w:rPr>
+              <w:t xml:space="preserve"> “remote: This repository moved. Please use the new location”</w:t>
+            </w:r>
+          </w:p>
+        </w:tc>
+        <w:tc>
+          <w:tcPr>
+            <w:tcW w:w="8566" w:type="dxa"/>
+          </w:tcPr>
+          <w:p>
+            <w:pPr>
+              <w:rPr>
+                <w:rFonts w:cstheme="minorHAnsi"/>
+              </w:rPr>
+            </w:pPr>
+          </w:p>
+        </w:tc>
+      </w:tr>
+      <w:tr>
+        <w:tc>
+          <w:tcPr>
+            <w:tcW w:w="1034" w:type="dxa"/>
+          </w:tcPr>
+          <w:p>
+            <w:pPr>
+              <w:rPr>
+                <w:rFonts w:cstheme="minorHAnsi"/>
+              </w:rPr>
+            </w:pPr>
+          </w:p>
+        </w:tc>
+        <w:tc>
+          <w:tcPr>
+            <w:tcW w:w="1188" w:type="dxa"/>
+          </w:tcPr>
+          <w:p>
+            <w:pPr>
+              <w:rPr>
+                <w:rFonts w:cstheme="minorHAnsi"/>
+              </w:rPr>
+            </w:pPr>
+            <w:r>
+              <w:rPr>
+                <w:rFonts w:cstheme="minorHAnsi"/>
+              </w:rPr>
+              <w:t>Seaborn /</w:t>
+            </w:r>
+            <w:proofErr w:type="spellStart"/>
+            <w:r>
+              <w:rPr>
+                <w:rFonts w:cstheme="minorHAnsi"/>
+              </w:rPr>
+              <w:t>Matplot</w:t>
+            </w:r>
+            <w:proofErr w:type="spellEnd"/>
+            <w:r>
+              <w:rPr>
+                <w:rFonts w:cstheme="minorHAnsi"/>
+              </w:rPr>
+              <w:t xml:space="preserve"> lib</w:t>
+            </w:r>
+          </w:p>
+        </w:tc>
+        <w:tc>
+          <w:tcPr>
+            <w:tcW w:w="3160" w:type="dxa"/>
+          </w:tcPr>
+          <w:p>
+            <w:pPr>
+              <w:rPr>
+                <w:rFonts w:cstheme="minorHAnsi"/>
+              </w:rPr>
+            </w:pPr>
+            <w:r>
+              <w:rPr>
+                <w:rFonts w:cstheme="minorHAnsi"/>
+              </w:rPr>
+              <w:t>Is there a way to plot inline two different charts for the same dataset?</w:t>
+            </w:r>
+          </w:p>
+        </w:tc>
+        <w:tc>
+          <w:tcPr>
+            <w:tcW w:w="8566" w:type="dxa"/>
+          </w:tcPr>
+          <w:p>
+            <w:pPr>
+              <w:rPr>
+                <w:rFonts w:cstheme="minorHAnsi"/>
+              </w:rPr>
+            </w:pPr>
+          </w:p>
+        </w:tc>
+      </w:tr>
+      <w:tr>
+        <w:tc>
+          <w:tcPr>
+            <w:tcW w:w="1034" w:type="dxa"/>
+          </w:tcPr>
+          <w:p>
+            <w:pPr>
+              <w:rPr>
+                <w:rFonts w:cstheme="minorHAnsi"/>
+              </w:rPr>
+            </w:pPr>
+          </w:p>
+        </w:tc>
+        <w:tc>
+          <w:tcPr>
+            <w:tcW w:w="1188" w:type="dxa"/>
+          </w:tcPr>
+          <w:p>
+            <w:pPr>
+              <w:rPr>
+                <w:rFonts w:cstheme="minorHAnsi"/>
+              </w:rPr>
+            </w:pPr>
+            <w:r>
+              <w:rPr>
+                <w:rFonts w:cstheme="minorHAnsi"/>
+              </w:rPr>
+              <w:t>Seaborn /</w:t>
+            </w:r>
+            <w:proofErr w:type="spellStart"/>
+            <w:r>
+              <w:rPr>
+                <w:rFonts w:cstheme="minorHAnsi"/>
+              </w:rPr>
+              <w:t>Matplot</w:t>
+            </w:r>
+            <w:proofErr w:type="spellEnd"/>
+            <w:r>
+              <w:rPr>
+                <w:rFonts w:cstheme="minorHAnsi"/>
+              </w:rPr>
+              <w:t xml:space="preserve"> lib</w:t>
+            </w:r>
+          </w:p>
+        </w:tc>
+        <w:tc>
+          <w:tcPr>
+            <w:tcW w:w="3160" w:type="dxa"/>
+          </w:tcPr>
+          <w:p>
+            <w:pPr>
+              <w:rPr>
+                <w:rFonts w:cstheme="minorHAnsi"/>
+              </w:rPr>
+            </w:pPr>
+            <w:r>
+              <w:rPr>
+                <w:rFonts w:cstheme="minorHAnsi"/>
+              </w:rPr>
+              <w:t xml:space="preserve">Is there an easy way to plot a pie </w:t>
+            </w:r>
+            <w:proofErr w:type="gramStart"/>
+            <w:r>
+              <w:rPr>
+                <w:rFonts w:cstheme="minorHAnsi"/>
+              </w:rPr>
+              <w:t>chart ?</w:t>
+            </w:r>
+            <w:proofErr w:type="gramEnd"/>
+          </w:p>
+        </w:tc>
+        <w:tc>
+          <w:tcPr>
+            <w:tcW w:w="8566" w:type="dxa"/>
+          </w:tcPr>
+          <w:p>
+            <w:pPr>
+              <w:rPr>
+                <w:rFonts w:cstheme="minorHAnsi"/>
+              </w:rPr>
+            </w:pPr>
+          </w:p>
+        </w:tc>
+      </w:tr>
+      <w:tr>
+        <w:tc>
+          <w:tcPr>
+            <w:tcW w:w="1034" w:type="dxa"/>
+          </w:tcPr>
+          <w:p>
+            <w:pPr>
+              <w:rPr>
+                <w:rFonts w:cstheme="minorHAnsi"/>
+              </w:rPr>
+            </w:pPr>
+          </w:p>
+        </w:tc>
+        <w:tc>
+          <w:tcPr>
+            <w:tcW w:w="1188" w:type="dxa"/>
+          </w:tcPr>
+          <w:p>
+            <w:pPr>
+              <w:rPr>
+                <w:rFonts w:cstheme="minorHAnsi"/>
+              </w:rPr>
+            </w:pPr>
+            <w:r>
+              <w:rPr>
+                <w:rFonts w:cstheme="minorHAnsi"/>
+              </w:rPr>
+              <w:t>Seaborn /</w:t>
+            </w:r>
+            <w:proofErr w:type="spellStart"/>
+            <w:r>
+              <w:rPr>
+                <w:rFonts w:cstheme="minorHAnsi"/>
+              </w:rPr>
+              <w:t>Matplot</w:t>
+            </w:r>
+            <w:proofErr w:type="spellEnd"/>
+            <w:r>
+              <w:rPr>
+                <w:rFonts w:cstheme="minorHAnsi"/>
+              </w:rPr>
+              <w:t xml:space="preserve"> lib</w:t>
+            </w:r>
+          </w:p>
+        </w:tc>
+        <w:tc>
+          <w:tcPr>
+            <w:tcW w:w="3160" w:type="dxa"/>
+          </w:tcPr>
+          <w:p>
+            <w:pPr>
+              <w:rPr>
+                <w:rFonts w:cstheme="minorHAnsi"/>
+              </w:rPr>
+            </w:pPr>
+            <w:r>
+              <w:rPr>
+                <w:rFonts w:cstheme="minorHAnsi"/>
+              </w:rPr>
+              <w:t xml:space="preserve">How can we find out the X intercept of a linear </w:t>
+            </w:r>
+            <w:proofErr w:type="gramStart"/>
+            <w:r>
+              <w:rPr>
+                <w:rFonts w:cstheme="minorHAnsi"/>
+              </w:rPr>
+              <w:t>model ?</w:t>
+            </w:r>
+            <w:proofErr w:type="gramEnd"/>
+            <w:r>
+              <w:rPr>
+                <w:rFonts w:cstheme="minorHAnsi"/>
+              </w:rPr>
+              <w:t xml:space="preserve"> </w:t>
+            </w:r>
+          </w:p>
+        </w:tc>
+        <w:tc>
+          <w:tcPr>
+            <w:tcW w:w="8566" w:type="dxa"/>
+          </w:tcPr>
+          <w:p>
+            <w:pPr>
+              <w:rPr>
+                <w:rFonts w:cstheme="minorHAnsi"/>
+              </w:rPr>
+            </w:pPr>
+          </w:p>
+        </w:tc>
+      </w:tr>
+      <w:tr>
+        <w:tc>
+          <w:tcPr>
+            <w:tcW w:w="1034" w:type="dxa"/>
+          </w:tcPr>
+          <w:p>
+            <w:pPr>
+              <w:rPr>
+                <w:rFonts w:cstheme="minorHAnsi"/>
+              </w:rPr>
+            </w:pPr>
+            <w:r>
+              <w:rPr>
+                <w:rFonts w:cstheme="minorHAnsi"/>
+              </w:rPr>
+              <w:t>23.10</w:t>
+            </w:r>
+          </w:p>
+        </w:tc>
+        <w:tc>
+          <w:tcPr>
+            <w:tcW w:w="1188" w:type="dxa"/>
+          </w:tcPr>
+          <w:p>
+            <w:pPr>
+              <w:rPr>
+                <w:rFonts w:cstheme="minorHAnsi"/>
+              </w:rPr>
+            </w:pPr>
+            <w:r>
+              <w:rPr>
+                <w:rFonts w:cstheme="minorHAnsi"/>
+              </w:rPr>
+              <w:t>Pre processing</w:t>
+            </w:r>
+          </w:p>
+        </w:tc>
+        <w:tc>
+          <w:tcPr>
+            <w:tcW w:w="3160" w:type="dxa"/>
+          </w:tcPr>
+          <w:p>
+            <w:pPr>
+              <w:rPr>
+                <w:rFonts w:cstheme="minorHAnsi"/>
+              </w:rPr>
+            </w:pPr>
+            <w:r>
+              <w:rPr>
+                <w:rFonts w:cstheme="minorHAnsi"/>
+              </w:rPr>
+              <w:t>Can we get a process diagram for the steps involved in the ML workflow?</w:t>
+            </w:r>
+          </w:p>
+        </w:tc>
+        <w:tc>
+          <w:tcPr>
+            <w:tcW w:w="8566" w:type="dxa"/>
+          </w:tcPr>
+          <w:p>
+            <w:pPr>
+              <w:rPr>
+                <w:rFonts w:cstheme="minorHAnsi"/>
+              </w:rPr>
+            </w:pPr>
+          </w:p>
+        </w:tc>
+      </w:tr>
+      <w:tr>
+        <w:tc>
+          <w:tcPr>
+            <w:tcW w:w="1034" w:type="dxa"/>
+          </w:tcPr>
+          <w:p>
+            <w:pPr>
+              <w:rPr>
+                <w:rFonts w:cstheme="minorHAnsi"/>
+              </w:rPr>
+            </w:pPr>
+          </w:p>
+        </w:tc>
+        <w:tc>
+          <w:tcPr>
+            <w:tcW w:w="1188" w:type="dxa"/>
+          </w:tcPr>
+          <w:p>
+            <w:pPr>
+              <w:rPr>
+                <w:rFonts w:cstheme="minorHAnsi"/>
+              </w:rPr>
+            </w:pPr>
+            <w:r>
+              <w:rPr>
+                <w:rFonts w:cstheme="minorHAnsi"/>
+              </w:rPr>
+              <w:t>Pre processing</w:t>
+            </w:r>
+          </w:p>
+        </w:tc>
+        <w:tc>
+          <w:tcPr>
+            <w:tcW w:w="3160" w:type="dxa"/>
+          </w:tcPr>
+          <w:p>
+            <w:pPr>
+              <w:rPr>
+                <w:rFonts w:cstheme="minorHAnsi"/>
+              </w:rPr>
+            </w:pPr>
+            <w:r>
+              <w:rPr>
+                <w:rFonts w:cstheme="minorHAnsi"/>
+              </w:rPr>
+              <w:t>How can we flatten a 2d array into a 1d array?</w:t>
+            </w:r>
+          </w:p>
+        </w:tc>
+        <w:tc>
+          <w:tcPr>
+            <w:tcW w:w="8566" w:type="dxa"/>
+          </w:tcPr>
+          <w:p>
+            <w:pPr>
+              <w:rPr>
+                <w:rFonts w:cstheme="minorHAnsi"/>
+              </w:rPr>
+            </w:pPr>
+          </w:p>
+        </w:tc>
+      </w:tr>
+      <w:tr>
+        <w:tc>
+          <w:tcPr>
+            <w:tcW w:w="1034" w:type="dxa"/>
+          </w:tcPr>
+          <w:p>
+            <w:pPr>
+              <w:rPr>
+                <w:rFonts w:cstheme="minorHAnsi"/>
+              </w:rPr>
+            </w:pPr>
+          </w:p>
+        </w:tc>
+        <w:tc>
+          <w:tcPr>
+            <w:tcW w:w="1188" w:type="dxa"/>
+          </w:tcPr>
+          <w:p>
+            <w:pPr>
+              <w:rPr>
+                <w:rFonts w:cstheme="minorHAnsi"/>
+              </w:rPr>
+            </w:pPr>
+          </w:p>
+        </w:tc>
+        <w:tc>
+          <w:tcPr>
+            <w:tcW w:w="3160" w:type="dxa"/>
+          </w:tcPr>
+          <w:p>
+            <w:pPr>
+              <w:rPr>
+                <w:rFonts w:cstheme="minorHAnsi"/>
+              </w:rPr>
+            </w:pPr>
+          </w:p>
+        </w:tc>
+        <w:tc>
+          <w:tcPr>
+            <w:tcW w:w="8566" w:type="dxa"/>
+          </w:tcPr>
+          <w:p>
+            <w:pPr>
+              <w:rPr>
+                <w:rFonts w:cstheme="minorHAnsi"/>
+              </w:rPr>
+            </w:pPr>
+          </w:p>
+        </w:tc>
+      </w:tr>
+      <w:tr>
+        <w:tc>
+          <w:tcPr>
+            <w:tcW w:w="1034" w:type="dxa"/>
+          </w:tcPr>
+          <w:p>
+            <w:pPr>
+              <w:rPr>
+                <w:rFonts w:cstheme="minorHAnsi"/>
+              </w:rPr>
+            </w:pPr>
+          </w:p>
+        </w:tc>
+        <w:tc>
+          <w:tcPr>
+            <w:tcW w:w="1188" w:type="dxa"/>
+          </w:tcPr>
+          <w:p>
+            <w:pPr>
+              <w:rPr>
+                <w:rFonts w:cstheme="minorHAnsi"/>
+              </w:rPr>
+            </w:pPr>
+          </w:p>
+        </w:tc>
+        <w:tc>
+          <w:tcPr>
+            <w:tcW w:w="3160" w:type="dxa"/>
+          </w:tcPr>
+          <w:p>
+            <w:pPr>
+              <w:rPr>
+                <w:rFonts w:cstheme="minorHAnsi"/>
+              </w:rPr>
+            </w:pPr>
+          </w:p>
+        </w:tc>
+        <w:tc>
+          <w:tcPr>
+            <w:tcW w:w="8566" w:type="dxa"/>
+          </w:tcPr>
+          <w:p>
+            <w:pPr>
+              <w:rPr>
+                <w:rFonts w:cstheme="minorHAnsi"/>
               </w:rPr>
             </w:pPr>
           </w:p>
@@ -1492,6 +2316,243 @@
     </w:sectPr>
   </w:body>
 </w:document>
+</file>
+
+<file path=word/numbering.xml><?xml version="1.0" encoding="utf-8"?>
+<w:numbering xmlns:wpc="http://schemas.microsoft.com/office/word/2010/wordprocessingCanvas" xmlns:cx="http://schemas.microsoft.com/office/drawing/2014/chartex" xmlns:cx1="http://schemas.microsoft.com/office/drawing/2015/9/8/chartex" xmlns:cx2="http://schemas.microsoft.com/office/drawing/2015/10/21/chartex" xmlns:cx3="http://schemas.microsoft.com/office/drawing/2016/5/9/chartex" xmlns:cx4="http://schemas.microsoft.com/office/drawing/2016/5/10/chartex" xmlns:cx5="http://schemas.microsoft.com/office/drawing/2016/5/11/chartex" xmlns:cx6="http://schemas.microsoft.com/office/drawing/2016/5/12/chartex" xmlns:cx7="http://schemas.microsoft.com/office/drawing/2016/5/13/chartex" xmlns:cx8="http://schemas.microsoft.com/office/drawing/2016/5/14/chartex" xmlns:mc="http://schemas.openxmlformats.org/markup-compatibility/2006" xmlns:aink="http://schemas.microsoft.com/office/drawing/2016/ink" xmlns:am3d="http://schemas.microsoft.com/office/drawing/2017/model3d" xmlns:o="urn:schemas-microsoft-com:office:office" xmlns:r="http://schemas.openxmlformats.org/officeDocument/2006/relationships" xmlns:m="http://schemas.openxmlformats.org/officeDocument/2006/math" xmlns:v="urn:schemas-microsoft-com:vml" xmlns:wp14="http://schemas.microsoft.com/office/word/2010/wordprocessingDrawing" xmlns:wp="http://schemas.openxmlformats.org/drawingml/2006/wordprocessingDrawing" xmlns:w10="urn:schemas-microsoft-com:office:word" xmlns:w="http://schemas.openxmlformats.org/wordprocessingml/2006/main" xmlns:w14="http://schemas.microsoft.com/office/word/2010/wordml" xmlns:w15="http://schemas.microsoft.com/office/word/2012/wordml" xmlns:w16cex="http://schemas.microsoft.com/office/word/2018/wordml/cex" xmlns:w16cid="http://schemas.microsoft.com/office/word/2016/wordml/cid" xmlns:w16="http://schemas.microsoft.com/office/word/2018/wordml" xmlns:w16se="http://schemas.microsoft.com/office/word/2015/wordml/symex" xmlns:wpg="http://schemas.microsoft.com/office/word/2010/wordprocessingGroup" xmlns:wpi="http://schemas.microsoft.com/office/word/2010/wordprocessingInk" xmlns:wne="http://schemas.microsoft.com/office/word/2006/wordml" xmlns:wps="http://schemas.microsoft.com/office/word/2010/wordprocessingShape" mc:Ignorable="w14 w15 w16se w16cid w16 w16cex wp14">
+  <w:abstractNum w:abstractNumId="0" w15:restartNumberingAfterBreak="0">
+    <w:nsid w:val="7308519F"/>
+    <w:multiLevelType w:val="hybridMultilevel"/>
+    <w:tmpl w:val="FC8AEB66"/>
+    <w:lvl w:ilvl="0" w:tplc="08090001">
+      <w:start w:val="1"/>
+      <w:numFmt w:val="bullet"/>
+      <w:lvlText w:val=""/>
+      <w:lvlJc w:val="left"/>
+      <w:pPr>
+        <w:ind w:left="720" w:hanging="360"/>
+      </w:pPr>
+      <w:rPr>
+        <w:rFonts w:ascii="Symbol" w:hAnsi="Symbol" w:hint="default"/>
+      </w:rPr>
+    </w:lvl>
+    <w:lvl w:ilvl="1" w:tplc="08090003" w:tentative="1">
+      <w:start w:val="1"/>
+      <w:numFmt w:val="bullet"/>
+      <w:lvlText w:val="o"/>
+      <w:lvlJc w:val="left"/>
+      <w:pPr>
+        <w:ind w:left="1440" w:hanging="360"/>
+      </w:pPr>
+      <w:rPr>
+        <w:rFonts w:ascii="Courier New" w:hAnsi="Courier New" w:hint="default"/>
+      </w:rPr>
+    </w:lvl>
+    <w:lvl w:ilvl="2" w:tplc="08090005" w:tentative="1">
+      <w:start w:val="1"/>
+      <w:numFmt w:val="bullet"/>
+      <w:lvlText w:val=""/>
+      <w:lvlJc w:val="left"/>
+      <w:pPr>
+        <w:ind w:left="2160" w:hanging="360"/>
+      </w:pPr>
+      <w:rPr>
+        <w:rFonts w:ascii="Wingdings" w:hAnsi="Wingdings" w:hint="default"/>
+      </w:rPr>
+    </w:lvl>
+    <w:lvl w:ilvl="3" w:tplc="08090001" w:tentative="1">
+      <w:start w:val="1"/>
+      <w:numFmt w:val="bullet"/>
+      <w:lvlText w:val=""/>
+      <w:lvlJc w:val="left"/>
+      <w:pPr>
+        <w:ind w:left="2880" w:hanging="360"/>
+      </w:pPr>
+      <w:rPr>
+        <w:rFonts w:ascii="Symbol" w:hAnsi="Symbol" w:hint="default"/>
+      </w:rPr>
+    </w:lvl>
+    <w:lvl w:ilvl="4" w:tplc="08090003" w:tentative="1">
+      <w:start w:val="1"/>
+      <w:numFmt w:val="bullet"/>
+      <w:lvlText w:val="o"/>
+      <w:lvlJc w:val="left"/>
+      <w:pPr>
+        <w:ind w:left="3600" w:hanging="360"/>
+      </w:pPr>
+      <w:rPr>
+        <w:rFonts w:ascii="Courier New" w:hAnsi="Courier New" w:hint="default"/>
+      </w:rPr>
+    </w:lvl>
+    <w:lvl w:ilvl="5" w:tplc="08090005" w:tentative="1">
+      <w:start w:val="1"/>
+      <w:numFmt w:val="bullet"/>
+      <w:lvlText w:val=""/>
+      <w:lvlJc w:val="left"/>
+      <w:pPr>
+        <w:ind w:left="4320" w:hanging="360"/>
+      </w:pPr>
+      <w:rPr>
+        <w:rFonts w:ascii="Wingdings" w:hAnsi="Wingdings" w:hint="default"/>
+      </w:rPr>
+    </w:lvl>
+    <w:lvl w:ilvl="6" w:tplc="08090001" w:tentative="1">
+      <w:start w:val="1"/>
+      <w:numFmt w:val="bullet"/>
+      <w:lvlText w:val=""/>
+      <w:lvlJc w:val="left"/>
+      <w:pPr>
+        <w:ind w:left="5040" w:hanging="360"/>
+      </w:pPr>
+      <w:rPr>
+        <w:rFonts w:ascii="Symbol" w:hAnsi="Symbol" w:hint="default"/>
+      </w:rPr>
+    </w:lvl>
+    <w:lvl w:ilvl="7" w:tplc="08090003" w:tentative="1">
+      <w:start w:val="1"/>
+      <w:numFmt w:val="bullet"/>
+      <w:lvlText w:val="o"/>
+      <w:lvlJc w:val="left"/>
+      <w:pPr>
+        <w:ind w:left="5760" w:hanging="360"/>
+      </w:pPr>
+      <w:rPr>
+        <w:rFonts w:ascii="Courier New" w:hAnsi="Courier New" w:hint="default"/>
+      </w:rPr>
+    </w:lvl>
+    <w:lvl w:ilvl="8" w:tplc="08090005" w:tentative="1">
+      <w:start w:val="1"/>
+      <w:numFmt w:val="bullet"/>
+      <w:lvlText w:val=""/>
+      <w:lvlJc w:val="left"/>
+      <w:pPr>
+        <w:ind w:left="6480" w:hanging="360"/>
+      </w:pPr>
+      <w:rPr>
+        <w:rFonts w:ascii="Wingdings" w:hAnsi="Wingdings" w:hint="default"/>
+      </w:rPr>
+    </w:lvl>
+  </w:abstractNum>
+  <w:abstractNum w:abstractNumId="1" w15:restartNumberingAfterBreak="0">
+    <w:nsid w:val="7E1E19DA"/>
+    <w:multiLevelType w:val="hybridMultilevel"/>
+    <w:tmpl w:val="EE586FFC"/>
+    <w:lvl w:ilvl="0" w:tplc="08090001">
+      <w:start w:val="1"/>
+      <w:numFmt w:val="bullet"/>
+      <w:lvlText w:val=""/>
+      <w:lvlJc w:val="left"/>
+      <w:pPr>
+        <w:ind w:left="720" w:hanging="360"/>
+      </w:pPr>
+      <w:rPr>
+        <w:rFonts w:ascii="Symbol" w:hAnsi="Symbol" w:hint="default"/>
+      </w:rPr>
+    </w:lvl>
+    <w:lvl w:ilvl="1" w:tplc="08090003" w:tentative="1">
+      <w:start w:val="1"/>
+      <w:numFmt w:val="bullet"/>
+      <w:lvlText w:val="o"/>
+      <w:lvlJc w:val="left"/>
+      <w:pPr>
+        <w:ind w:left="1440" w:hanging="360"/>
+      </w:pPr>
+      <w:rPr>
+        <w:rFonts w:ascii="Courier New" w:hAnsi="Courier New" w:hint="default"/>
+      </w:rPr>
+    </w:lvl>
+    <w:lvl w:ilvl="2" w:tplc="08090005" w:tentative="1">
+      <w:start w:val="1"/>
+      <w:numFmt w:val="bullet"/>
+      <w:lvlText w:val=""/>
+      <w:lvlJc w:val="left"/>
+      <w:pPr>
+        <w:ind w:left="2160" w:hanging="360"/>
+      </w:pPr>
+      <w:rPr>
+        <w:rFonts w:ascii="Wingdings" w:hAnsi="Wingdings" w:hint="default"/>
+      </w:rPr>
+    </w:lvl>
+    <w:lvl w:ilvl="3" w:tplc="08090001" w:tentative="1">
+      <w:start w:val="1"/>
+      <w:numFmt w:val="bullet"/>
+      <w:lvlText w:val=""/>
+      <w:lvlJc w:val="left"/>
+      <w:pPr>
+        <w:ind w:left="2880" w:hanging="360"/>
+      </w:pPr>
+      <w:rPr>
+        <w:rFonts w:ascii="Symbol" w:hAnsi="Symbol" w:hint="default"/>
+      </w:rPr>
+    </w:lvl>
+    <w:lvl w:ilvl="4" w:tplc="08090003" w:tentative="1">
+      <w:start w:val="1"/>
+      <w:numFmt w:val="bullet"/>
+      <w:lvlText w:val="o"/>
+      <w:lvlJc w:val="left"/>
+      <w:pPr>
+        <w:ind w:left="3600" w:hanging="360"/>
+      </w:pPr>
+      <w:rPr>
+        <w:rFonts w:ascii="Courier New" w:hAnsi="Courier New" w:hint="default"/>
+      </w:rPr>
+    </w:lvl>
+    <w:lvl w:ilvl="5" w:tplc="08090005" w:tentative="1">
+      <w:start w:val="1"/>
+      <w:numFmt w:val="bullet"/>
+      <w:lvlText w:val=""/>
+      <w:lvlJc w:val="left"/>
+      <w:pPr>
+        <w:ind w:left="4320" w:hanging="360"/>
+      </w:pPr>
+      <w:rPr>
+        <w:rFonts w:ascii="Wingdings" w:hAnsi="Wingdings" w:hint="default"/>
+      </w:rPr>
+    </w:lvl>
+    <w:lvl w:ilvl="6" w:tplc="08090001" w:tentative="1">
+      <w:start w:val="1"/>
+      <w:numFmt w:val="bullet"/>
+      <w:lvlText w:val=""/>
+      <w:lvlJc w:val="left"/>
+      <w:pPr>
+        <w:ind w:left="5040" w:hanging="360"/>
+      </w:pPr>
+      <w:rPr>
+        <w:rFonts w:ascii="Symbol" w:hAnsi="Symbol" w:hint="default"/>
+      </w:rPr>
+    </w:lvl>
+    <w:lvl w:ilvl="7" w:tplc="08090003" w:tentative="1">
+      <w:start w:val="1"/>
+      <w:numFmt w:val="bullet"/>
+      <w:lvlText w:val="o"/>
+      <w:lvlJc w:val="left"/>
+      <w:pPr>
+        <w:ind w:left="5760" w:hanging="360"/>
+      </w:pPr>
+      <w:rPr>
+        <w:rFonts w:ascii="Courier New" w:hAnsi="Courier New" w:hint="default"/>
+      </w:rPr>
+    </w:lvl>
+    <w:lvl w:ilvl="8" w:tplc="08090005" w:tentative="1">
+      <w:start w:val="1"/>
+      <w:numFmt w:val="bullet"/>
+      <w:lvlText w:val=""/>
+      <w:lvlJc w:val="left"/>
+      <w:pPr>
+        <w:ind w:left="6480" w:hanging="360"/>
+      </w:pPr>
+      <w:rPr>
+        <w:rFonts w:ascii="Wingdings" w:hAnsi="Wingdings" w:hint="default"/>
+      </w:rPr>
+    </w:lvl>
+  </w:abstractNum>
+  <w:num w:numId="1">
+    <w:abstractNumId w:val="0"/>
+  </w:num>
+  <w:num w:numId="2">
+    <w:abstractNumId w:val="1"/>
+  </w:num>
+</w:numbering>
 </file>
 
 <file path=word/styles.xml><?xml version="1.0" encoding="utf-8"?>
@@ -1892,7 +2953,6 @@
   <w:style w:type="character" w:default="1" w:styleId="DefaultParagraphFont">
     <w:name w:val="Default Paragraph Font"/>
     <w:uiPriority w:val="1"/>
-    <w:semiHidden/>
     <w:unhideWhenUsed/>
   </w:style>
   <w:style w:type="table" w:default="1" w:styleId="TableNormal">
@@ -1968,6 +3028,17 @@
       <w:rFonts w:ascii="Times New Roman" w:eastAsia="Times New Roman" w:hAnsi="Times New Roman" w:cs="Times New Roman"/>
       <w:lang w:eastAsia="en-GB"/>
     </w:rPr>
+  </w:style>
+  <w:style w:type="paragraph" w:styleId="ListParagraph">
+    <w:name w:val="List Paragraph"/>
+    <w:basedOn w:val="Normal"/>
+    <w:uiPriority w:val="34"/>
+    <w:qFormat/>
+    <w:rsid w:val="00ED4CA7"/>
+    <w:pPr>
+      <w:ind w:left="720"/>
+      <w:contextualSpacing/>
+    </w:pPr>
   </w:style>
 </w:styles>
 </file>

</xml_diff>

<commit_message>
update after first SQL day
</commit_message>
<xml_diff>
--- a/QuestionsfromClass/questions from class.docx
+++ b/QuestionsfromClass/questions from class.docx
@@ -31,8 +31,8 @@
       <w:tblGrid>
         <w:gridCol w:w="1068"/>
         <w:gridCol w:w="1256"/>
-        <w:gridCol w:w="3124"/>
-        <w:gridCol w:w="8500"/>
+        <w:gridCol w:w="2828"/>
+        <w:gridCol w:w="8796"/>
       </w:tblGrid>
       <w:tr>
         <w:tc>
@@ -533,6 +533,7 @@
               <w:rPr>
                 <w:rFonts w:cstheme="minorHAnsi"/>
               </w:rPr>
+              <w:lastRenderedPageBreak/>
               <w:fldChar w:fldCharType="begin"/>
             </w:r>
             <w:r>
@@ -1238,45 +1239,25 @@
                 <w:b/>
                 <w:bCs/>
               </w:rPr>
-              <w:t>]</w:t>
-            </w:r>
-            <w:proofErr w:type="gramStart"/>
-            <w:r>
+              <w:t>]].boxplot(vert=False)</w:t>
+            </w:r>
+          </w:p>
+          <w:p>
+            <w:pPr>
               <w:rPr>
                 <w:rFonts w:cstheme="minorHAnsi"/>
                 <w:b/>
                 <w:bCs/>
               </w:rPr>
-              <w:t>].boxplot</w:t>
-            </w:r>
-            <w:proofErr w:type="gramEnd"/>
+            </w:pPr>
             <w:r>
               <w:rPr>
                 <w:rFonts w:cstheme="minorHAnsi"/>
                 <w:b/>
                 <w:bCs/>
               </w:rPr>
-              <w:t>(vert=False)</w:t>
-            </w:r>
-          </w:p>
-          <w:p>
-            <w:pPr>
-              <w:rPr>
-                <w:rFonts w:cstheme="minorHAnsi"/>
-                <w:b/>
-                <w:bCs/>
-              </w:rPr>
-            </w:pPr>
-            <w:proofErr w:type="gramStart"/>
-            <w:r>
-              <w:rPr>
-                <w:rFonts w:cstheme="minorHAnsi"/>
-                <w:b/>
-                <w:bCs/>
-              </w:rPr>
               <w:t>Before :</w:t>
             </w:r>
-            <w:proofErr w:type="gramEnd"/>
           </w:p>
           <w:p>
             <w:pPr>
@@ -1338,23 +1319,13 @@
                 <w:bCs/>
               </w:rPr>
             </w:pPr>
-            <w:proofErr w:type="gramStart"/>
             <w:r>
               <w:rPr>
                 <w:rFonts w:cstheme="minorHAnsi"/>
                 <w:b/>
                 <w:bCs/>
               </w:rPr>
-              <w:t>After :</w:t>
-            </w:r>
-            <w:proofErr w:type="gramEnd"/>
-            <w:r>
-              <w:rPr>
-                <w:rFonts w:cstheme="minorHAnsi"/>
-                <w:b/>
-                <w:bCs/>
-              </w:rPr>
-              <w:t xml:space="preserve"> </w:t>
+              <w:t xml:space="preserve">After : </w:t>
             </w:r>
           </w:p>
           <w:p>
@@ -1472,16 +1443,8 @@
               <w:rPr>
                 <w:rFonts w:cstheme="minorHAnsi"/>
               </w:rPr>
-              <w:t xml:space="preserve">Things we want to </w:t>
-            </w:r>
-            <w:proofErr w:type="gramStart"/>
-            <w:r>
-              <w:rPr>
-                <w:rFonts w:cstheme="minorHAnsi"/>
-              </w:rPr>
-              <w:t>revisit :</w:t>
-            </w:r>
-            <w:proofErr w:type="gramEnd"/>
+              <w:t>Things we want to revisit :</w:t>
+            </w:r>
           </w:p>
           <w:p>
             <w:pPr>
@@ -1557,6 +1520,77 @@
               </w:rPr>
             </w:pPr>
           </w:p>
+          <w:p>
+            <w:pPr>
+              <w:rPr>
+                <w:rFonts w:cstheme="minorHAnsi"/>
+              </w:rPr>
+            </w:pPr>
+            <w:r>
+              <w:rPr>
+                <w:rFonts w:cstheme="minorHAnsi"/>
+              </w:rPr>
+              <w:t>TA will cover in labs in unit 2</w:t>
+            </w:r>
+          </w:p>
+          <w:p>
+            <w:pPr>
+              <w:rPr>
+                <w:rFonts w:cstheme="minorHAnsi"/>
+              </w:rPr>
+            </w:pPr>
+          </w:p>
+          <w:p>
+            <w:pPr>
+              <w:rPr>
+                <w:rFonts w:cstheme="minorHAnsi"/>
+              </w:rPr>
+            </w:pPr>
+            <w:r>
+              <w:rPr>
+                <w:rFonts w:cstheme="minorHAnsi"/>
+              </w:rPr>
+              <w:t>Will cover in class in unit 2</w:t>
+            </w:r>
+            <w:r>
+              <w:rPr>
+                <w:rFonts w:cstheme="minorHAnsi"/>
+              </w:rPr>
+              <w:t>/3</w:t>
+            </w:r>
+            <w:r>
+              <w:rPr>
+                <w:rFonts w:cstheme="minorHAnsi"/>
+              </w:rPr>
+              <w:t xml:space="preserve"> </w:t>
+            </w:r>
+            <w:r>
+              <w:rPr>
+                <w:rFonts w:cstheme="minorHAnsi"/>
+              </w:rPr>
+              <w:t>as I have invited one of the Tas from web dev to guest lecture</w:t>
+            </w:r>
+          </w:p>
+          <w:p>
+            <w:pPr>
+              <w:rPr>
+                <w:rFonts w:cstheme="minorHAnsi"/>
+              </w:rPr>
+            </w:pPr>
+          </w:p>
+          <w:p>
+            <w:pPr>
+              <w:rPr>
+                <w:rFonts w:cstheme="minorHAnsi"/>
+              </w:rPr>
+            </w:pPr>
+            <w:r>
+              <w:rPr>
+                <w:rFonts w:cstheme="minorHAnsi"/>
+              </w:rPr>
+              <w:t>I have added the screenshot to the class repo under Notes</w:t>
+            </w:r>
+          </w:p>
         </w:tc>
       </w:tr>
       <w:tr>
@@ -1675,6 +1709,66 @@
               </w:rPr>
             </w:pPr>
           </w:p>
+          <w:p>
+            <w:pPr>
+              <w:rPr>
+                <w:rFonts w:cstheme="minorHAnsi"/>
+              </w:rPr>
+            </w:pPr>
+          </w:p>
+          <w:p>
+            <w:pPr>
+              <w:rPr>
+                <w:rFonts w:cstheme="minorHAnsi"/>
+              </w:rPr>
+            </w:pPr>
+            <w:r>
+              <w:rPr>
+                <w:rFonts w:cstheme="minorHAnsi"/>
+              </w:rPr>
+              <w:t xml:space="preserve">We will start introducing this from unit 2 onwards but under review how to cover it in more depth </w:t>
+            </w:r>
+          </w:p>
+          <w:p>
+            <w:pPr>
+              <w:rPr>
+                <w:rFonts w:cstheme="minorHAnsi"/>
+              </w:rPr>
+            </w:pPr>
+          </w:p>
+          <w:p>
+            <w:pPr>
+              <w:rPr>
+                <w:rFonts w:cstheme="minorHAnsi"/>
+              </w:rPr>
+            </w:pPr>
+            <w:r>
+              <w:rPr>
+                <w:rFonts w:cstheme="minorHAnsi"/>
+              </w:rPr>
+              <w:t>We will start during unit 2</w:t>
+            </w:r>
+          </w:p>
+          <w:p>
+            <w:pPr>
+              <w:rPr>
+                <w:rFonts w:cstheme="minorHAnsi"/>
+              </w:rPr>
+            </w:pPr>
+          </w:p>
+          <w:p>
+            <w:pPr>
+              <w:rPr>
+                <w:rFonts w:cstheme="minorHAnsi"/>
+              </w:rPr>
+            </w:pPr>
+            <w:r>
+              <w:rPr>
+                <w:rFonts w:cstheme="minorHAnsi"/>
+              </w:rPr>
+              <w:t xml:space="preserve">Definitely unit 7, if not before </w:t>
+            </w:r>
+          </w:p>
         </w:tc>
       </w:tr>
       <w:tr>
@@ -1767,6 +1861,114 @@
                 <w:rFonts w:cstheme="minorHAnsi"/>
               </w:rPr>
             </w:pPr>
+            <w:r>
+              <w:rPr>
+                <w:rFonts w:cstheme="minorHAnsi"/>
+              </w:rPr>
+              <w:t xml:space="preserve">You just need to update the origin with the updated </w:t>
+            </w:r>
+            <w:proofErr w:type="spellStart"/>
+            <w:r>
+              <w:rPr>
+                <w:rFonts w:cstheme="minorHAnsi"/>
+              </w:rPr>
+              <w:t>url</w:t>
+            </w:r>
+            <w:proofErr w:type="spellEnd"/>
+            <w:r>
+              <w:rPr>
+                <w:rFonts w:cstheme="minorHAnsi"/>
+              </w:rPr>
+              <w:t xml:space="preserve"> – this has happened because you shifted your repos around in </w:t>
+            </w:r>
+            <w:proofErr w:type="spellStart"/>
+            <w:r>
+              <w:rPr>
+                <w:rFonts w:cstheme="minorHAnsi"/>
+              </w:rPr>
+              <w:t>github</w:t>
+            </w:r>
+            <w:proofErr w:type="spellEnd"/>
+            <w:r>
+              <w:rPr>
+                <w:rFonts w:cstheme="minorHAnsi"/>
+              </w:rPr>
+              <w:t xml:space="preserve"> </w:t>
+            </w:r>
+          </w:p>
+          <w:p>
+            <w:pPr>
+              <w:rPr>
+                <w:rFonts w:cstheme="minorHAnsi"/>
+              </w:rPr>
+            </w:pPr>
+          </w:p>
+          <w:p>
+            <w:pPr>
+              <w:rPr>
+                <w:rFonts w:cstheme="minorHAnsi"/>
+              </w:rPr>
+            </w:pPr>
+            <w:r>
+              <w:rPr>
+                <w:rFonts w:cstheme="minorHAnsi"/>
+              </w:rPr>
+              <w:t xml:space="preserve">From command line you can run </w:t>
+            </w:r>
+          </w:p>
+          <w:p>
+            <w:pPr>
+              <w:rPr>
+                <w:rFonts w:cstheme="minorHAnsi"/>
+              </w:rPr>
+            </w:pPr>
+            <w:r>
+              <w:rPr>
+                <w:rFonts w:cstheme="minorHAnsi"/>
+              </w:rPr>
+              <w:t>Git remote set-</w:t>
+            </w:r>
+            <w:proofErr w:type="spellStart"/>
+            <w:r>
+              <w:rPr>
+                <w:rFonts w:cstheme="minorHAnsi"/>
+              </w:rPr>
+              <w:t>url</w:t>
+            </w:r>
+            <w:proofErr w:type="spellEnd"/>
+            <w:r>
+              <w:rPr>
+                <w:rFonts w:cstheme="minorHAnsi"/>
+              </w:rPr>
+              <w:t xml:space="preserve"> origin &lt;updated </w:t>
+            </w:r>
+            <w:proofErr w:type="spellStart"/>
+            <w:r>
+              <w:rPr>
+                <w:rFonts w:cstheme="minorHAnsi"/>
+              </w:rPr>
+              <w:t>url</w:t>
+            </w:r>
+            <w:proofErr w:type="spellEnd"/>
+            <w:r>
+              <w:rPr>
+                <w:rFonts w:cstheme="minorHAnsi"/>
+              </w:rPr>
+              <w:t>&gt;</w:t>
+            </w:r>
+          </w:p>
+          <w:p>
+            <w:pPr>
+              <w:rPr>
+                <w:rFonts w:cstheme="minorHAnsi"/>
+              </w:rPr>
+            </w:pPr>
+            <w:r>
+              <w:rPr>
+                <w:rFonts w:cstheme="minorHAnsi"/>
+              </w:rPr>
+              <w:t>https://stackoverflow.com/questions/30443333/error-with-renamed-repo-in-github-remote-this-repository-moved-please-use-th</w:t>
+            </w:r>
           </w:p>
         </w:tc>
       </w:tr>
@@ -1843,6 +2045,1486 @@
                 <w:rFonts w:cstheme="minorHAnsi"/>
               </w:rPr>
             </w:pPr>
+            <w:r>
+              <w:rPr>
+                <w:rFonts w:cstheme="minorHAnsi"/>
+              </w:rPr>
+              <w:t xml:space="preserve">Yes, you will need to define the subplots in your query </w:t>
+            </w:r>
+          </w:p>
+          <w:p>
+            <w:pPr>
+              <w:rPr>
+                <w:rFonts w:cstheme="minorHAnsi"/>
+              </w:rPr>
+            </w:pPr>
+            <w:r>
+              <w:rPr>
+                <w:rFonts w:cstheme="minorHAnsi"/>
+              </w:rPr>
+              <w:t xml:space="preserve">I found an example </w:t>
+            </w:r>
+            <w:proofErr w:type="gramStart"/>
+            <w:r>
+              <w:rPr>
+                <w:rFonts w:cstheme="minorHAnsi"/>
+              </w:rPr>
+              <w:t>online :</w:t>
+            </w:r>
+            <w:proofErr w:type="gramEnd"/>
+            <w:r>
+              <w:rPr>
+                <w:rFonts w:cstheme="minorHAnsi"/>
+              </w:rPr>
+              <w:t xml:space="preserve"> </w:t>
+            </w:r>
+          </w:p>
+          <w:p>
+            <w:pPr>
+              <w:pStyle w:val="HTMLPreformatted"/>
+              <w:textAlignment w:val="baseline"/>
+              <w:rPr>
+                <w:rStyle w:val="HTMLCode"/>
+                <w:rFonts w:ascii="inherit" w:hAnsi="inherit"/>
+                <w:bdr w:val="none" w:sz="0" w:space="0" w:color="auto" w:frame="1"/>
+              </w:rPr>
+            </w:pPr>
+            <w:r>
+              <w:rPr>
+                <w:rStyle w:val="hljs-keyword"/>
+                <w:rFonts w:ascii="inherit" w:hAnsi="inherit"/>
+                <w:bdr w:val="none" w:sz="0" w:space="0" w:color="auto" w:frame="1"/>
+              </w:rPr>
+              <w:t>import</w:t>
+            </w:r>
+            <w:r>
+              <w:rPr>
+                <w:rStyle w:val="HTMLCode"/>
+                <w:rFonts w:ascii="inherit" w:hAnsi="inherit"/>
+                <w:bdr w:val="none" w:sz="0" w:space="0" w:color="auto" w:frame="1"/>
+              </w:rPr>
+              <w:t xml:space="preserve"> seaborn </w:t>
+            </w:r>
+            <w:r>
+              <w:rPr>
+                <w:rStyle w:val="hljs-keyword"/>
+                <w:rFonts w:ascii="inherit" w:hAnsi="inherit"/>
+                <w:bdr w:val="none" w:sz="0" w:space="0" w:color="auto" w:frame="1"/>
+              </w:rPr>
+              <w:t>as</w:t>
+            </w:r>
+            <w:r>
+              <w:rPr>
+                <w:rStyle w:val="HTMLCode"/>
+                <w:rFonts w:ascii="inherit" w:hAnsi="inherit"/>
+                <w:bdr w:val="none" w:sz="0" w:space="0" w:color="auto" w:frame="1"/>
+              </w:rPr>
+              <w:t xml:space="preserve"> </w:t>
+            </w:r>
+            <w:proofErr w:type="spellStart"/>
+            <w:r>
+              <w:rPr>
+                <w:rStyle w:val="HTMLCode"/>
+                <w:rFonts w:ascii="inherit" w:hAnsi="inherit"/>
+                <w:bdr w:val="none" w:sz="0" w:space="0" w:color="auto" w:frame="1"/>
+              </w:rPr>
+              <w:t>sns</w:t>
+            </w:r>
+            <w:proofErr w:type="spellEnd"/>
+          </w:p>
+          <w:p>
+            <w:pPr>
+              <w:pStyle w:val="HTMLPreformatted"/>
+              <w:textAlignment w:val="baseline"/>
+              <w:rPr>
+                <w:rStyle w:val="HTMLCode"/>
+                <w:rFonts w:ascii="inherit" w:hAnsi="inherit"/>
+                <w:bdr w:val="none" w:sz="0" w:space="0" w:color="auto" w:frame="1"/>
+              </w:rPr>
+            </w:pPr>
+            <w:r>
+              <w:rPr>
+                <w:rStyle w:val="hljs-keyword"/>
+                <w:rFonts w:ascii="inherit" w:hAnsi="inherit"/>
+                <w:bdr w:val="none" w:sz="0" w:space="0" w:color="auto" w:frame="1"/>
+              </w:rPr>
+              <w:t>import</w:t>
+            </w:r>
+            <w:r>
+              <w:rPr>
+                <w:rStyle w:val="HTMLCode"/>
+                <w:rFonts w:ascii="inherit" w:hAnsi="inherit"/>
+                <w:bdr w:val="none" w:sz="0" w:space="0" w:color="auto" w:frame="1"/>
+              </w:rPr>
+              <w:t xml:space="preserve"> pandas </w:t>
+            </w:r>
+            <w:r>
+              <w:rPr>
+                <w:rStyle w:val="hljs-keyword"/>
+                <w:rFonts w:ascii="inherit" w:hAnsi="inherit"/>
+                <w:bdr w:val="none" w:sz="0" w:space="0" w:color="auto" w:frame="1"/>
+              </w:rPr>
+              <w:t>as</w:t>
+            </w:r>
+            <w:r>
+              <w:rPr>
+                <w:rStyle w:val="HTMLCode"/>
+                <w:rFonts w:ascii="inherit" w:hAnsi="inherit"/>
+                <w:bdr w:val="none" w:sz="0" w:space="0" w:color="auto" w:frame="1"/>
+              </w:rPr>
+              <w:t xml:space="preserve"> pd</w:t>
+            </w:r>
+          </w:p>
+          <w:p>
+            <w:pPr>
+              <w:pStyle w:val="HTMLPreformatted"/>
+              <w:textAlignment w:val="baseline"/>
+              <w:rPr>
+                <w:rStyle w:val="HTMLCode"/>
+                <w:rFonts w:ascii="inherit" w:hAnsi="inherit"/>
+                <w:bdr w:val="none" w:sz="0" w:space="0" w:color="auto" w:frame="1"/>
+              </w:rPr>
+            </w:pPr>
+            <w:r>
+              <w:rPr>
+                <w:rStyle w:val="hljs-keyword"/>
+                <w:rFonts w:ascii="inherit" w:hAnsi="inherit"/>
+                <w:bdr w:val="none" w:sz="0" w:space="0" w:color="auto" w:frame="1"/>
+              </w:rPr>
+              <w:t>import</w:t>
+            </w:r>
+            <w:r>
+              <w:rPr>
+                <w:rStyle w:val="HTMLCode"/>
+                <w:rFonts w:ascii="inherit" w:hAnsi="inherit"/>
+                <w:bdr w:val="none" w:sz="0" w:space="0" w:color="auto" w:frame="1"/>
+              </w:rPr>
+              <w:t xml:space="preserve"> </w:t>
+            </w:r>
+            <w:proofErr w:type="spellStart"/>
+            <w:proofErr w:type="gramStart"/>
+            <w:r>
+              <w:rPr>
+                <w:rStyle w:val="HTMLCode"/>
+                <w:rFonts w:ascii="inherit" w:hAnsi="inherit"/>
+                <w:bdr w:val="none" w:sz="0" w:space="0" w:color="auto" w:frame="1"/>
+              </w:rPr>
+              <w:t>matplotlib.pyplot</w:t>
+            </w:r>
+            <w:proofErr w:type="spellEnd"/>
+            <w:proofErr w:type="gramEnd"/>
+            <w:r>
+              <w:rPr>
+                <w:rStyle w:val="HTMLCode"/>
+                <w:rFonts w:ascii="inherit" w:hAnsi="inherit"/>
+                <w:bdr w:val="none" w:sz="0" w:space="0" w:color="auto" w:frame="1"/>
+              </w:rPr>
+              <w:t xml:space="preserve"> </w:t>
+            </w:r>
+            <w:r>
+              <w:rPr>
+                <w:rStyle w:val="hljs-keyword"/>
+                <w:rFonts w:ascii="inherit" w:hAnsi="inherit"/>
+                <w:bdr w:val="none" w:sz="0" w:space="0" w:color="auto" w:frame="1"/>
+              </w:rPr>
+              <w:t>as</w:t>
+            </w:r>
+            <w:r>
+              <w:rPr>
+                <w:rStyle w:val="HTMLCode"/>
+                <w:rFonts w:ascii="inherit" w:hAnsi="inherit"/>
+                <w:bdr w:val="none" w:sz="0" w:space="0" w:color="auto" w:frame="1"/>
+              </w:rPr>
+              <w:t xml:space="preserve"> </w:t>
+            </w:r>
+            <w:proofErr w:type="spellStart"/>
+            <w:r>
+              <w:rPr>
+                <w:rStyle w:val="HTMLCode"/>
+                <w:rFonts w:ascii="inherit" w:hAnsi="inherit"/>
+                <w:bdr w:val="none" w:sz="0" w:space="0" w:color="auto" w:frame="1"/>
+              </w:rPr>
+              <w:t>plt</w:t>
+            </w:r>
+            <w:proofErr w:type="spellEnd"/>
+          </w:p>
+          <w:p>
+            <w:pPr>
+              <w:pStyle w:val="HTMLPreformatted"/>
+              <w:textAlignment w:val="baseline"/>
+              <w:rPr>
+                <w:rStyle w:val="HTMLCode"/>
+                <w:rFonts w:ascii="inherit" w:hAnsi="inherit"/>
+                <w:bdr w:val="none" w:sz="0" w:space="0" w:color="auto" w:frame="1"/>
+              </w:rPr>
+            </w:pPr>
+          </w:p>
+          <w:p>
+            <w:pPr>
+              <w:pStyle w:val="HTMLPreformatted"/>
+              <w:textAlignment w:val="baseline"/>
+              <w:rPr>
+                <w:rStyle w:val="HTMLCode"/>
+                <w:rFonts w:ascii="inherit" w:hAnsi="inherit"/>
+                <w:bdr w:val="none" w:sz="0" w:space="0" w:color="auto" w:frame="1"/>
+              </w:rPr>
+            </w:pPr>
+            <w:proofErr w:type="spellStart"/>
+            <w:r>
+              <w:rPr>
+                <w:rStyle w:val="HTMLCode"/>
+                <w:rFonts w:ascii="inherit" w:hAnsi="inherit"/>
+                <w:bdr w:val="none" w:sz="0" w:space="0" w:color="auto" w:frame="1"/>
+              </w:rPr>
+              <w:t>batData</w:t>
+            </w:r>
+            <w:proofErr w:type="spellEnd"/>
+            <w:r>
+              <w:rPr>
+                <w:rStyle w:val="HTMLCode"/>
+                <w:rFonts w:ascii="inherit" w:hAnsi="inherit"/>
+                <w:bdr w:val="none" w:sz="0" w:space="0" w:color="auto" w:frame="1"/>
+              </w:rPr>
+              <w:t xml:space="preserve"> = [</w:t>
+            </w:r>
+            <w:r>
+              <w:rPr>
+                <w:rStyle w:val="hljs-string"/>
+                <w:rFonts w:ascii="inherit" w:hAnsi="inherit"/>
+                <w:bdr w:val="none" w:sz="0" w:space="0" w:color="auto" w:frame="1"/>
+              </w:rPr>
+              <w:t>'</w:t>
+            </w:r>
+            <w:proofErr w:type="spellStart"/>
+            <w:r>
+              <w:rPr>
+                <w:rStyle w:val="hljs-string"/>
+                <w:rFonts w:ascii="inherit" w:hAnsi="inherit"/>
+                <w:bdr w:val="none" w:sz="0" w:space="0" w:color="auto" w:frame="1"/>
+              </w:rPr>
+              <w:t>a'</w:t>
+            </w:r>
+            <w:r>
+              <w:rPr>
+                <w:rStyle w:val="HTMLCode"/>
+                <w:rFonts w:ascii="inherit" w:hAnsi="inherit"/>
+                <w:bdr w:val="none" w:sz="0" w:space="0" w:color="auto" w:frame="1"/>
+              </w:rPr>
+              <w:t>,</w:t>
+            </w:r>
+            <w:r>
+              <w:rPr>
+                <w:rStyle w:val="hljs-string"/>
+                <w:rFonts w:ascii="inherit" w:hAnsi="inherit"/>
+                <w:bdr w:val="none" w:sz="0" w:space="0" w:color="auto" w:frame="1"/>
+              </w:rPr>
+              <w:t>'b'</w:t>
+            </w:r>
+            <w:r>
+              <w:rPr>
+                <w:rStyle w:val="HTMLCode"/>
+                <w:rFonts w:ascii="inherit" w:hAnsi="inherit"/>
+                <w:bdr w:val="none" w:sz="0" w:space="0" w:color="auto" w:frame="1"/>
+              </w:rPr>
+              <w:t>,</w:t>
+            </w:r>
+            <w:r>
+              <w:rPr>
+                <w:rStyle w:val="hljs-string"/>
+                <w:rFonts w:ascii="inherit" w:hAnsi="inherit"/>
+                <w:bdr w:val="none" w:sz="0" w:space="0" w:color="auto" w:frame="1"/>
+              </w:rPr>
+              <w:t>'c'</w:t>
+            </w:r>
+            <w:r>
+              <w:rPr>
+                <w:rStyle w:val="HTMLCode"/>
+                <w:rFonts w:ascii="inherit" w:hAnsi="inherit"/>
+                <w:bdr w:val="none" w:sz="0" w:space="0" w:color="auto" w:frame="1"/>
+              </w:rPr>
+              <w:t>,</w:t>
+            </w:r>
+            <w:r>
+              <w:rPr>
+                <w:rStyle w:val="hljs-string"/>
+                <w:rFonts w:ascii="inherit" w:hAnsi="inherit"/>
+                <w:bdr w:val="none" w:sz="0" w:space="0" w:color="auto" w:frame="1"/>
+              </w:rPr>
+              <w:t>'a'</w:t>
+            </w:r>
+            <w:r>
+              <w:rPr>
+                <w:rStyle w:val="HTMLCode"/>
+                <w:rFonts w:ascii="inherit" w:hAnsi="inherit"/>
+                <w:bdr w:val="none" w:sz="0" w:space="0" w:color="auto" w:frame="1"/>
+              </w:rPr>
+              <w:t>,</w:t>
+            </w:r>
+            <w:r>
+              <w:rPr>
+                <w:rStyle w:val="hljs-string"/>
+                <w:rFonts w:ascii="inherit" w:hAnsi="inherit"/>
+                <w:bdr w:val="none" w:sz="0" w:space="0" w:color="auto" w:frame="1"/>
+              </w:rPr>
+              <w:t>'c</w:t>
+            </w:r>
+            <w:proofErr w:type="spellEnd"/>
+            <w:r>
+              <w:rPr>
+                <w:rStyle w:val="hljs-string"/>
+                <w:rFonts w:ascii="inherit" w:hAnsi="inherit"/>
+                <w:bdr w:val="none" w:sz="0" w:space="0" w:color="auto" w:frame="1"/>
+              </w:rPr>
+              <w:t>'</w:t>
+            </w:r>
+            <w:r>
+              <w:rPr>
+                <w:rStyle w:val="HTMLCode"/>
+                <w:rFonts w:ascii="inherit" w:hAnsi="inherit"/>
+                <w:bdr w:val="none" w:sz="0" w:space="0" w:color="auto" w:frame="1"/>
+              </w:rPr>
+              <w:t>]</w:t>
+            </w:r>
+          </w:p>
+          <w:p>
+            <w:pPr>
+              <w:pStyle w:val="HTMLPreformatted"/>
+              <w:textAlignment w:val="baseline"/>
+              <w:rPr>
+                <w:rStyle w:val="HTMLCode"/>
+                <w:rFonts w:ascii="inherit" w:hAnsi="inherit"/>
+                <w:bdr w:val="none" w:sz="0" w:space="0" w:color="auto" w:frame="1"/>
+              </w:rPr>
+            </w:pPr>
+            <w:proofErr w:type="spellStart"/>
+            <w:r>
+              <w:rPr>
+                <w:rStyle w:val="HTMLCode"/>
+                <w:rFonts w:ascii="inherit" w:hAnsi="inherit"/>
+                <w:bdr w:val="none" w:sz="0" w:space="0" w:color="auto" w:frame="1"/>
+              </w:rPr>
+              <w:lastRenderedPageBreak/>
+              <w:t>bowlData</w:t>
+            </w:r>
+            <w:proofErr w:type="spellEnd"/>
+            <w:r>
+              <w:rPr>
+                <w:rStyle w:val="HTMLCode"/>
+                <w:rFonts w:ascii="inherit" w:hAnsi="inherit"/>
+                <w:bdr w:val="none" w:sz="0" w:space="0" w:color="auto" w:frame="1"/>
+              </w:rPr>
+              <w:t xml:space="preserve"> = [</w:t>
+            </w:r>
+            <w:r>
+              <w:rPr>
+                <w:rStyle w:val="hljs-string"/>
+                <w:rFonts w:ascii="inherit" w:hAnsi="inherit"/>
+                <w:bdr w:val="none" w:sz="0" w:space="0" w:color="auto" w:frame="1"/>
+              </w:rPr>
+              <w:t>'</w:t>
+            </w:r>
+            <w:proofErr w:type="spellStart"/>
+            <w:r>
+              <w:rPr>
+                <w:rStyle w:val="hljs-string"/>
+                <w:rFonts w:ascii="inherit" w:hAnsi="inherit"/>
+                <w:bdr w:val="none" w:sz="0" w:space="0" w:color="auto" w:frame="1"/>
+              </w:rPr>
+              <w:t>b'</w:t>
+            </w:r>
+            <w:r>
+              <w:rPr>
+                <w:rStyle w:val="HTMLCode"/>
+                <w:rFonts w:ascii="inherit" w:hAnsi="inherit"/>
+                <w:bdr w:val="none" w:sz="0" w:space="0" w:color="auto" w:frame="1"/>
+              </w:rPr>
+              <w:t>,</w:t>
+            </w:r>
+            <w:r>
+              <w:rPr>
+                <w:rStyle w:val="hljs-string"/>
+                <w:rFonts w:ascii="inherit" w:hAnsi="inherit"/>
+                <w:bdr w:val="none" w:sz="0" w:space="0" w:color="auto" w:frame="1"/>
+              </w:rPr>
+              <w:t>'a'</w:t>
+            </w:r>
+            <w:r>
+              <w:rPr>
+                <w:rStyle w:val="HTMLCode"/>
+                <w:rFonts w:ascii="inherit" w:hAnsi="inherit"/>
+                <w:bdr w:val="none" w:sz="0" w:space="0" w:color="auto" w:frame="1"/>
+              </w:rPr>
+              <w:t>,</w:t>
+            </w:r>
+            <w:r>
+              <w:rPr>
+                <w:rStyle w:val="hljs-string"/>
+                <w:rFonts w:ascii="inherit" w:hAnsi="inherit"/>
+                <w:bdr w:val="none" w:sz="0" w:space="0" w:color="auto" w:frame="1"/>
+              </w:rPr>
+              <w:t>'d'</w:t>
+            </w:r>
+            <w:r>
+              <w:rPr>
+                <w:rStyle w:val="HTMLCode"/>
+                <w:rFonts w:ascii="inherit" w:hAnsi="inherit"/>
+                <w:bdr w:val="none" w:sz="0" w:space="0" w:color="auto" w:frame="1"/>
+              </w:rPr>
+              <w:t>,</w:t>
+            </w:r>
+            <w:r>
+              <w:rPr>
+                <w:rStyle w:val="hljs-string"/>
+                <w:rFonts w:ascii="inherit" w:hAnsi="inherit"/>
+                <w:bdr w:val="none" w:sz="0" w:space="0" w:color="auto" w:frame="1"/>
+              </w:rPr>
+              <w:t>'d'</w:t>
+            </w:r>
+            <w:r>
+              <w:rPr>
+                <w:rStyle w:val="HTMLCode"/>
+                <w:rFonts w:ascii="inherit" w:hAnsi="inherit"/>
+                <w:bdr w:val="none" w:sz="0" w:space="0" w:color="auto" w:frame="1"/>
+              </w:rPr>
+              <w:t>,</w:t>
+            </w:r>
+            <w:r>
+              <w:rPr>
+                <w:rStyle w:val="hljs-string"/>
+                <w:rFonts w:ascii="inherit" w:hAnsi="inherit"/>
+                <w:bdr w:val="none" w:sz="0" w:space="0" w:color="auto" w:frame="1"/>
+              </w:rPr>
+              <w:t>'a</w:t>
+            </w:r>
+            <w:proofErr w:type="spellEnd"/>
+            <w:r>
+              <w:rPr>
+                <w:rStyle w:val="hljs-string"/>
+                <w:rFonts w:ascii="inherit" w:hAnsi="inherit"/>
+                <w:bdr w:val="none" w:sz="0" w:space="0" w:color="auto" w:frame="1"/>
+              </w:rPr>
+              <w:t>'</w:t>
+            </w:r>
+            <w:r>
+              <w:rPr>
+                <w:rStyle w:val="HTMLCode"/>
+                <w:rFonts w:ascii="inherit" w:hAnsi="inherit"/>
+                <w:bdr w:val="none" w:sz="0" w:space="0" w:color="auto" w:frame="1"/>
+              </w:rPr>
+              <w:t>]</w:t>
+            </w:r>
+          </w:p>
+          <w:p>
+            <w:pPr>
+              <w:pStyle w:val="HTMLPreformatted"/>
+              <w:textAlignment w:val="baseline"/>
+              <w:rPr>
+                <w:rStyle w:val="HTMLCode"/>
+                <w:rFonts w:ascii="inherit" w:hAnsi="inherit"/>
+                <w:bdr w:val="none" w:sz="0" w:space="0" w:color="auto" w:frame="1"/>
+              </w:rPr>
+            </w:pPr>
+          </w:p>
+          <w:p>
+            <w:pPr>
+              <w:pStyle w:val="HTMLPreformatted"/>
+              <w:textAlignment w:val="baseline"/>
+              <w:rPr>
+                <w:rStyle w:val="HTMLCode"/>
+                <w:rFonts w:ascii="inherit" w:hAnsi="inherit"/>
+                <w:bdr w:val="none" w:sz="0" w:space="0" w:color="auto" w:frame="1"/>
+              </w:rPr>
+            </w:pPr>
+            <w:r>
+              <w:rPr>
+                <w:rStyle w:val="HTMLCode"/>
+                <w:rFonts w:ascii="inherit" w:hAnsi="inherit"/>
+                <w:bdr w:val="none" w:sz="0" w:space="0" w:color="auto" w:frame="1"/>
+              </w:rPr>
+              <w:t>df=</w:t>
+            </w:r>
+            <w:proofErr w:type="spellStart"/>
+            <w:proofErr w:type="gramStart"/>
+            <w:r>
+              <w:rPr>
+                <w:rStyle w:val="HTMLCode"/>
+                <w:rFonts w:ascii="inherit" w:hAnsi="inherit"/>
+                <w:bdr w:val="none" w:sz="0" w:space="0" w:color="auto" w:frame="1"/>
+              </w:rPr>
+              <w:t>pd.DataFrame</w:t>
+            </w:r>
+            <w:proofErr w:type="spellEnd"/>
+            <w:proofErr w:type="gramEnd"/>
+            <w:r>
+              <w:rPr>
+                <w:rStyle w:val="HTMLCode"/>
+                <w:rFonts w:ascii="inherit" w:hAnsi="inherit"/>
+                <w:bdr w:val="none" w:sz="0" w:space="0" w:color="auto" w:frame="1"/>
+              </w:rPr>
+              <w:t>()</w:t>
+            </w:r>
+          </w:p>
+          <w:p>
+            <w:pPr>
+              <w:pStyle w:val="HTMLPreformatted"/>
+              <w:textAlignment w:val="baseline"/>
+              <w:rPr>
+                <w:rStyle w:val="HTMLCode"/>
+                <w:rFonts w:ascii="inherit" w:hAnsi="inherit"/>
+                <w:bdr w:val="none" w:sz="0" w:space="0" w:color="auto" w:frame="1"/>
+              </w:rPr>
+            </w:pPr>
+            <w:r>
+              <w:rPr>
+                <w:rStyle w:val="HTMLCode"/>
+                <w:rFonts w:ascii="inherit" w:hAnsi="inherit"/>
+                <w:bdr w:val="none" w:sz="0" w:space="0" w:color="auto" w:frame="1"/>
+              </w:rPr>
+              <w:t>df[</w:t>
+            </w:r>
+            <w:r>
+              <w:rPr>
+                <w:rStyle w:val="hljs-string"/>
+                <w:rFonts w:ascii="inherit" w:hAnsi="inherit"/>
+                <w:bdr w:val="none" w:sz="0" w:space="0" w:color="auto" w:frame="1"/>
+              </w:rPr>
+              <w:t>'batting</w:t>
+            </w:r>
+            <w:proofErr w:type="gramStart"/>
+            <w:r>
+              <w:rPr>
+                <w:rStyle w:val="hljs-string"/>
+                <w:rFonts w:ascii="inherit" w:hAnsi="inherit"/>
+                <w:bdr w:val="none" w:sz="0" w:space="0" w:color="auto" w:frame="1"/>
+              </w:rPr>
+              <w:t>'</w:t>
+            </w:r>
+            <w:r>
+              <w:rPr>
+                <w:rStyle w:val="HTMLCode"/>
+                <w:rFonts w:ascii="inherit" w:hAnsi="inherit"/>
+                <w:bdr w:val="none" w:sz="0" w:space="0" w:color="auto" w:frame="1"/>
+              </w:rPr>
+              <w:t>]=</w:t>
+            </w:r>
+            <w:proofErr w:type="spellStart"/>
+            <w:proofErr w:type="gramEnd"/>
+            <w:r>
+              <w:rPr>
+                <w:rStyle w:val="HTMLCode"/>
+                <w:rFonts w:ascii="inherit" w:hAnsi="inherit"/>
+                <w:bdr w:val="none" w:sz="0" w:space="0" w:color="auto" w:frame="1"/>
+              </w:rPr>
+              <w:t>batData</w:t>
+            </w:r>
+            <w:proofErr w:type="spellEnd"/>
+          </w:p>
+          <w:p>
+            <w:pPr>
+              <w:pStyle w:val="HTMLPreformatted"/>
+              <w:textAlignment w:val="baseline"/>
+              <w:rPr>
+                <w:rStyle w:val="HTMLCode"/>
+                <w:rFonts w:ascii="inherit" w:hAnsi="inherit"/>
+                <w:bdr w:val="none" w:sz="0" w:space="0" w:color="auto" w:frame="1"/>
+              </w:rPr>
+            </w:pPr>
+            <w:r>
+              <w:rPr>
+                <w:rStyle w:val="HTMLCode"/>
+                <w:rFonts w:ascii="inherit" w:hAnsi="inherit"/>
+                <w:bdr w:val="none" w:sz="0" w:space="0" w:color="auto" w:frame="1"/>
+              </w:rPr>
+              <w:t>df[</w:t>
+            </w:r>
+            <w:r>
+              <w:rPr>
+                <w:rStyle w:val="hljs-string"/>
+                <w:rFonts w:ascii="inherit" w:hAnsi="inherit"/>
+                <w:bdr w:val="none" w:sz="0" w:space="0" w:color="auto" w:frame="1"/>
+              </w:rPr>
+              <w:t>'bowling</w:t>
+            </w:r>
+            <w:proofErr w:type="gramStart"/>
+            <w:r>
+              <w:rPr>
+                <w:rStyle w:val="hljs-string"/>
+                <w:rFonts w:ascii="inherit" w:hAnsi="inherit"/>
+                <w:bdr w:val="none" w:sz="0" w:space="0" w:color="auto" w:frame="1"/>
+              </w:rPr>
+              <w:t>'</w:t>
+            </w:r>
+            <w:r>
+              <w:rPr>
+                <w:rStyle w:val="HTMLCode"/>
+                <w:rFonts w:ascii="inherit" w:hAnsi="inherit"/>
+                <w:bdr w:val="none" w:sz="0" w:space="0" w:color="auto" w:frame="1"/>
+              </w:rPr>
+              <w:t>]=</w:t>
+            </w:r>
+            <w:proofErr w:type="spellStart"/>
+            <w:proofErr w:type="gramEnd"/>
+            <w:r>
+              <w:rPr>
+                <w:rStyle w:val="HTMLCode"/>
+                <w:rFonts w:ascii="inherit" w:hAnsi="inherit"/>
+                <w:bdr w:val="none" w:sz="0" w:space="0" w:color="auto" w:frame="1"/>
+              </w:rPr>
+              <w:t>bowlData</w:t>
+            </w:r>
+            <w:proofErr w:type="spellEnd"/>
+          </w:p>
+          <w:p>
+            <w:pPr>
+              <w:pStyle w:val="HTMLPreformatted"/>
+              <w:textAlignment w:val="baseline"/>
+              <w:rPr>
+                <w:rStyle w:val="HTMLCode"/>
+                <w:rFonts w:ascii="inherit" w:hAnsi="inherit"/>
+                <w:bdr w:val="none" w:sz="0" w:space="0" w:color="auto" w:frame="1"/>
+              </w:rPr>
+            </w:pPr>
+          </w:p>
+          <w:p>
+            <w:pPr>
+              <w:pStyle w:val="HTMLPreformatted"/>
+              <w:textAlignment w:val="baseline"/>
+              <w:rPr>
+                <w:rStyle w:val="HTMLCode"/>
+                <w:rFonts w:ascii="inherit" w:hAnsi="inherit"/>
+                <w:bdr w:val="none" w:sz="0" w:space="0" w:color="auto" w:frame="1"/>
+              </w:rPr>
+            </w:pPr>
+          </w:p>
+          <w:p>
+            <w:pPr>
+              <w:pStyle w:val="HTMLPreformatted"/>
+              <w:textAlignment w:val="baseline"/>
+              <w:rPr>
+                <w:rStyle w:val="HTMLCode"/>
+                <w:rFonts w:ascii="inherit" w:hAnsi="inherit"/>
+                <w:bdr w:val="none" w:sz="0" w:space="0" w:color="auto" w:frame="1"/>
+              </w:rPr>
+            </w:pPr>
+            <w:r>
+              <w:rPr>
+                <w:rStyle w:val="HTMLCode"/>
+                <w:rFonts w:ascii="inherit" w:hAnsi="inherit"/>
+                <w:bdr w:val="none" w:sz="0" w:space="0" w:color="auto" w:frame="1"/>
+              </w:rPr>
+              <w:t xml:space="preserve">fig, </w:t>
+            </w:r>
+            <w:proofErr w:type="spellStart"/>
+            <w:r>
+              <w:rPr>
+                <w:rStyle w:val="HTMLCode"/>
+                <w:rFonts w:ascii="inherit" w:hAnsi="inherit"/>
+                <w:bdr w:val="none" w:sz="0" w:space="0" w:color="auto" w:frame="1"/>
+              </w:rPr>
+              <w:t>ax</w:t>
+            </w:r>
+            <w:proofErr w:type="spellEnd"/>
+            <w:r>
+              <w:rPr>
+                <w:rStyle w:val="HTMLCode"/>
+                <w:rFonts w:ascii="inherit" w:hAnsi="inherit"/>
+                <w:bdr w:val="none" w:sz="0" w:space="0" w:color="auto" w:frame="1"/>
+              </w:rPr>
+              <w:t xml:space="preserve"> =</w:t>
+            </w:r>
+            <w:proofErr w:type="spellStart"/>
+            <w:proofErr w:type="gramStart"/>
+            <w:r>
+              <w:rPr>
+                <w:rStyle w:val="HTMLCode"/>
+                <w:rFonts w:ascii="inherit" w:hAnsi="inherit"/>
+                <w:bdr w:val="none" w:sz="0" w:space="0" w:color="auto" w:frame="1"/>
+              </w:rPr>
+              <w:t>plt.subplots</w:t>
+            </w:r>
+            <w:proofErr w:type="spellEnd"/>
+            <w:proofErr w:type="gramEnd"/>
+            <w:r>
+              <w:rPr>
+                <w:rStyle w:val="HTMLCode"/>
+                <w:rFonts w:ascii="inherit" w:hAnsi="inherit"/>
+                <w:bdr w:val="none" w:sz="0" w:space="0" w:color="auto" w:frame="1"/>
+              </w:rPr>
+              <w:t>(</w:t>
+            </w:r>
+            <w:r>
+              <w:rPr>
+                <w:rStyle w:val="hljs-number"/>
+                <w:rFonts w:ascii="inherit" w:hAnsi="inherit"/>
+                <w:bdr w:val="none" w:sz="0" w:space="0" w:color="auto" w:frame="1"/>
+              </w:rPr>
+              <w:t>1</w:t>
+            </w:r>
+            <w:r>
+              <w:rPr>
+                <w:rStyle w:val="HTMLCode"/>
+                <w:rFonts w:ascii="inherit" w:hAnsi="inherit"/>
+                <w:bdr w:val="none" w:sz="0" w:space="0" w:color="auto" w:frame="1"/>
+              </w:rPr>
+              <w:t>,</w:t>
+            </w:r>
+            <w:r>
+              <w:rPr>
+                <w:rStyle w:val="hljs-number"/>
+                <w:rFonts w:ascii="inherit" w:hAnsi="inherit"/>
+                <w:bdr w:val="none" w:sz="0" w:space="0" w:color="auto" w:frame="1"/>
+              </w:rPr>
+              <w:t>2</w:t>
+            </w:r>
+            <w:r>
+              <w:rPr>
+                <w:rStyle w:val="HTMLCode"/>
+                <w:rFonts w:ascii="inherit" w:hAnsi="inherit"/>
+                <w:bdr w:val="none" w:sz="0" w:space="0" w:color="auto" w:frame="1"/>
+              </w:rPr>
+              <w:t>)</w:t>
+            </w:r>
+          </w:p>
+          <w:p>
+            <w:pPr>
+              <w:pStyle w:val="HTMLPreformatted"/>
+              <w:textAlignment w:val="baseline"/>
+              <w:rPr>
+                <w:rStyle w:val="HTMLCode"/>
+                <w:rFonts w:ascii="inherit" w:hAnsi="inherit"/>
+                <w:bdr w:val="none" w:sz="0" w:space="0" w:color="auto" w:frame="1"/>
+              </w:rPr>
+            </w:pPr>
+            <w:proofErr w:type="spellStart"/>
+            <w:proofErr w:type="gramStart"/>
+            <w:r>
+              <w:rPr>
+                <w:rStyle w:val="HTMLCode"/>
+                <w:rFonts w:ascii="inherit" w:hAnsi="inherit"/>
+                <w:bdr w:val="none" w:sz="0" w:space="0" w:color="auto" w:frame="1"/>
+              </w:rPr>
+              <w:t>sns.countplot</w:t>
+            </w:r>
+            <w:proofErr w:type="spellEnd"/>
+            <w:proofErr w:type="gramEnd"/>
+            <w:r>
+              <w:rPr>
+                <w:rStyle w:val="HTMLCode"/>
+                <w:rFonts w:ascii="inherit" w:hAnsi="inherit"/>
+                <w:bdr w:val="none" w:sz="0" w:space="0" w:color="auto" w:frame="1"/>
+              </w:rPr>
+              <w:t>(df[</w:t>
+            </w:r>
+            <w:r>
+              <w:rPr>
+                <w:rStyle w:val="hljs-string"/>
+                <w:rFonts w:ascii="inherit" w:hAnsi="inherit"/>
+                <w:bdr w:val="none" w:sz="0" w:space="0" w:color="auto" w:frame="1"/>
+              </w:rPr>
+              <w:t>'batting'</w:t>
+            </w:r>
+            <w:r>
+              <w:rPr>
+                <w:rStyle w:val="HTMLCode"/>
+                <w:rFonts w:ascii="inherit" w:hAnsi="inherit"/>
+                <w:bdr w:val="none" w:sz="0" w:space="0" w:color="auto" w:frame="1"/>
+              </w:rPr>
+              <w:t xml:space="preserve">], </w:t>
+            </w:r>
+            <w:proofErr w:type="spellStart"/>
+            <w:r>
+              <w:rPr>
+                <w:rStyle w:val="HTMLCode"/>
+                <w:rFonts w:ascii="inherit" w:hAnsi="inherit"/>
+                <w:bdr w:val="none" w:sz="0" w:space="0" w:color="auto" w:frame="1"/>
+              </w:rPr>
+              <w:t>ax</w:t>
+            </w:r>
+            <w:proofErr w:type="spellEnd"/>
+            <w:r>
+              <w:rPr>
+                <w:rStyle w:val="HTMLCode"/>
+                <w:rFonts w:ascii="inherit" w:hAnsi="inherit"/>
+                <w:bdr w:val="none" w:sz="0" w:space="0" w:color="auto" w:frame="1"/>
+              </w:rPr>
+              <w:t>=</w:t>
+            </w:r>
+            <w:proofErr w:type="spellStart"/>
+            <w:r>
+              <w:rPr>
+                <w:rStyle w:val="HTMLCode"/>
+                <w:rFonts w:ascii="inherit" w:hAnsi="inherit"/>
+                <w:bdr w:val="none" w:sz="0" w:space="0" w:color="auto" w:frame="1"/>
+              </w:rPr>
+              <w:t>ax</w:t>
+            </w:r>
+            <w:proofErr w:type="spellEnd"/>
+            <w:r>
+              <w:rPr>
+                <w:rStyle w:val="HTMLCode"/>
+                <w:rFonts w:ascii="inherit" w:hAnsi="inherit"/>
+                <w:bdr w:val="none" w:sz="0" w:space="0" w:color="auto" w:frame="1"/>
+              </w:rPr>
+              <w:t>[</w:t>
+            </w:r>
+            <w:r>
+              <w:rPr>
+                <w:rStyle w:val="hljs-number"/>
+                <w:rFonts w:ascii="inherit" w:hAnsi="inherit"/>
+                <w:bdr w:val="none" w:sz="0" w:space="0" w:color="auto" w:frame="1"/>
+              </w:rPr>
+              <w:t>0</w:t>
+            </w:r>
+            <w:r>
+              <w:rPr>
+                <w:rStyle w:val="HTMLCode"/>
+                <w:rFonts w:ascii="inherit" w:hAnsi="inherit"/>
+                <w:bdr w:val="none" w:sz="0" w:space="0" w:color="auto" w:frame="1"/>
+              </w:rPr>
+              <w:t>])</w:t>
+            </w:r>
+          </w:p>
+          <w:p>
+            <w:pPr>
+              <w:pStyle w:val="HTMLPreformatted"/>
+              <w:textAlignment w:val="baseline"/>
+              <w:rPr>
+                <w:rStyle w:val="HTMLCode"/>
+                <w:rFonts w:ascii="inherit" w:hAnsi="inherit"/>
+                <w:bdr w:val="none" w:sz="0" w:space="0" w:color="auto" w:frame="1"/>
+              </w:rPr>
+            </w:pPr>
+            <w:proofErr w:type="spellStart"/>
+            <w:proofErr w:type="gramStart"/>
+            <w:r>
+              <w:rPr>
+                <w:rStyle w:val="HTMLCode"/>
+                <w:rFonts w:ascii="inherit" w:hAnsi="inherit"/>
+                <w:bdr w:val="none" w:sz="0" w:space="0" w:color="auto" w:frame="1"/>
+              </w:rPr>
+              <w:t>sns.countplot</w:t>
+            </w:r>
+            <w:proofErr w:type="spellEnd"/>
+            <w:proofErr w:type="gramEnd"/>
+            <w:r>
+              <w:rPr>
+                <w:rStyle w:val="HTMLCode"/>
+                <w:rFonts w:ascii="inherit" w:hAnsi="inherit"/>
+                <w:bdr w:val="none" w:sz="0" w:space="0" w:color="auto" w:frame="1"/>
+              </w:rPr>
+              <w:t>(df[</w:t>
+            </w:r>
+            <w:r>
+              <w:rPr>
+                <w:rStyle w:val="hljs-string"/>
+                <w:rFonts w:ascii="inherit" w:hAnsi="inherit"/>
+                <w:bdr w:val="none" w:sz="0" w:space="0" w:color="auto" w:frame="1"/>
+              </w:rPr>
+              <w:t>'bowling'</w:t>
+            </w:r>
+            <w:r>
+              <w:rPr>
+                <w:rStyle w:val="HTMLCode"/>
+                <w:rFonts w:ascii="inherit" w:hAnsi="inherit"/>
+                <w:bdr w:val="none" w:sz="0" w:space="0" w:color="auto" w:frame="1"/>
+              </w:rPr>
+              <w:t xml:space="preserve">], </w:t>
+            </w:r>
+            <w:proofErr w:type="spellStart"/>
+            <w:r>
+              <w:rPr>
+                <w:rStyle w:val="HTMLCode"/>
+                <w:rFonts w:ascii="inherit" w:hAnsi="inherit"/>
+                <w:bdr w:val="none" w:sz="0" w:space="0" w:color="auto" w:frame="1"/>
+              </w:rPr>
+              <w:t>ax</w:t>
+            </w:r>
+            <w:proofErr w:type="spellEnd"/>
+            <w:r>
+              <w:rPr>
+                <w:rStyle w:val="HTMLCode"/>
+                <w:rFonts w:ascii="inherit" w:hAnsi="inherit"/>
+                <w:bdr w:val="none" w:sz="0" w:space="0" w:color="auto" w:frame="1"/>
+              </w:rPr>
+              <w:t>=</w:t>
+            </w:r>
+            <w:proofErr w:type="spellStart"/>
+            <w:r>
+              <w:rPr>
+                <w:rStyle w:val="HTMLCode"/>
+                <w:rFonts w:ascii="inherit" w:hAnsi="inherit"/>
+                <w:bdr w:val="none" w:sz="0" w:space="0" w:color="auto" w:frame="1"/>
+              </w:rPr>
+              <w:t>ax</w:t>
+            </w:r>
+            <w:proofErr w:type="spellEnd"/>
+            <w:r>
+              <w:rPr>
+                <w:rStyle w:val="HTMLCode"/>
+                <w:rFonts w:ascii="inherit" w:hAnsi="inherit"/>
+                <w:bdr w:val="none" w:sz="0" w:space="0" w:color="auto" w:frame="1"/>
+              </w:rPr>
+              <w:t>[</w:t>
+            </w:r>
+            <w:r>
+              <w:rPr>
+                <w:rStyle w:val="hljs-number"/>
+                <w:rFonts w:ascii="inherit" w:hAnsi="inherit"/>
+                <w:bdr w:val="none" w:sz="0" w:space="0" w:color="auto" w:frame="1"/>
+              </w:rPr>
+              <w:t>1</w:t>
+            </w:r>
+            <w:r>
+              <w:rPr>
+                <w:rStyle w:val="HTMLCode"/>
+                <w:rFonts w:ascii="inherit" w:hAnsi="inherit"/>
+                <w:bdr w:val="none" w:sz="0" w:space="0" w:color="auto" w:frame="1"/>
+              </w:rPr>
+              <w:t>])</w:t>
+            </w:r>
+          </w:p>
+          <w:p>
+            <w:pPr>
+              <w:pStyle w:val="HTMLPreformatted"/>
+              <w:textAlignment w:val="baseline"/>
+              <w:rPr>
+                <w:rFonts w:ascii="Consolas" w:hAnsi="Consolas" w:cs="Consolas"/>
+              </w:rPr>
+            </w:pPr>
+            <w:proofErr w:type="spellStart"/>
+            <w:proofErr w:type="gramStart"/>
+            <w:r>
+              <w:rPr>
+                <w:rStyle w:val="HTMLCode"/>
+                <w:rFonts w:ascii="inherit" w:hAnsi="inherit"/>
+                <w:bdr w:val="none" w:sz="0" w:space="0" w:color="auto" w:frame="1"/>
+              </w:rPr>
+              <w:t>fig.show</w:t>
+            </w:r>
+            <w:proofErr w:type="spellEnd"/>
+            <w:proofErr w:type="gramEnd"/>
+            <w:r>
+              <w:rPr>
+                <w:rStyle w:val="HTMLCode"/>
+                <w:rFonts w:ascii="inherit" w:hAnsi="inherit"/>
+                <w:bdr w:val="none" w:sz="0" w:space="0" w:color="auto" w:frame="1"/>
+              </w:rPr>
+              <w:t>()</w:t>
+            </w:r>
+          </w:p>
+          <w:p>
+            <w:pPr>
+              <w:rPr>
+                <w:rFonts w:cstheme="minorHAnsi"/>
+              </w:rPr>
+            </w:pPr>
+          </w:p>
+          <w:p>
+            <w:pPr>
+              <w:rPr>
+                <w:rFonts w:cstheme="minorHAnsi"/>
+              </w:rPr>
+            </w:pPr>
+            <w:r>
+              <w:rPr>
+                <w:rFonts w:cstheme="minorHAnsi"/>
+              </w:rPr>
+              <w:t xml:space="preserve">an alternative </w:t>
+            </w:r>
+            <w:proofErr w:type="gramStart"/>
+            <w:r>
+              <w:rPr>
+                <w:rFonts w:cstheme="minorHAnsi"/>
+              </w:rPr>
+              <w:t>approach :</w:t>
+            </w:r>
+            <w:proofErr w:type="gramEnd"/>
+          </w:p>
+          <w:p>
+            <w:pPr>
+              <w:pStyle w:val="HTMLPreformatted"/>
+              <w:shd w:val="clear" w:color="auto" w:fill="FFFFFF"/>
+              <w:textAlignment w:val="baseline"/>
+              <w:rPr>
+                <w:rStyle w:val="HTMLCode"/>
+                <w:rFonts w:ascii="inherit" w:hAnsi="inherit"/>
+                <w:color w:val="242729"/>
+                <w:bdr w:val="none" w:sz="0" w:space="0" w:color="auto" w:frame="1"/>
+              </w:rPr>
+            </w:pPr>
+            <w:r>
+              <w:rPr>
+                <w:rStyle w:val="hljs-keyword"/>
+                <w:rFonts w:ascii="inherit" w:hAnsi="inherit"/>
+                <w:color w:val="242729"/>
+                <w:bdr w:val="none" w:sz="0" w:space="0" w:color="auto" w:frame="1"/>
+              </w:rPr>
+              <w:t>import</w:t>
+            </w:r>
+            <w:r>
+              <w:rPr>
+                <w:rStyle w:val="HTMLCode"/>
+                <w:rFonts w:ascii="inherit" w:hAnsi="inherit"/>
+                <w:color w:val="242729"/>
+                <w:bdr w:val="none" w:sz="0" w:space="0" w:color="auto" w:frame="1"/>
+              </w:rPr>
+              <w:t xml:space="preserve"> </w:t>
+            </w:r>
+            <w:proofErr w:type="spellStart"/>
+            <w:proofErr w:type="gramStart"/>
+            <w:r>
+              <w:rPr>
+                <w:rStyle w:val="HTMLCode"/>
+                <w:rFonts w:ascii="inherit" w:hAnsi="inherit"/>
+                <w:color w:val="242729"/>
+                <w:bdr w:val="none" w:sz="0" w:space="0" w:color="auto" w:frame="1"/>
+              </w:rPr>
+              <w:t>matplotlib.pyplot</w:t>
+            </w:r>
+            <w:proofErr w:type="spellEnd"/>
+            <w:proofErr w:type="gramEnd"/>
+            <w:r>
+              <w:rPr>
+                <w:rStyle w:val="HTMLCode"/>
+                <w:rFonts w:ascii="inherit" w:hAnsi="inherit"/>
+                <w:color w:val="242729"/>
+                <w:bdr w:val="none" w:sz="0" w:space="0" w:color="auto" w:frame="1"/>
+              </w:rPr>
+              <w:t xml:space="preserve"> </w:t>
+            </w:r>
+            <w:r>
+              <w:rPr>
+                <w:rStyle w:val="hljs-keyword"/>
+                <w:rFonts w:ascii="inherit" w:hAnsi="inherit"/>
+                <w:color w:val="242729"/>
+                <w:bdr w:val="none" w:sz="0" w:space="0" w:color="auto" w:frame="1"/>
+              </w:rPr>
+              <w:t>as</w:t>
+            </w:r>
+            <w:r>
+              <w:rPr>
+                <w:rStyle w:val="HTMLCode"/>
+                <w:rFonts w:ascii="inherit" w:hAnsi="inherit"/>
+                <w:color w:val="242729"/>
+                <w:bdr w:val="none" w:sz="0" w:space="0" w:color="auto" w:frame="1"/>
+              </w:rPr>
+              <w:t xml:space="preserve"> </w:t>
+            </w:r>
+            <w:proofErr w:type="spellStart"/>
+            <w:r>
+              <w:rPr>
+                <w:rStyle w:val="HTMLCode"/>
+                <w:rFonts w:ascii="inherit" w:hAnsi="inherit"/>
+                <w:color w:val="242729"/>
+                <w:bdr w:val="none" w:sz="0" w:space="0" w:color="auto" w:frame="1"/>
+              </w:rPr>
+              <w:t>plt</w:t>
+            </w:r>
+            <w:proofErr w:type="spellEnd"/>
+          </w:p>
+          <w:p>
+            <w:pPr>
+              <w:pStyle w:val="HTMLPreformatted"/>
+              <w:shd w:val="clear" w:color="auto" w:fill="FFFFFF"/>
+              <w:textAlignment w:val="baseline"/>
+              <w:rPr>
+                <w:rStyle w:val="HTMLCode"/>
+                <w:rFonts w:ascii="inherit" w:hAnsi="inherit"/>
+                <w:color w:val="242729"/>
+                <w:bdr w:val="none" w:sz="0" w:space="0" w:color="auto" w:frame="1"/>
+              </w:rPr>
+            </w:pPr>
+            <w:r>
+              <w:rPr>
+                <w:rStyle w:val="HTMLCode"/>
+                <w:rFonts w:ascii="inherit" w:hAnsi="inherit"/>
+                <w:color w:val="242729"/>
+                <w:bdr w:val="none" w:sz="0" w:space="0" w:color="auto" w:frame="1"/>
+              </w:rPr>
+              <w:t>l</w:t>
+            </w:r>
+            <w:proofErr w:type="gramStart"/>
+            <w:r>
+              <w:rPr>
+                <w:rStyle w:val="HTMLCode"/>
+                <w:rFonts w:ascii="inherit" w:hAnsi="inherit"/>
+                <w:color w:val="242729"/>
+                <w:bdr w:val="none" w:sz="0" w:space="0" w:color="auto" w:frame="1"/>
+              </w:rPr>
+              <w:t>=[</w:t>
+            </w:r>
+            <w:proofErr w:type="gramEnd"/>
+            <w:r>
+              <w:rPr>
+                <w:rStyle w:val="hljs-string"/>
+                <w:rFonts w:ascii="inherit" w:hAnsi="inherit"/>
+                <w:color w:val="242729"/>
+                <w:bdr w:val="none" w:sz="0" w:space="0" w:color="auto" w:frame="1"/>
+              </w:rPr>
+              <w:t>'</w:t>
+            </w:r>
+            <w:proofErr w:type="spellStart"/>
+            <w:r>
+              <w:rPr>
+                <w:rStyle w:val="hljs-string"/>
+                <w:rFonts w:ascii="inherit" w:hAnsi="inherit"/>
+                <w:color w:val="242729"/>
+                <w:bdr w:val="none" w:sz="0" w:space="0" w:color="auto" w:frame="1"/>
+              </w:rPr>
+              <w:t>batting_team</w:t>
+            </w:r>
+            <w:proofErr w:type="spellEnd"/>
+            <w:r>
+              <w:rPr>
+                <w:rStyle w:val="hljs-string"/>
+                <w:rFonts w:ascii="inherit" w:hAnsi="inherit"/>
+                <w:color w:val="242729"/>
+                <w:bdr w:val="none" w:sz="0" w:space="0" w:color="auto" w:frame="1"/>
+              </w:rPr>
+              <w:t>'</w:t>
+            </w:r>
+            <w:r>
+              <w:rPr>
+                <w:rStyle w:val="HTMLCode"/>
+                <w:rFonts w:ascii="inherit" w:hAnsi="inherit"/>
+                <w:color w:val="242729"/>
+                <w:bdr w:val="none" w:sz="0" w:space="0" w:color="auto" w:frame="1"/>
+              </w:rPr>
+              <w:t xml:space="preserve">, </w:t>
+            </w:r>
+            <w:r>
+              <w:rPr>
+                <w:rStyle w:val="hljs-string"/>
+                <w:rFonts w:ascii="inherit" w:hAnsi="inherit"/>
+                <w:color w:val="242729"/>
+                <w:bdr w:val="none" w:sz="0" w:space="0" w:color="auto" w:frame="1"/>
+              </w:rPr>
+              <w:t>'</w:t>
+            </w:r>
+            <w:proofErr w:type="spellStart"/>
+            <w:r>
+              <w:rPr>
+                <w:rStyle w:val="hljs-string"/>
+                <w:rFonts w:ascii="inherit" w:hAnsi="inherit"/>
+                <w:color w:val="242729"/>
+                <w:bdr w:val="none" w:sz="0" w:space="0" w:color="auto" w:frame="1"/>
+              </w:rPr>
+              <w:t>bowling_team</w:t>
+            </w:r>
+            <w:proofErr w:type="spellEnd"/>
+            <w:r>
+              <w:rPr>
+                <w:rStyle w:val="hljs-string"/>
+                <w:rFonts w:ascii="inherit" w:hAnsi="inherit"/>
+                <w:color w:val="242729"/>
+                <w:bdr w:val="none" w:sz="0" w:space="0" w:color="auto" w:frame="1"/>
+              </w:rPr>
+              <w:t>'</w:t>
+            </w:r>
+            <w:r>
+              <w:rPr>
+                <w:rStyle w:val="HTMLCode"/>
+                <w:rFonts w:ascii="inherit" w:hAnsi="inherit"/>
+                <w:color w:val="242729"/>
+                <w:bdr w:val="none" w:sz="0" w:space="0" w:color="auto" w:frame="1"/>
+              </w:rPr>
+              <w:t>]</w:t>
+            </w:r>
+          </w:p>
+          <w:p>
+            <w:pPr>
+              <w:pStyle w:val="HTMLPreformatted"/>
+              <w:shd w:val="clear" w:color="auto" w:fill="FFFFFF"/>
+              <w:textAlignment w:val="baseline"/>
+              <w:rPr>
+                <w:rStyle w:val="HTMLCode"/>
+                <w:rFonts w:ascii="inherit" w:hAnsi="inherit"/>
+                <w:color w:val="242729"/>
+                <w:bdr w:val="none" w:sz="0" w:space="0" w:color="auto" w:frame="1"/>
+              </w:rPr>
+            </w:pPr>
+            <w:r>
+              <w:rPr>
+                <w:rStyle w:val="HTMLCode"/>
+                <w:rFonts w:ascii="inherit" w:hAnsi="inherit"/>
+                <w:color w:val="242729"/>
+                <w:bdr w:val="none" w:sz="0" w:space="0" w:color="auto" w:frame="1"/>
+              </w:rPr>
+              <w:t xml:space="preserve">figure, axes = </w:t>
+            </w:r>
+            <w:proofErr w:type="spellStart"/>
+            <w:proofErr w:type="gramStart"/>
+            <w:r>
+              <w:rPr>
+                <w:rStyle w:val="HTMLCode"/>
+                <w:rFonts w:ascii="inherit" w:hAnsi="inherit"/>
+                <w:color w:val="242729"/>
+                <w:bdr w:val="none" w:sz="0" w:space="0" w:color="auto" w:frame="1"/>
+              </w:rPr>
+              <w:t>plt.subplots</w:t>
+            </w:r>
+            <w:proofErr w:type="spellEnd"/>
+            <w:proofErr w:type="gramEnd"/>
+            <w:r>
+              <w:rPr>
+                <w:rStyle w:val="HTMLCode"/>
+                <w:rFonts w:ascii="inherit" w:hAnsi="inherit"/>
+                <w:color w:val="242729"/>
+                <w:bdr w:val="none" w:sz="0" w:space="0" w:color="auto" w:frame="1"/>
+              </w:rPr>
+              <w:t>(</w:t>
+            </w:r>
+            <w:r>
+              <w:rPr>
+                <w:rStyle w:val="hljs-number"/>
+                <w:rFonts w:ascii="inherit" w:hAnsi="inherit"/>
+                <w:color w:val="242729"/>
+                <w:bdr w:val="none" w:sz="0" w:space="0" w:color="auto" w:frame="1"/>
+              </w:rPr>
+              <w:t>1</w:t>
+            </w:r>
+            <w:r>
+              <w:rPr>
+                <w:rStyle w:val="HTMLCode"/>
+                <w:rFonts w:ascii="inherit" w:hAnsi="inherit"/>
+                <w:color w:val="242729"/>
+                <w:bdr w:val="none" w:sz="0" w:space="0" w:color="auto" w:frame="1"/>
+              </w:rPr>
+              <w:t xml:space="preserve">, </w:t>
+            </w:r>
+            <w:r>
+              <w:rPr>
+                <w:rStyle w:val="hljs-number"/>
+                <w:rFonts w:ascii="inherit" w:hAnsi="inherit"/>
+                <w:color w:val="242729"/>
+                <w:bdr w:val="none" w:sz="0" w:space="0" w:color="auto" w:frame="1"/>
+              </w:rPr>
+              <w:t>2</w:t>
+            </w:r>
+            <w:r>
+              <w:rPr>
+                <w:rStyle w:val="HTMLCode"/>
+                <w:rFonts w:ascii="inherit" w:hAnsi="inherit"/>
+                <w:color w:val="242729"/>
+                <w:bdr w:val="none" w:sz="0" w:space="0" w:color="auto" w:frame="1"/>
+              </w:rPr>
+              <w:t>)</w:t>
+            </w:r>
+          </w:p>
+          <w:p>
+            <w:pPr>
+              <w:pStyle w:val="HTMLPreformatted"/>
+              <w:shd w:val="clear" w:color="auto" w:fill="FFFFFF"/>
+              <w:textAlignment w:val="baseline"/>
+              <w:rPr>
+                <w:rStyle w:val="HTMLCode"/>
+                <w:rFonts w:ascii="inherit" w:hAnsi="inherit"/>
+                <w:color w:val="242729"/>
+                <w:bdr w:val="none" w:sz="0" w:space="0" w:color="auto" w:frame="1"/>
+              </w:rPr>
+            </w:pPr>
+            <w:r>
+              <w:rPr>
+                <w:rStyle w:val="HTMLCode"/>
+                <w:rFonts w:ascii="inherit" w:hAnsi="inherit"/>
+                <w:color w:val="242729"/>
+                <w:bdr w:val="none" w:sz="0" w:space="0" w:color="auto" w:frame="1"/>
+              </w:rPr>
+              <w:t xml:space="preserve">index = </w:t>
+            </w:r>
+            <w:r>
+              <w:rPr>
+                <w:rStyle w:val="hljs-number"/>
+                <w:rFonts w:ascii="inherit" w:hAnsi="inherit"/>
+                <w:color w:val="242729"/>
+                <w:bdr w:val="none" w:sz="0" w:space="0" w:color="auto" w:frame="1"/>
+              </w:rPr>
+              <w:t>0</w:t>
+            </w:r>
+          </w:p>
+          <w:p>
+            <w:pPr>
+              <w:pStyle w:val="HTMLPreformatted"/>
+              <w:shd w:val="clear" w:color="auto" w:fill="FFFFFF"/>
+              <w:textAlignment w:val="baseline"/>
+              <w:rPr>
+                <w:rStyle w:val="HTMLCode"/>
+                <w:rFonts w:ascii="inherit" w:hAnsi="inherit"/>
+                <w:color w:val="242729"/>
+                <w:bdr w:val="none" w:sz="0" w:space="0" w:color="auto" w:frame="1"/>
+              </w:rPr>
+            </w:pPr>
+            <w:r>
+              <w:rPr>
+                <w:rStyle w:val="hljs-keyword"/>
+                <w:rFonts w:ascii="inherit" w:hAnsi="inherit"/>
+                <w:color w:val="242729"/>
+                <w:bdr w:val="none" w:sz="0" w:space="0" w:color="auto" w:frame="1"/>
+              </w:rPr>
+              <w:t>for</w:t>
+            </w:r>
+            <w:r>
+              <w:rPr>
+                <w:rStyle w:val="HTMLCode"/>
+                <w:rFonts w:ascii="inherit" w:hAnsi="inherit"/>
+                <w:color w:val="242729"/>
+                <w:bdr w:val="none" w:sz="0" w:space="0" w:color="auto" w:frame="1"/>
+              </w:rPr>
+              <w:t xml:space="preserve"> axis </w:t>
+            </w:r>
+            <w:r>
+              <w:rPr>
+                <w:rStyle w:val="hljs-keyword"/>
+                <w:rFonts w:ascii="inherit" w:hAnsi="inherit"/>
+                <w:color w:val="242729"/>
+                <w:bdr w:val="none" w:sz="0" w:space="0" w:color="auto" w:frame="1"/>
+              </w:rPr>
+              <w:t>in</w:t>
+            </w:r>
+            <w:r>
+              <w:rPr>
+                <w:rStyle w:val="HTMLCode"/>
+                <w:rFonts w:ascii="inherit" w:hAnsi="inherit"/>
+                <w:color w:val="242729"/>
+                <w:bdr w:val="none" w:sz="0" w:space="0" w:color="auto" w:frame="1"/>
+              </w:rPr>
+              <w:t xml:space="preserve"> axes:</w:t>
+            </w:r>
+          </w:p>
+          <w:p>
+            <w:pPr>
+              <w:pStyle w:val="HTMLPreformatted"/>
+              <w:shd w:val="clear" w:color="auto" w:fill="FFFFFF"/>
+              <w:textAlignment w:val="baseline"/>
+              <w:rPr>
+                <w:rStyle w:val="HTMLCode"/>
+                <w:rFonts w:ascii="inherit" w:hAnsi="inherit"/>
+                <w:color w:val="242729"/>
+                <w:bdr w:val="none" w:sz="0" w:space="0" w:color="auto" w:frame="1"/>
+              </w:rPr>
+            </w:pPr>
+            <w:r>
+              <w:rPr>
+                <w:rStyle w:val="HTMLCode"/>
+                <w:rFonts w:ascii="inherit" w:hAnsi="inherit"/>
+                <w:color w:val="242729"/>
+                <w:bdr w:val="none" w:sz="0" w:space="0" w:color="auto" w:frame="1"/>
+              </w:rPr>
+              <w:t xml:space="preserve">  </w:t>
+            </w:r>
+            <w:proofErr w:type="spellStart"/>
+            <w:proofErr w:type="gramStart"/>
+            <w:r>
+              <w:rPr>
+                <w:rStyle w:val="HTMLCode"/>
+                <w:rFonts w:ascii="inherit" w:hAnsi="inherit"/>
+                <w:color w:val="242729"/>
+                <w:bdr w:val="none" w:sz="0" w:space="0" w:color="auto" w:frame="1"/>
+              </w:rPr>
+              <w:t>sns.countplot</w:t>
+            </w:r>
+            <w:proofErr w:type="spellEnd"/>
+            <w:proofErr w:type="gramEnd"/>
+            <w:r>
+              <w:rPr>
+                <w:rStyle w:val="HTMLCode"/>
+                <w:rFonts w:ascii="inherit" w:hAnsi="inherit"/>
+                <w:color w:val="242729"/>
+                <w:bdr w:val="none" w:sz="0" w:space="0" w:color="auto" w:frame="1"/>
+              </w:rPr>
+              <w:t>(</w:t>
+            </w:r>
+            <w:proofErr w:type="spellStart"/>
+            <w:r>
+              <w:rPr>
+                <w:rStyle w:val="HTMLCode"/>
+                <w:rFonts w:ascii="inherit" w:hAnsi="inherit"/>
+                <w:color w:val="242729"/>
+                <w:bdr w:val="none" w:sz="0" w:space="0" w:color="auto" w:frame="1"/>
+              </w:rPr>
+              <w:t>high_scores</w:t>
+            </w:r>
+            <w:proofErr w:type="spellEnd"/>
+            <w:r>
+              <w:rPr>
+                <w:rStyle w:val="HTMLCode"/>
+                <w:rFonts w:ascii="inherit" w:hAnsi="inherit"/>
+                <w:color w:val="242729"/>
+                <w:bdr w:val="none" w:sz="0" w:space="0" w:color="auto" w:frame="1"/>
+              </w:rPr>
+              <w:t>[index])</w:t>
+            </w:r>
+          </w:p>
+          <w:p>
+            <w:pPr>
+              <w:pStyle w:val="HTMLPreformatted"/>
+              <w:shd w:val="clear" w:color="auto" w:fill="FFFFFF"/>
+              <w:textAlignment w:val="baseline"/>
+              <w:rPr>
+                <w:rStyle w:val="HTMLCode"/>
+                <w:rFonts w:ascii="inherit" w:hAnsi="inherit"/>
+                <w:color w:val="242729"/>
+                <w:bdr w:val="none" w:sz="0" w:space="0" w:color="auto" w:frame="1"/>
+              </w:rPr>
+            </w:pPr>
+            <w:r>
+              <w:rPr>
+                <w:rStyle w:val="HTMLCode"/>
+                <w:rFonts w:ascii="inherit" w:hAnsi="inherit"/>
+                <w:color w:val="242729"/>
+                <w:bdr w:val="none" w:sz="0" w:space="0" w:color="auto" w:frame="1"/>
+              </w:rPr>
+              <w:t xml:space="preserve">  index = index+</w:t>
+            </w:r>
+            <w:r>
+              <w:rPr>
+                <w:rStyle w:val="hljs-number"/>
+                <w:rFonts w:ascii="inherit" w:hAnsi="inherit"/>
+                <w:color w:val="242729"/>
+                <w:bdr w:val="none" w:sz="0" w:space="0" w:color="auto" w:frame="1"/>
+              </w:rPr>
+              <w:t>1</w:t>
+            </w:r>
+          </w:p>
+          <w:p>
+            <w:pPr>
+              <w:pStyle w:val="HTMLPreformatted"/>
+              <w:shd w:val="clear" w:color="auto" w:fill="FFFFFF"/>
+              <w:textAlignment w:val="baseline"/>
+              <w:rPr>
+                <w:rFonts w:ascii="Consolas" w:hAnsi="Consolas" w:cs="Consolas"/>
+                <w:color w:val="242729"/>
+              </w:rPr>
+            </w:pPr>
+            <w:proofErr w:type="spellStart"/>
+            <w:proofErr w:type="gramStart"/>
+            <w:r>
+              <w:rPr>
+                <w:rStyle w:val="HTMLCode"/>
+                <w:rFonts w:ascii="inherit" w:hAnsi="inherit"/>
+                <w:color w:val="242729"/>
+                <w:bdr w:val="none" w:sz="0" w:space="0" w:color="auto" w:frame="1"/>
+              </w:rPr>
+              <w:t>plt.show</w:t>
+            </w:r>
+            <w:proofErr w:type="spellEnd"/>
+            <w:proofErr w:type="gramEnd"/>
+            <w:r>
+              <w:rPr>
+                <w:rStyle w:val="HTMLCode"/>
+                <w:rFonts w:ascii="inherit" w:hAnsi="inherit"/>
+                <w:color w:val="242729"/>
+                <w:bdr w:val="none" w:sz="0" w:space="0" w:color="auto" w:frame="1"/>
+              </w:rPr>
+              <w:t>()</w:t>
+            </w:r>
+          </w:p>
+          <w:p>
+            <w:pPr>
+              <w:rPr>
+                <w:rFonts w:cstheme="minorHAnsi"/>
+              </w:rPr>
+            </w:pPr>
           </w:p>
         </w:tc>
       </w:tr>
@@ -1927,6 +3609,80 @@
                 <w:rFonts w:cstheme="minorHAnsi"/>
               </w:rPr>
             </w:pPr>
+            <w:hyperlink r:id="rId12" w:history="1">
+              <w:r>
+                <w:rPr>
+                  <w:rStyle w:val="Hyperlink"/>
+                  <w:rFonts w:cstheme="minorHAnsi"/>
+                </w:rPr>
+                <w:t>https://matplotlib.org/3.1.1/gallery/pie_and_polar_charts/pie_features.html</w:t>
+              </w:r>
+            </w:hyperlink>
+          </w:p>
+          <w:p>
+            <w:pPr>
+              <w:rPr>
+                <w:rFonts w:cstheme="minorHAnsi"/>
+              </w:rPr>
+            </w:pPr>
+            <w:r>
+              <w:rPr>
+                <w:rFonts w:cstheme="minorHAnsi"/>
+              </w:rPr>
+              <w:t xml:space="preserve">this link contains some examples you can walk through : </w:t>
+            </w:r>
+            <w:hyperlink r:id="rId13" w:history="1">
+              <w:r>
+                <w:rPr>
+                  <w:rStyle w:val="Hyperlink"/>
+                  <w:rFonts w:cstheme="minorHAnsi"/>
+                </w:rPr>
+                <w:t>https://matplotlib.org/3.1.1/api/_as_gen/matplotlib.pyplot.pie.html</w:t>
+              </w:r>
+            </w:hyperlink>
+          </w:p>
+          <w:p>
+            <w:pPr>
+              <w:rPr>
+                <w:rFonts w:cstheme="minorHAnsi"/>
+              </w:rPr>
+            </w:pPr>
+          </w:p>
+          <w:p>
+            <w:pPr>
+              <w:rPr>
+                <w:rFonts w:cstheme="minorHAnsi"/>
+              </w:rPr>
+            </w:pPr>
+            <w:r>
+              <w:rPr>
+                <w:rFonts w:cstheme="minorHAnsi"/>
+              </w:rPr>
+              <w:t xml:space="preserve">and I like this one has a section on legends </w:t>
+            </w:r>
+          </w:p>
+          <w:p>
+            <w:pPr>
+              <w:rPr>
+                <w:rFonts w:cstheme="minorHAnsi"/>
+              </w:rPr>
+            </w:pPr>
+            <w:hyperlink r:id="rId14" w:history="1">
+              <w:r>
+                <w:rPr>
+                  <w:rStyle w:val="Hyperlink"/>
+                  <w:rFonts w:cstheme="minorHAnsi"/>
+                </w:rPr>
+                <w:t>https://pythonspot.com/matplotlib-pie-chart/</w:t>
+              </w:r>
+            </w:hyperlink>
+          </w:p>
+          <w:p>
+            <w:pPr>
+              <w:rPr>
+                <w:rFonts w:cstheme="minorHAnsi"/>
+              </w:rPr>
+            </w:pPr>
           </w:p>
         </w:tc>
       </w:tr>
@@ -2017,6 +3773,161 @@
                 <w:rFonts w:cstheme="minorHAnsi"/>
               </w:rPr>
             </w:pPr>
+            <w:r>
+              <w:rPr>
+                <w:rFonts w:cstheme="minorHAnsi"/>
+              </w:rPr>
+              <w:t xml:space="preserve">This one is hard to track down </w:t>
+            </w:r>
+          </w:p>
+          <w:p>
+            <w:pPr>
+              <w:rPr>
+                <w:rFonts w:cstheme="minorHAnsi"/>
+              </w:rPr>
+            </w:pPr>
+          </w:p>
+          <w:p>
+            <w:pPr>
+              <w:pStyle w:val="HTMLPreformatted"/>
+              <w:textAlignment w:val="baseline"/>
+              <w:rPr>
+                <w:rFonts w:asciiTheme="minorHAnsi" w:hAnsiTheme="minorHAnsi" w:cstheme="minorHAnsi"/>
+                <w:sz w:val="24"/>
+                <w:szCs w:val="24"/>
+              </w:rPr>
+            </w:pPr>
+            <w:r>
+              <w:rPr>
+                <w:rFonts w:asciiTheme="minorHAnsi" w:hAnsiTheme="minorHAnsi" w:cstheme="minorHAnsi"/>
+                <w:sz w:val="24"/>
+                <w:szCs w:val="24"/>
+              </w:rPr>
+              <w:t>You can try this approach</w:t>
+            </w:r>
+          </w:p>
+          <w:p>
+            <w:pPr>
+              <w:pStyle w:val="HTMLPreformatted"/>
+              <w:textAlignment w:val="baseline"/>
+              <w:rPr>
+                <w:rFonts w:asciiTheme="minorHAnsi" w:hAnsiTheme="minorHAnsi" w:cstheme="minorHAnsi"/>
+                <w:sz w:val="24"/>
+                <w:szCs w:val="24"/>
+              </w:rPr>
+            </w:pPr>
+            <w:r>
+              <w:rPr>
+                <w:rFonts w:asciiTheme="minorHAnsi" w:hAnsiTheme="minorHAnsi" w:cstheme="minorHAnsi"/>
+                <w:sz w:val="24"/>
+                <w:szCs w:val="24"/>
+              </w:rPr>
+              <w:t xml:space="preserve"> </w:t>
+            </w:r>
+            <w:r>
+              <w:rPr>
+                <w:rStyle w:val="HTMLCode"/>
+                <w:rFonts w:asciiTheme="minorHAnsi" w:hAnsiTheme="minorHAnsi" w:cstheme="minorHAnsi"/>
+                <w:sz w:val="24"/>
+                <w:szCs w:val="24"/>
+                <w:bdr w:val="none" w:sz="0" w:space="0" w:color="auto" w:frame="1"/>
+              </w:rPr>
+              <w:t xml:space="preserve">slope, intercept = </w:t>
+            </w:r>
+            <w:proofErr w:type="spellStart"/>
+            <w:proofErr w:type="gramStart"/>
+            <w:r>
+              <w:rPr>
+                <w:rStyle w:val="HTMLCode"/>
+                <w:rFonts w:asciiTheme="minorHAnsi" w:hAnsiTheme="minorHAnsi" w:cstheme="minorHAnsi"/>
+                <w:sz w:val="24"/>
+                <w:szCs w:val="24"/>
+                <w:bdr w:val="none" w:sz="0" w:space="0" w:color="auto" w:frame="1"/>
+              </w:rPr>
+              <w:t>np.polyfit</w:t>
+            </w:r>
+            <w:proofErr w:type="spellEnd"/>
+            <w:proofErr w:type="gramEnd"/>
+            <w:r>
+              <w:rPr>
+                <w:rStyle w:val="HTMLCode"/>
+                <w:rFonts w:asciiTheme="minorHAnsi" w:hAnsiTheme="minorHAnsi" w:cstheme="minorHAnsi"/>
+                <w:sz w:val="24"/>
+                <w:szCs w:val="24"/>
+                <w:bdr w:val="none" w:sz="0" w:space="0" w:color="auto" w:frame="1"/>
+              </w:rPr>
+              <w:t xml:space="preserve">(x, y, </w:t>
+            </w:r>
+            <w:r>
+              <w:rPr>
+                <w:rStyle w:val="hljs-number"/>
+                <w:rFonts w:asciiTheme="minorHAnsi" w:hAnsiTheme="minorHAnsi" w:cstheme="minorHAnsi"/>
+                <w:sz w:val="24"/>
+                <w:szCs w:val="24"/>
+                <w:bdr w:val="none" w:sz="0" w:space="0" w:color="auto" w:frame="1"/>
+              </w:rPr>
+              <w:t>1</w:t>
+            </w:r>
+            <w:r>
+              <w:rPr>
+                <w:rStyle w:val="HTMLCode"/>
+                <w:rFonts w:asciiTheme="minorHAnsi" w:hAnsiTheme="minorHAnsi" w:cstheme="minorHAnsi"/>
+                <w:sz w:val="24"/>
+                <w:szCs w:val="24"/>
+                <w:bdr w:val="none" w:sz="0" w:space="0" w:color="auto" w:frame="1"/>
+              </w:rPr>
+              <w:t>)</w:t>
+            </w:r>
+          </w:p>
+          <w:p>
+            <w:pPr>
+              <w:rPr>
+                <w:rFonts w:cstheme="minorHAnsi"/>
+              </w:rPr>
+            </w:pPr>
+            <w:r>
+              <w:rPr>
+                <w:rFonts w:cstheme="minorHAnsi"/>
+              </w:rPr>
+              <w:t xml:space="preserve">Where x is your x value list </w:t>
+            </w:r>
+          </w:p>
+          <w:p>
+            <w:pPr>
+              <w:rPr>
+                <w:rFonts w:cstheme="minorHAnsi"/>
+              </w:rPr>
+            </w:pPr>
+            <w:r>
+              <w:rPr>
+                <w:rFonts w:cstheme="minorHAnsi"/>
+              </w:rPr>
+              <w:lastRenderedPageBreak/>
+              <w:t>This solution seems more sophisticated but much more in depth – one to try yourselves.</w:t>
+            </w:r>
+          </w:p>
+          <w:p>
+            <w:pPr>
+              <w:rPr>
+                <w:rFonts w:cstheme="minorHAnsi"/>
+              </w:rPr>
+            </w:pPr>
+            <w:hyperlink r:id="rId15" w:history="1">
+              <w:r>
+                <w:rPr>
+                  <w:rStyle w:val="Hyperlink"/>
+                  <w:rFonts w:cstheme="minorHAnsi"/>
+                </w:rPr>
+                <w:t>https://www.includehelp.com/python/find-the-x-intercept-and-y-intercept-of-a-line-passing-through-the-given-point.aspx</w:t>
+              </w:r>
+            </w:hyperlink>
+          </w:p>
+          <w:p>
+            <w:pPr>
+              <w:rPr>
+                <w:rFonts w:cstheme="minorHAnsi"/>
+              </w:rPr>
+            </w:pPr>
           </w:p>
         </w:tc>
       </w:tr>
@@ -2035,6 +3946,7 @@
               <w:rPr>
                 <w:rFonts w:cstheme="minorHAnsi"/>
               </w:rPr>
+              <w:lastRenderedPageBreak/>
               <w:t>23.10</w:t>
             </w:r>
           </w:p>
@@ -2079,6 +3991,296 @@
           <w:tcPr>
             <w:tcW w:w="8566" w:type="dxa"/>
           </w:tcPr>
+          <w:p>
+            <w:pPr>
+              <w:rPr>
+                <w:rFonts w:cstheme="minorHAnsi"/>
+              </w:rPr>
+            </w:pPr>
+            <w:proofErr w:type="spellStart"/>
+            <w:r>
+              <w:rPr>
+                <w:rFonts w:cstheme="minorHAnsi"/>
+              </w:rPr>
+              <w:t>Its</w:t>
+            </w:r>
+            <w:proofErr w:type="spellEnd"/>
+            <w:r>
+              <w:rPr>
+                <w:rFonts w:cstheme="minorHAnsi"/>
+              </w:rPr>
+              <w:t xml:space="preserve"> not pictographic but I like this one </w:t>
+            </w:r>
+            <w:hyperlink r:id="rId16" w:history="1">
+              <w:r>
+                <w:rPr>
+                  <w:rStyle w:val="Hyperlink"/>
+                  <w:rFonts w:cstheme="minorHAnsi"/>
+                </w:rPr>
+                <w:t>https://towardsdatascience.com/a-data-science-workflow-26c3f05a010e</w:t>
+              </w:r>
+            </w:hyperlink>
+          </w:p>
+          <w:p>
+            <w:pPr>
+              <w:rPr>
+                <w:rFonts w:cstheme="minorHAnsi"/>
+              </w:rPr>
+            </w:pPr>
+            <w:r>
+              <w:rPr>
+                <w:rFonts w:cstheme="minorHAnsi"/>
+              </w:rPr>
+              <w:t xml:space="preserve">Before we revisit machine learning I will take the time to draw </w:t>
+            </w:r>
+            <w:r>
+              <w:rPr>
+                <w:rFonts w:cstheme="minorHAnsi"/>
+              </w:rPr>
+              <w:t>our planned steps</w:t>
+            </w:r>
+            <w:r>
+              <w:rPr>
+                <w:rFonts w:cstheme="minorHAnsi"/>
+              </w:rPr>
+              <w:t xml:space="preserve"> with </w:t>
+            </w:r>
+            <w:proofErr w:type="spellStart"/>
+            <w:r>
+              <w:rPr>
+                <w:rFonts w:cstheme="minorHAnsi"/>
+              </w:rPr>
+              <w:t>lucidchart</w:t>
+            </w:r>
+            <w:proofErr w:type="spellEnd"/>
+            <w:r>
+              <w:rPr>
+                <w:rFonts w:cstheme="minorHAnsi"/>
+              </w:rPr>
+              <w:t xml:space="preserve">, as I think it would be useful for future students </w:t>
+            </w:r>
+            <w:r>
+              <w:rPr>
+                <w:rFonts w:cstheme="minorHAnsi"/>
+              </w:rPr>
+              <w:t xml:space="preserve">to accompany the case </w:t>
+            </w:r>
+            <w:proofErr w:type="gramStart"/>
+            <w:r>
+              <w:rPr>
+                <w:rFonts w:cstheme="minorHAnsi"/>
+              </w:rPr>
+              <w:t>studies</w:t>
+            </w:r>
+            <w:proofErr w:type="gramEnd"/>
+            <w:r>
+              <w:rPr>
+                <w:rFonts w:cstheme="minorHAnsi"/>
+              </w:rPr>
+              <w:t xml:space="preserve"> we will work on</w:t>
+            </w:r>
+          </w:p>
+          <w:p>
+            <w:pPr>
+              <w:rPr>
+                <w:rFonts w:cstheme="minorHAnsi"/>
+              </w:rPr>
+            </w:pPr>
+          </w:p>
+          <w:p>
+            <w:pPr>
+              <w:rPr>
+                <w:rFonts w:cstheme="minorHAnsi"/>
+              </w:rPr>
+            </w:pPr>
+            <w:r>
+              <w:rPr>
+                <w:rFonts w:cstheme="minorHAnsi"/>
+              </w:rPr>
+              <w:t xml:space="preserve">I found this on </w:t>
+            </w:r>
+            <w:r>
+              <w:rPr>
+                <w:rFonts w:cstheme="minorHAnsi"/>
+              </w:rPr>
+              <w:t>https://github.com/glc12125/Machine-Learning-Workflow-with-Python</w:t>
+            </w:r>
+          </w:p>
+          <w:p>
+            <w:pPr>
+              <w:rPr>
+                <w:rFonts w:cstheme="minorHAnsi"/>
+              </w:rPr>
+            </w:pPr>
+          </w:p>
+          <w:p>
+            <w:r>
+              <w:fldChar w:fldCharType="begin"/>
+            </w:r>
+            <w:r>
+              <w:instrText xml:space="preserve"> INCLUDEPICTURE "https://camo.githubusercontent.com/0906527190a6b253bef3e81607c7cf0289c173a4/687474703a2f2f73392e7069636f66696c652e636f6d2f66696c652f383333383232373633342f776f726b666c6f772e706e67" \* MERGEFORMATINET </w:instrText>
+            </w:r>
+            <w:r>
+              <w:fldChar w:fldCharType="separate"/>
+            </w:r>
+            <w:r>
+              <w:rPr>
+                <w:noProof/>
+              </w:rPr>
+              <w:drawing>
+                <wp:inline distT="0" distB="0" distL="0" distR="0" wp14:anchorId="5449DDDF" wp14:editId="7071F596">
+                  <wp:extent cx="5446643" cy="973200"/>
+                  <wp:effectExtent l="0" t="0" r="1905" b="5080"/>
+                  <wp:docPr id="2" name="Picture 2"/>
+                  <wp:cNvGraphicFramePr>
+                    <a:graphicFrameLocks xmlns:a="http://schemas.openxmlformats.org/drawingml/2006/main" noChangeAspect="1"/>
+                  </wp:cNvGraphicFramePr>
+                  <a:graphic xmlns:a="http://schemas.openxmlformats.org/drawingml/2006/main">
+                    <a:graphicData uri="http://schemas.openxmlformats.org/drawingml/2006/picture">
+                      <pic:pic xmlns:pic="http://schemas.openxmlformats.org/drawingml/2006/picture">
+                        <pic:nvPicPr>
+                          <pic:cNvPr id="0" name="Picture 1"/>
+                          <pic:cNvPicPr>
+                            <a:picLocks noChangeAspect="1" noChangeArrowheads="1"/>
+                          </pic:cNvPicPr>
+                        </pic:nvPicPr>
+                        <pic:blipFill>
+                          <a:blip r:embed="rId17" cstate="print">
+                            <a:extLst>
+                              <a:ext uri="{28A0092B-C50C-407E-A947-70E740481C1C}">
+                                <a14:useLocalDpi xmlns:a14="http://schemas.microsoft.com/office/drawing/2010/main" val="0"/>
+                              </a:ext>
+                            </a:extLst>
+                          </a:blip>
+                          <a:srcRect/>
+                          <a:stretch>
+                            <a:fillRect/>
+                          </a:stretch>
+                        </pic:blipFill>
+                        <pic:spPr bwMode="auto">
+                          <a:xfrm>
+                            <a:off x="0" y="0"/>
+                            <a:ext cx="5548945" cy="991479"/>
+                          </a:xfrm>
+                          <a:prstGeom prst="rect">
+                            <a:avLst/>
+                          </a:prstGeom>
+                          <a:noFill/>
+                          <a:ln>
+                            <a:noFill/>
+                          </a:ln>
+                        </pic:spPr>
+                      </pic:pic>
+                    </a:graphicData>
+                  </a:graphic>
+                </wp:inline>
+              </w:drawing>
+            </w:r>
+            <w:r>
+              <w:fldChar w:fldCharType="end"/>
+            </w:r>
+          </w:p>
+          <w:p>
+            <w:pPr>
+              <w:rPr>
+                <w:rFonts w:cstheme="minorHAnsi"/>
+              </w:rPr>
+            </w:pPr>
+          </w:p>
+          <w:p>
+            <w:pPr>
+              <w:rPr>
+                <w:rFonts w:cstheme="minorHAnsi"/>
+              </w:rPr>
+            </w:pPr>
+            <w:r>
+              <w:rPr>
+                <w:rFonts w:cstheme="minorHAnsi"/>
+              </w:rPr>
+              <w:t xml:space="preserve">And I thought this one was helpful for the </w:t>
+            </w:r>
+            <w:proofErr w:type="spellStart"/>
+            <w:r>
+              <w:rPr>
+                <w:rFonts w:cstheme="minorHAnsi"/>
+              </w:rPr>
+              <w:t>non machine</w:t>
+            </w:r>
+            <w:proofErr w:type="spellEnd"/>
+            <w:r>
+              <w:rPr>
+                <w:rFonts w:cstheme="minorHAnsi"/>
+              </w:rPr>
+              <w:t xml:space="preserve"> learning view of the world</w:t>
+            </w:r>
+          </w:p>
+          <w:p>
+            <w:r>
+              <w:fldChar w:fldCharType="begin"/>
+            </w:r>
+            <w:r>
+              <w:instrText xml:space="preserve"> INCLUDEPICTURE "https://miro.medium.com/max/758/0*hpjP6nvSo04-q5ix.jpg" \* MERGEFORMATINET </w:instrText>
+            </w:r>
+            <w:r>
+              <w:fldChar w:fldCharType="separate"/>
+            </w:r>
+            <w:r>
+              <w:rPr>
+                <w:noProof/>
+              </w:rPr>
+              <w:drawing>
+                <wp:inline distT="0" distB="0" distL="0" distR="0" wp14:anchorId="019B74C7" wp14:editId="167D6C84">
+                  <wp:extent cx="5263388" cy="1500809"/>
+                  <wp:effectExtent l="0" t="0" r="0" b="0"/>
+                  <wp:docPr id="5" name="Picture 5" descr="Data Preprocessing and Workflow of a Machine Learning Project | by Rishabh  Mall | Medium"/>
+                  <wp:cNvGraphicFramePr>
+                    <a:graphicFrameLocks xmlns:a="http://schemas.openxmlformats.org/drawingml/2006/main" noChangeAspect="1"/>
+                  </wp:cNvGraphicFramePr>
+                  <a:graphic xmlns:a="http://schemas.openxmlformats.org/drawingml/2006/main">
+                    <a:graphicData uri="http://schemas.openxmlformats.org/drawingml/2006/picture">
+                      <pic:pic xmlns:pic="http://schemas.openxmlformats.org/drawingml/2006/picture">
+                        <pic:nvPicPr>
+                          <pic:cNvPr id="0" name="Picture 5" descr="Data Preprocessing and Workflow of a Machine Learning Project | by Rishabh  Mall | Medium"/>
+                          <pic:cNvPicPr>
+                            <a:picLocks noChangeAspect="1" noChangeArrowheads="1"/>
+                          </pic:cNvPicPr>
+                        </pic:nvPicPr>
+                        <pic:blipFill>
+                          <a:blip r:embed="rId18">
+                            <a:extLst>
+                              <a:ext uri="{28A0092B-C50C-407E-A947-70E740481C1C}">
+                                <a14:useLocalDpi xmlns:a14="http://schemas.microsoft.com/office/drawing/2010/main" val="0"/>
+                              </a:ext>
+                            </a:extLst>
+                          </a:blip>
+                          <a:srcRect/>
+                          <a:stretch>
+                            <a:fillRect/>
+                          </a:stretch>
+                        </pic:blipFill>
+                        <pic:spPr bwMode="auto">
+                          <a:xfrm>
+                            <a:off x="0" y="0"/>
+                            <a:ext cx="5346251" cy="1524437"/>
+                          </a:xfrm>
+                          <a:prstGeom prst="rect">
+                            <a:avLst/>
+                          </a:prstGeom>
+                          <a:noFill/>
+                          <a:ln>
+                            <a:noFill/>
+                          </a:ln>
+                        </pic:spPr>
+                      </pic:pic>
+                    </a:graphicData>
+                  </a:graphic>
+                </wp:inline>
+              </w:drawing>
+            </w:r>
+            <w:r>
+              <w:fldChar w:fldCharType="end"/>
+            </w:r>
+          </w:p>
           <w:p>
             <w:pPr>
               <w:rPr>
@@ -2135,6 +4337,548 @@
               </w:rPr>
               <w:t>How can we flatten a 2d array into a 1d array?</w:t>
             </w:r>
+          </w:p>
+        </w:tc>
+        <w:tc>
+          <w:tcPr>
+            <w:tcW w:w="8566" w:type="dxa"/>
+          </w:tcPr>
+          <w:p>
+            <w:pPr>
+              <w:rPr>
+                <w:rFonts w:cstheme="minorHAnsi"/>
+              </w:rPr>
+            </w:pPr>
+            <w:r>
+              <w:rPr>
+                <w:rFonts w:cstheme="minorHAnsi"/>
+              </w:rPr>
+              <w:t>We should be able to employ</w:t>
+            </w:r>
+            <w:r>
+              <w:rPr>
+                <w:rFonts w:cstheme="minorHAnsi"/>
+              </w:rPr>
+              <w:br/>
+            </w:r>
+            <w:proofErr w:type="spellStart"/>
+            <w:proofErr w:type="gramStart"/>
+            <w:r>
+              <w:rPr>
+                <w:rFonts w:cstheme="minorHAnsi"/>
+                <w:b/>
+                <w:bCs/>
+              </w:rPr>
+              <w:t>numpy.ndarray</w:t>
+            </w:r>
+            <w:proofErr w:type="gramEnd"/>
+            <w:r>
+              <w:rPr>
+                <w:rFonts w:cstheme="minorHAnsi"/>
+                <w:b/>
+                <w:bCs/>
+              </w:rPr>
+              <w:t>.flatten</w:t>
+            </w:r>
+            <w:proofErr w:type="spellEnd"/>
+          </w:p>
+          <w:p>
+            <w:pPr>
+              <w:rPr>
+                <w:rFonts w:cstheme="minorHAnsi"/>
+              </w:rPr>
+            </w:pPr>
+          </w:p>
+          <w:p>
+            <w:pPr>
+              <w:rPr>
+                <w:rFonts w:cstheme="minorHAnsi"/>
+              </w:rPr>
+            </w:pPr>
+            <w:r>
+              <w:rPr>
+                <w:rFonts w:cstheme="minorHAnsi"/>
+              </w:rPr>
+              <w:t xml:space="preserve">There are a few alternative approaches here </w:t>
+            </w:r>
+          </w:p>
+          <w:p>
+            <w:pPr>
+              <w:rPr>
+                <w:rFonts w:cstheme="minorHAnsi"/>
+              </w:rPr>
+            </w:pPr>
+            <w:hyperlink r:id="rId19" w:history="1">
+              <w:r>
+                <w:rPr>
+                  <w:rStyle w:val="Hyperlink"/>
+                  <w:rFonts w:cstheme="minorHAnsi"/>
+                </w:rPr>
+                <w:t>https://www.geeksforgeeks.org/python-ways-to-flatten-a-2d-list/</w:t>
+              </w:r>
+            </w:hyperlink>
+          </w:p>
+          <w:p>
+            <w:pPr>
+              <w:rPr>
+                <w:rFonts w:cstheme="minorHAnsi"/>
+              </w:rPr>
+            </w:pPr>
+          </w:p>
+          <w:p>
+            <w:pPr>
+              <w:rPr>
+                <w:rFonts w:cstheme="minorHAnsi"/>
+              </w:rPr>
+            </w:pPr>
+            <w:r>
+              <w:rPr>
+                <w:rFonts w:cstheme="minorHAnsi"/>
+              </w:rPr>
+              <w:t xml:space="preserve">and this very colourful example of </w:t>
+            </w:r>
+            <w:proofErr w:type="spellStart"/>
+            <w:r>
+              <w:rPr>
+                <w:rFonts w:cstheme="minorHAnsi"/>
+              </w:rPr>
+              <w:t>multi dimensional</w:t>
+            </w:r>
+            <w:proofErr w:type="spellEnd"/>
+            <w:r>
+              <w:rPr>
+                <w:rFonts w:cstheme="minorHAnsi"/>
+              </w:rPr>
+              <w:t xml:space="preserve"> array reshaping </w:t>
+            </w:r>
+          </w:p>
+          <w:p>
+            <w:pPr>
+              <w:rPr>
+                <w:rFonts w:cstheme="minorHAnsi"/>
+              </w:rPr>
+            </w:pPr>
+            <w:hyperlink r:id="rId20" w:history="1">
+              <w:r>
+                <w:rPr>
+                  <w:rStyle w:val="Hyperlink"/>
+                  <w:rFonts w:cstheme="minorHAnsi"/>
+                </w:rPr>
+                <w:t>https://towardsdatascience.com/reshaping-numpy-arrays-in-python-a-step-by-step-pictorial-tutorial-aed5f471cf0b</w:t>
+              </w:r>
+            </w:hyperlink>
+          </w:p>
+          <w:p>
+            <w:pPr>
+              <w:rPr>
+                <w:rFonts w:cstheme="minorHAnsi"/>
+              </w:rPr>
+            </w:pPr>
+          </w:p>
+        </w:tc>
+      </w:tr>
+      <w:tr>
+        <w:tc>
+          <w:tcPr>
+            <w:tcW w:w="1034" w:type="dxa"/>
+          </w:tcPr>
+          <w:p>
+            <w:pPr>
+              <w:rPr>
+                <w:rFonts w:cstheme="minorHAnsi"/>
+              </w:rPr>
+            </w:pPr>
+            <w:r>
+              <w:rPr>
+                <w:rFonts w:cstheme="minorHAnsi"/>
+              </w:rPr>
+              <w:t>26.10</w:t>
+            </w:r>
+          </w:p>
+        </w:tc>
+        <w:tc>
+          <w:tcPr>
+            <w:tcW w:w="1188" w:type="dxa"/>
+          </w:tcPr>
+          <w:p>
+            <w:pPr>
+              <w:rPr>
+                <w:rFonts w:cstheme="minorHAnsi"/>
+              </w:rPr>
+            </w:pPr>
+            <w:r>
+              <w:rPr>
+                <w:rFonts w:cstheme="minorHAnsi"/>
+              </w:rPr>
+              <w:t xml:space="preserve">Basic </w:t>
+            </w:r>
+            <w:proofErr w:type="spellStart"/>
+            <w:r>
+              <w:rPr>
+                <w:rFonts w:cstheme="minorHAnsi"/>
+              </w:rPr>
+              <w:t>sql</w:t>
+            </w:r>
+            <w:proofErr w:type="spellEnd"/>
+          </w:p>
+        </w:tc>
+        <w:tc>
+          <w:tcPr>
+            <w:tcW w:w="3160" w:type="dxa"/>
+          </w:tcPr>
+          <w:p>
+            <w:pPr>
+              <w:rPr>
+                <w:rFonts w:cstheme="minorHAnsi"/>
+              </w:rPr>
+            </w:pPr>
+            <w:r>
+              <w:rPr>
+                <w:rFonts w:cstheme="minorHAnsi"/>
+              </w:rPr>
+              <w:t>How can I display a random set of data in the preview/output from my query?</w:t>
+            </w:r>
+          </w:p>
+        </w:tc>
+        <w:tc>
+          <w:tcPr>
+            <w:tcW w:w="8566" w:type="dxa"/>
+          </w:tcPr>
+          <w:p>
+            <w:pPr>
+              <w:rPr>
+                <w:rFonts w:cstheme="minorHAnsi"/>
+              </w:rPr>
+            </w:pPr>
+            <w:hyperlink r:id="rId21" w:history="1">
+              <w:r>
+                <w:rPr>
+                  <w:rStyle w:val="Hyperlink"/>
+                  <w:rFonts w:cstheme="minorHAnsi"/>
+                </w:rPr>
+                <w:t>https://www.mysqltutorial.org/select-random-records-database-table.aspx/</w:t>
+              </w:r>
+            </w:hyperlink>
+          </w:p>
+          <w:p>
+            <w:pPr>
+              <w:rPr>
+                <w:rFonts w:cstheme="minorHAnsi"/>
+              </w:rPr>
+            </w:pPr>
+          </w:p>
+          <w:p>
+            <w:pPr>
+              <w:rPr>
+                <w:rFonts w:ascii="Courier New" w:hAnsi="Courier New" w:cs="Courier New"/>
+                <w:color w:val="333333"/>
+                <w:sz w:val="22"/>
+                <w:szCs w:val="22"/>
+                <w:shd w:val="clear" w:color="auto" w:fill="F8F8F8"/>
+              </w:rPr>
+            </w:pPr>
+            <w:r>
+              <w:rPr>
+                <w:rStyle w:val="hljs-keyword"/>
+                <w:rFonts w:ascii="Courier New" w:hAnsi="Courier New" w:cs="Courier New"/>
+                <w:b/>
+                <w:bCs/>
+                <w:color w:val="333333"/>
+                <w:sz w:val="22"/>
+                <w:szCs w:val="22"/>
+              </w:rPr>
+              <w:t>SELECT</w:t>
+            </w:r>
+            <w:r>
+              <w:rPr>
+                <w:rFonts w:ascii="Courier New" w:hAnsi="Courier New" w:cs="Courier New"/>
+                <w:color w:val="333333"/>
+                <w:sz w:val="22"/>
+                <w:szCs w:val="22"/>
+                <w:shd w:val="clear" w:color="auto" w:fill="F8F8F8"/>
+              </w:rPr>
+              <w:t xml:space="preserve"> * </w:t>
+            </w:r>
+            <w:r>
+              <w:rPr>
+                <w:rStyle w:val="hljs-keyword"/>
+                <w:rFonts w:ascii="Courier New" w:hAnsi="Courier New" w:cs="Courier New"/>
+                <w:b/>
+                <w:bCs/>
+                <w:color w:val="333333"/>
+                <w:sz w:val="22"/>
+                <w:szCs w:val="22"/>
+              </w:rPr>
+              <w:t>FROM</w:t>
+            </w:r>
+            <w:r>
+              <w:rPr>
+                <w:rFonts w:ascii="Courier New" w:hAnsi="Courier New" w:cs="Courier New"/>
+                <w:color w:val="333333"/>
+                <w:sz w:val="22"/>
+                <w:szCs w:val="22"/>
+                <w:shd w:val="clear" w:color="auto" w:fill="F8F8F8"/>
+              </w:rPr>
+              <w:t xml:space="preserve"> </w:t>
+            </w:r>
+            <w:proofErr w:type="spellStart"/>
+            <w:r>
+              <w:rPr>
+                <w:rFonts w:ascii="Courier New" w:hAnsi="Courier New" w:cs="Courier New"/>
+                <w:color w:val="333333"/>
+                <w:sz w:val="22"/>
+                <w:szCs w:val="22"/>
+                <w:shd w:val="clear" w:color="auto" w:fill="F8F8F8"/>
+              </w:rPr>
+              <w:t>table_name</w:t>
+            </w:r>
+            <w:proofErr w:type="spellEnd"/>
+          </w:p>
+          <w:p>
+            <w:pPr>
+              <w:rPr>
+                <w:rFonts w:ascii="Courier New" w:hAnsi="Courier New" w:cs="Courier New"/>
+                <w:color w:val="333333"/>
+                <w:sz w:val="22"/>
+                <w:szCs w:val="22"/>
+                <w:shd w:val="clear" w:color="auto" w:fill="F8F8F8"/>
+              </w:rPr>
+            </w:pPr>
+            <w:r>
+              <w:rPr>
+                <w:rStyle w:val="hljs-keyword"/>
+                <w:rFonts w:ascii="Courier New" w:hAnsi="Courier New" w:cs="Courier New"/>
+                <w:b/>
+                <w:bCs/>
+                <w:color w:val="333333"/>
+                <w:sz w:val="22"/>
+                <w:szCs w:val="22"/>
+              </w:rPr>
+              <w:t>ORDER</w:t>
+            </w:r>
+            <w:r>
+              <w:rPr>
+                <w:rFonts w:ascii="Courier New" w:hAnsi="Courier New" w:cs="Courier New"/>
+                <w:color w:val="333333"/>
+                <w:sz w:val="22"/>
+                <w:szCs w:val="22"/>
+                <w:shd w:val="clear" w:color="auto" w:fill="F8F8F8"/>
+              </w:rPr>
+              <w:t xml:space="preserve"> </w:t>
+            </w:r>
+            <w:r>
+              <w:rPr>
+                <w:rStyle w:val="hljs-keyword"/>
+                <w:rFonts w:ascii="Courier New" w:hAnsi="Courier New" w:cs="Courier New"/>
+                <w:b/>
+                <w:bCs/>
+                <w:color w:val="333333"/>
+                <w:sz w:val="22"/>
+                <w:szCs w:val="22"/>
+              </w:rPr>
+              <w:t>BY</w:t>
+            </w:r>
+            <w:r>
+              <w:rPr>
+                <w:rFonts w:ascii="Courier New" w:hAnsi="Courier New" w:cs="Courier New"/>
+                <w:color w:val="333333"/>
+                <w:sz w:val="22"/>
+                <w:szCs w:val="22"/>
+                <w:shd w:val="clear" w:color="auto" w:fill="F8F8F8"/>
+              </w:rPr>
+              <w:t xml:space="preserve"> </w:t>
+            </w:r>
+            <w:proofErr w:type="gramStart"/>
+            <w:r>
+              <w:rPr>
+                <w:rStyle w:val="hljs-keyword"/>
+                <w:rFonts w:ascii="Courier New" w:hAnsi="Courier New" w:cs="Courier New"/>
+                <w:b/>
+                <w:bCs/>
+                <w:color w:val="333333"/>
+                <w:sz w:val="22"/>
+                <w:szCs w:val="22"/>
+              </w:rPr>
+              <w:t>RAND</w:t>
+            </w:r>
+            <w:r>
+              <w:rPr>
+                <w:rFonts w:ascii="Courier New" w:hAnsi="Courier New" w:cs="Courier New"/>
+                <w:color w:val="333333"/>
+                <w:sz w:val="22"/>
+                <w:szCs w:val="22"/>
+                <w:shd w:val="clear" w:color="auto" w:fill="F8F8F8"/>
+              </w:rPr>
+              <w:t>(</w:t>
+            </w:r>
+            <w:proofErr w:type="gramEnd"/>
+            <w:r>
+              <w:rPr>
+                <w:rFonts w:ascii="Courier New" w:hAnsi="Courier New" w:cs="Courier New"/>
+                <w:color w:val="333333"/>
+                <w:sz w:val="22"/>
+                <w:szCs w:val="22"/>
+                <w:shd w:val="clear" w:color="auto" w:fill="F8F8F8"/>
+              </w:rPr>
+              <w:t>)</w:t>
+            </w:r>
+          </w:p>
+          <w:p>
+            <w:pPr>
+              <w:rPr>
+                <w:rFonts w:ascii="Courier New" w:hAnsi="Courier New" w:cs="Courier New"/>
+                <w:b/>
+                <w:bCs/>
+                <w:sz w:val="22"/>
+                <w:szCs w:val="22"/>
+              </w:rPr>
+            </w:pPr>
+            <w:r>
+              <w:rPr>
+                <w:rFonts w:ascii="Courier New" w:hAnsi="Courier New" w:cs="Courier New"/>
+                <w:b/>
+                <w:bCs/>
+                <w:sz w:val="22"/>
+                <w:szCs w:val="22"/>
+              </w:rPr>
+              <w:t xml:space="preserve">LIMIT </w:t>
+            </w:r>
+            <w:proofErr w:type="gramStart"/>
+            <w:r>
+              <w:rPr>
+                <w:rFonts w:ascii="Courier New" w:hAnsi="Courier New" w:cs="Courier New"/>
+                <w:b/>
+                <w:bCs/>
+                <w:sz w:val="22"/>
+                <w:szCs w:val="22"/>
+              </w:rPr>
+              <w:t>20 ;</w:t>
+            </w:r>
+            <w:proofErr w:type="gramEnd"/>
+          </w:p>
+          <w:p/>
+          <w:p>
+            <w:pPr>
+              <w:rPr>
+                <w:rFonts w:cstheme="minorHAnsi"/>
+              </w:rPr>
+            </w:pPr>
+            <w:r>
+              <w:rPr>
+                <w:rFonts w:cstheme="minorHAnsi"/>
+              </w:rPr>
+              <w:t xml:space="preserve">A much more in depth answer here </w:t>
+            </w:r>
+          </w:p>
+          <w:p>
+            <w:pPr>
+              <w:rPr>
+                <w:rFonts w:cstheme="minorHAnsi"/>
+              </w:rPr>
+            </w:pPr>
+            <w:hyperlink r:id="rId22" w:history="1">
+              <w:r>
+                <w:rPr>
+                  <w:rStyle w:val="Hyperlink"/>
+                  <w:rFonts w:cstheme="minorHAnsi"/>
+                </w:rPr>
+                <w:t>https://www.mssqltips.com/sqlservertip/6347/selecting-a-simple-random-sample-from-a-sql-server-database/</w:t>
+              </w:r>
+            </w:hyperlink>
+            <w:r>
+              <w:rPr>
+                <w:rFonts w:cstheme="minorHAnsi"/>
+              </w:rPr>
+              <w:t xml:space="preserve"> </w:t>
+            </w:r>
+          </w:p>
+        </w:tc>
+      </w:tr>
+      <w:tr>
+        <w:tc>
+          <w:tcPr>
+            <w:tcW w:w="1034" w:type="dxa"/>
+          </w:tcPr>
+          <w:p>
+            <w:pPr>
+              <w:rPr>
+                <w:rFonts w:cstheme="minorHAnsi"/>
+              </w:rPr>
+            </w:pPr>
+          </w:p>
+        </w:tc>
+        <w:tc>
+          <w:tcPr>
+            <w:tcW w:w="1188" w:type="dxa"/>
+          </w:tcPr>
+          <w:p>
+            <w:pPr>
+              <w:rPr>
+                <w:rFonts w:cstheme="minorHAnsi"/>
+              </w:rPr>
+            </w:pPr>
+          </w:p>
+        </w:tc>
+        <w:tc>
+          <w:tcPr>
+            <w:tcW w:w="3160" w:type="dxa"/>
+          </w:tcPr>
+          <w:p>
+            <w:pPr>
+              <w:rPr>
+                <w:rFonts w:cstheme="minorHAnsi"/>
+              </w:rPr>
+            </w:pPr>
+          </w:p>
+        </w:tc>
+        <w:tc>
+          <w:tcPr>
+            <w:tcW w:w="8566" w:type="dxa"/>
+          </w:tcPr>
+          <w:p>
+            <w:pPr>
+              <w:rPr>
+                <w:rFonts w:cstheme="minorHAnsi"/>
+              </w:rPr>
+            </w:pPr>
+          </w:p>
+        </w:tc>
+      </w:tr>
+      <w:tr>
+        <w:tc>
+          <w:tcPr>
+            <w:tcW w:w="1034" w:type="dxa"/>
+          </w:tcPr>
+          <w:p>
+            <w:pPr>
+              <w:rPr>
+                <w:rFonts w:cstheme="minorHAnsi"/>
+              </w:rPr>
+            </w:pPr>
+          </w:p>
+        </w:tc>
+        <w:tc>
+          <w:tcPr>
+            <w:tcW w:w="1188" w:type="dxa"/>
+          </w:tcPr>
+          <w:p>
+            <w:pPr>
+              <w:rPr>
+                <w:rFonts w:cstheme="minorHAnsi"/>
+              </w:rPr>
+            </w:pPr>
+          </w:p>
+        </w:tc>
+        <w:tc>
+          <w:tcPr>
+            <w:tcW w:w="3160" w:type="dxa"/>
+          </w:tcPr>
+          <w:p>
+            <w:pPr>
+              <w:rPr>
+                <w:rFonts w:cstheme="minorHAnsi"/>
+              </w:rPr>
+            </w:pPr>
           </w:p>
         </w:tc>
         <w:tc>
@@ -2953,6 +5697,7 @@
   <w:style w:type="character" w:default="1" w:styleId="DefaultParagraphFont">
     <w:name w:val="Default Paragraph Font"/>
     <w:uiPriority w:val="1"/>
+    <w:semiHidden/>
     <w:unhideWhenUsed/>
   </w:style>
   <w:style w:type="table" w:default="1" w:styleId="TableNormal">
@@ -3039,6 +5784,83 @@
       <w:ind w:left="720"/>
       <w:contextualSpacing/>
     </w:pPr>
+  </w:style>
+  <w:style w:type="paragraph" w:styleId="HTMLPreformatted">
+    <w:name w:val="HTML Preformatted"/>
+    <w:basedOn w:val="Normal"/>
+    <w:link w:val="HTMLPreformattedChar"/>
+    <w:uiPriority w:val="99"/>
+    <w:semiHidden/>
+    <w:unhideWhenUsed/>
+    <w:rsid w:val="00E126F8"/>
+    <w:pPr>
+      <w:tabs>
+        <w:tab w:val="left" w:pos="916"/>
+        <w:tab w:val="left" w:pos="1832"/>
+        <w:tab w:val="left" w:pos="2748"/>
+        <w:tab w:val="left" w:pos="3664"/>
+        <w:tab w:val="left" w:pos="4580"/>
+        <w:tab w:val="left" w:pos="5496"/>
+        <w:tab w:val="left" w:pos="6412"/>
+        <w:tab w:val="left" w:pos="7328"/>
+        <w:tab w:val="left" w:pos="8244"/>
+        <w:tab w:val="left" w:pos="9160"/>
+        <w:tab w:val="left" w:pos="10076"/>
+        <w:tab w:val="left" w:pos="10992"/>
+        <w:tab w:val="left" w:pos="11908"/>
+        <w:tab w:val="left" w:pos="12824"/>
+        <w:tab w:val="left" w:pos="13740"/>
+        <w:tab w:val="left" w:pos="14656"/>
+      </w:tabs>
+    </w:pPr>
+    <w:rPr>
+      <w:rFonts w:ascii="Courier New" w:eastAsia="Times New Roman" w:hAnsi="Courier New" w:cs="Courier New"/>
+      <w:sz w:val="20"/>
+      <w:szCs w:val="20"/>
+      <w:lang w:eastAsia="en-GB"/>
+    </w:rPr>
+  </w:style>
+  <w:style w:type="character" w:customStyle="1" w:styleId="HTMLPreformattedChar">
+    <w:name w:val="HTML Preformatted Char"/>
+    <w:basedOn w:val="DefaultParagraphFont"/>
+    <w:link w:val="HTMLPreformatted"/>
+    <w:uiPriority w:val="99"/>
+    <w:semiHidden/>
+    <w:rsid w:val="00E126F8"/>
+    <w:rPr>
+      <w:rFonts w:ascii="Courier New" w:eastAsia="Times New Roman" w:hAnsi="Courier New" w:cs="Courier New"/>
+      <w:sz w:val="20"/>
+      <w:szCs w:val="20"/>
+      <w:lang w:eastAsia="en-GB"/>
+    </w:rPr>
+  </w:style>
+  <w:style w:type="character" w:styleId="HTMLCode">
+    <w:name w:val="HTML Code"/>
+    <w:basedOn w:val="DefaultParagraphFont"/>
+    <w:uiPriority w:val="99"/>
+    <w:semiHidden/>
+    <w:unhideWhenUsed/>
+    <w:rsid w:val="00E126F8"/>
+    <w:rPr>
+      <w:rFonts w:ascii="Courier New" w:eastAsia="Times New Roman" w:hAnsi="Courier New" w:cs="Courier New"/>
+      <w:sz w:val="20"/>
+      <w:szCs w:val="20"/>
+    </w:rPr>
+  </w:style>
+  <w:style w:type="character" w:customStyle="1" w:styleId="hljs-keyword">
+    <w:name w:val="hljs-keyword"/>
+    <w:basedOn w:val="DefaultParagraphFont"/>
+    <w:rsid w:val="00E126F8"/>
+  </w:style>
+  <w:style w:type="character" w:customStyle="1" w:styleId="hljs-string">
+    <w:name w:val="hljs-string"/>
+    <w:basedOn w:val="DefaultParagraphFont"/>
+    <w:rsid w:val="00E126F8"/>
+  </w:style>
+  <w:style w:type="character" w:customStyle="1" w:styleId="hljs-number">
+    <w:name w:val="hljs-number"/>
+    <w:basedOn w:val="DefaultParagraphFont"/>
+    <w:rsid w:val="00E126F8"/>
   </w:style>
 </w:styles>
 </file>

</xml_diff>

<commit_message>
day 2 unit 2 adds
</commit_message>
<xml_diff>
--- a/QuestionsfromClass/questions from class.docx
+++ b/QuestionsfromClass/questions from class.docx
@@ -4805,6 +4805,12 @@
                 <w:rFonts w:cstheme="minorHAnsi"/>
               </w:rPr>
             </w:pPr>
+            <w:r>
+              <w:rPr>
+                <w:rFonts w:cstheme="minorHAnsi"/>
+              </w:rPr>
+              <w:t>27.10</w:t>
+            </w:r>
           </w:p>
         </w:tc>
         <w:tc>
@@ -4817,6 +4823,20 @@
                 <w:rFonts w:cstheme="minorHAnsi"/>
               </w:rPr>
             </w:pPr>
+            <w:proofErr w:type="spellStart"/>
+            <w:r>
+              <w:rPr>
+                <w:rFonts w:cstheme="minorHAnsi"/>
+              </w:rPr>
+              <w:t>Sql</w:t>
+            </w:r>
+            <w:proofErr w:type="spellEnd"/>
+            <w:r>
+              <w:rPr>
+                <w:rFonts w:cstheme="minorHAnsi"/>
+              </w:rPr>
+              <w:t xml:space="preserve"> regex</w:t>
+            </w:r>
           </w:p>
         </w:tc>
         <w:tc>
@@ -4829,12 +4849,186 @@
                 <w:rFonts w:cstheme="minorHAnsi"/>
               </w:rPr>
             </w:pPr>
+            <w:r>
+              <w:rPr>
+                <w:rFonts w:cstheme="minorHAnsi"/>
+              </w:rPr>
+              <w:t>How is REGEXP used in the ‘real world’</w:t>
+            </w:r>
           </w:p>
         </w:tc>
         <w:tc>
           <w:tcPr>
             <w:tcW w:w="8566" w:type="dxa"/>
           </w:tcPr>
+          <w:p>
+            <w:pPr>
+              <w:rPr>
+                <w:rFonts w:cstheme="minorHAnsi"/>
+              </w:rPr>
+            </w:pPr>
+            <w:proofErr w:type="spellStart"/>
+            <w:r>
+              <w:rPr>
+                <w:rFonts w:cstheme="minorHAnsi"/>
+              </w:rPr>
+              <w:t>Im</w:t>
+            </w:r>
+            <w:proofErr w:type="spellEnd"/>
+            <w:r>
+              <w:rPr>
+                <w:rFonts w:cstheme="minorHAnsi"/>
+              </w:rPr>
+              <w:t xml:space="preserve"> not suggesting to do these examples but I think there are some familiar concepts on here, </w:t>
+            </w:r>
+            <w:proofErr w:type="spellStart"/>
+            <w:r>
+              <w:rPr>
+                <w:rFonts w:cstheme="minorHAnsi"/>
+              </w:rPr>
+              <w:t>eg</w:t>
+            </w:r>
+            <w:proofErr w:type="spellEnd"/>
+            <w:r>
+              <w:rPr>
+                <w:rFonts w:cstheme="minorHAnsi"/>
+              </w:rPr>
+              <w:t xml:space="preserve"> how to pull the HTML tag out of a </w:t>
+            </w:r>
+            <w:proofErr w:type="spellStart"/>
+            <w:proofErr w:type="gramStart"/>
+            <w:r>
+              <w:rPr>
+                <w:rFonts w:cstheme="minorHAnsi"/>
+              </w:rPr>
+              <w:t>url</w:t>
+            </w:r>
+            <w:proofErr w:type="spellEnd"/>
+            <w:r>
+              <w:rPr>
+                <w:rFonts w:cstheme="minorHAnsi"/>
+              </w:rPr>
+              <w:t xml:space="preserve"> ,</w:t>
+            </w:r>
+            <w:proofErr w:type="gramEnd"/>
+            <w:r>
+              <w:rPr>
+                <w:rFonts w:cstheme="minorHAnsi"/>
+              </w:rPr>
+              <w:t xml:space="preserve"> password validation </w:t>
+            </w:r>
+          </w:p>
+          <w:p>
+            <w:pPr>
+              <w:rPr>
+                <w:rFonts w:cstheme="minorHAnsi"/>
+              </w:rPr>
+            </w:pPr>
+            <w:hyperlink r:id="rId23" w:history="1">
+              <w:r>
+                <w:rPr>
+                  <w:rStyle w:val="Hyperlink"/>
+                  <w:rFonts w:cstheme="minorHAnsi"/>
+                </w:rPr>
+                <w:t>https://dev.to/oahehc/master-regular-expression-through-real-world-examples-3164</w:t>
+              </w:r>
+            </w:hyperlink>
+          </w:p>
+          <w:p>
+            <w:pPr>
+              <w:rPr>
+                <w:rFonts w:cstheme="minorHAnsi"/>
+              </w:rPr>
+            </w:pPr>
+          </w:p>
+          <w:p>
+            <w:pPr>
+              <w:rPr>
+                <w:rFonts w:cstheme="minorHAnsi"/>
+              </w:rPr>
+            </w:pPr>
+            <w:r>
+              <w:rPr>
+                <w:rFonts w:cstheme="minorHAnsi"/>
+              </w:rPr>
+              <w:t xml:space="preserve">for more info on regex and to try it – I recommend these links </w:t>
+            </w:r>
+          </w:p>
+          <w:p>
+            <w:pPr>
+              <w:rPr>
+                <w:rFonts w:cstheme="minorHAnsi"/>
+              </w:rPr>
+            </w:pPr>
+          </w:p>
+          <w:p>
+            <w:pPr>
+              <w:rPr>
+                <w:rFonts w:cstheme="minorHAnsi"/>
+              </w:rPr>
+            </w:pPr>
+            <w:hyperlink r:id="rId24" w:history="1">
+              <w:r>
+                <w:rPr>
+                  <w:rStyle w:val="Hyperlink"/>
+                  <w:rFonts w:cstheme="minorHAnsi"/>
+                </w:rPr>
+                <w:t>https://www.rexegg.com/regex-quickstart.html</w:t>
+              </w:r>
+            </w:hyperlink>
+          </w:p>
+          <w:p>
+            <w:pPr>
+              <w:rPr>
+                <w:rFonts w:cstheme="minorHAnsi"/>
+              </w:rPr>
+            </w:pPr>
+            <w:hyperlink r:id="rId25" w:history="1">
+              <w:r>
+                <w:rPr>
+                  <w:rStyle w:val="Hyperlink"/>
+                  <w:rFonts w:cstheme="minorHAnsi"/>
+                </w:rPr>
+                <w:t>https://en.wikipedia.org/wiki/Regular_expression</w:t>
+              </w:r>
+            </w:hyperlink>
+            <w:r>
+              <w:rPr>
+                <w:rFonts w:cstheme="minorHAnsi"/>
+              </w:rPr>
+              <w:t xml:space="preserve"> - sometimes </w:t>
+            </w:r>
+            <w:proofErr w:type="spellStart"/>
+            <w:r>
+              <w:rPr>
+                <w:rFonts w:cstheme="minorHAnsi"/>
+              </w:rPr>
+              <w:t>wikipedia</w:t>
+            </w:r>
+            <w:proofErr w:type="spellEnd"/>
+            <w:r>
+              <w:rPr>
+                <w:rFonts w:cstheme="minorHAnsi"/>
+              </w:rPr>
+              <w:t xml:space="preserve"> is useful!</w:t>
+            </w:r>
+          </w:p>
+          <w:p>
+            <w:pPr>
+              <w:rPr>
+                <w:rFonts w:cstheme="minorHAnsi"/>
+              </w:rPr>
+            </w:pPr>
+            <w:hyperlink r:id="rId26" w:history="1">
+              <w:r>
+                <w:rPr>
+                  <w:rStyle w:val="Hyperlink"/>
+                  <w:rFonts w:cstheme="minorHAnsi"/>
+                </w:rPr>
+                <w:t>https://www.freeformatter.com/regex-tester.html</w:t>
+              </w:r>
+            </w:hyperlink>
+          </w:p>
           <w:p>
             <w:pPr>
               <w:rPr>

</xml_diff>

<commit_message>
working files for unit 3
</commit_message>
<xml_diff>
--- a/QuestionsfromClass/questions from class.docx
+++ b/QuestionsfromClass/questions from class.docx
@@ -5049,6 +5049,12 @@
                 <w:rFonts w:cstheme="minorHAnsi"/>
               </w:rPr>
             </w:pPr>
+            <w:r>
+              <w:rPr>
+                <w:rFonts w:cstheme="minorHAnsi"/>
+              </w:rPr>
+              <w:t>30.10</w:t>
+            </w:r>
           </w:p>
         </w:tc>
         <w:tc>
@@ -5061,6 +5067,12 @@
                 <w:rFonts w:cstheme="minorHAnsi"/>
               </w:rPr>
             </w:pPr>
+            <w:r>
+              <w:rPr>
+                <w:rFonts w:cstheme="minorHAnsi"/>
+              </w:rPr>
+              <w:t>ERD group project</w:t>
+            </w:r>
           </w:p>
         </w:tc>
         <w:tc>
@@ -5073,6 +5085,19 @@
                 <w:rFonts w:cstheme="minorHAnsi"/>
               </w:rPr>
             </w:pPr>
+            <w:r>
+              <w:rPr>
+                <w:rFonts w:cstheme="minorHAnsi"/>
+              </w:rPr>
+              <w:t xml:space="preserve">How would we capture opening times efficiently </w:t>
+            </w:r>
+            <w:r>
+              <w:rPr>
+                <w:rFonts w:cstheme="minorHAnsi"/>
+              </w:rPr>
+              <w:lastRenderedPageBreak/>
+              <w:t>and sufficiently in a relational DB?</w:t>
+            </w:r>
           </w:p>
         </w:tc>
         <w:tc>
@@ -5085,6 +5110,339 @@
                 <w:rFonts w:cstheme="minorHAnsi"/>
               </w:rPr>
             </w:pPr>
+            <w:r>
+              <w:rPr>
+                <w:rFonts w:cstheme="minorHAnsi"/>
+              </w:rPr>
+              <w:lastRenderedPageBreak/>
+              <w:t xml:space="preserve">There are a number of different approaches to doing this. A </w:t>
+            </w:r>
+            <w:proofErr w:type="spellStart"/>
+            <w:r>
+              <w:rPr>
+                <w:rFonts w:cstheme="minorHAnsi"/>
+              </w:rPr>
+              <w:t>denormalised</w:t>
+            </w:r>
+            <w:proofErr w:type="spellEnd"/>
+            <w:r>
+              <w:rPr>
+                <w:rFonts w:cstheme="minorHAnsi"/>
+              </w:rPr>
+              <w:t xml:space="preserve"> approach would insert the relevant columns in the restaurant table – one of the groups created a </w:t>
+            </w:r>
+            <w:r>
+              <w:rPr>
+                <w:rFonts w:cstheme="minorHAnsi"/>
+              </w:rPr>
+              <w:lastRenderedPageBreak/>
+              <w:t>field weekday close time, which would have answered the question set for the project with the minimal amount of redundancy – as I was only interested in restaurants open after class on a weekday. The only thing extra step would be to assert a slowly changing dimension</w:t>
+            </w:r>
+            <w:r>
+              <w:rPr>
+                <w:rFonts w:cstheme="minorHAnsi"/>
+              </w:rPr>
+              <w:t xml:space="preserve">, timestamp or other logic </w:t>
+            </w:r>
+            <w:r>
+              <w:rPr>
+                <w:rFonts w:cstheme="minorHAnsi"/>
+              </w:rPr>
+              <w:t xml:space="preserve">into the design to ensure that changes over time could be captured for that field. </w:t>
+            </w:r>
+          </w:p>
+          <w:p>
+            <w:pPr>
+              <w:rPr>
+                <w:rFonts w:cstheme="minorHAnsi"/>
+              </w:rPr>
+            </w:pPr>
+            <w:r>
+              <w:rPr>
+                <w:rFonts w:cstheme="minorHAnsi"/>
+              </w:rPr>
+              <w:t>However, for the full flexibility around opening times it is likely that a normalised solution would be required. Some discussions about the method and recommended constraints on such a table here:</w:t>
+            </w:r>
+          </w:p>
+          <w:p>
+            <w:pPr>
+              <w:rPr>
+                <w:rFonts w:cstheme="minorHAnsi"/>
+              </w:rPr>
+            </w:pPr>
+            <w:r>
+              <w:rPr>
+                <w:rFonts w:cstheme="minorHAnsi"/>
+              </w:rPr>
+              <w:t xml:space="preserve"> </w:t>
+            </w:r>
+            <w:hyperlink r:id="rId27" w:history="1">
+              <w:r>
+                <w:rPr>
+                  <w:rStyle w:val="Hyperlink"/>
+                  <w:rFonts w:cstheme="minorHAnsi"/>
+                </w:rPr>
+                <w:t>https://stackoverflow.com/questions/1036603/storing-business-hours-in-a-database</w:t>
+              </w:r>
+            </w:hyperlink>
+          </w:p>
+          <w:p>
+            <w:pPr>
+              <w:rPr>
+                <w:rFonts w:cstheme="minorHAnsi"/>
+              </w:rPr>
+            </w:pPr>
+          </w:p>
+          <w:p>
+            <w:pPr>
+              <w:rPr>
+                <w:rFonts w:cstheme="minorHAnsi"/>
+              </w:rPr>
+            </w:pPr>
+            <w:r>
+              <w:rPr>
+                <w:rFonts w:cstheme="minorHAnsi"/>
+              </w:rPr>
+              <w:t>I have mocked up 2 approaches in excel</w:t>
+            </w:r>
+            <w:r>
+              <w:rPr>
+                <w:rFonts w:cstheme="minorHAnsi"/>
+              </w:rPr>
+              <w:t>, saved to the class repo /QuestionsfromClass</w:t>
+            </w:r>
+          </w:p>
+          <w:p>
+            <w:pPr>
+              <w:rPr>
+                <w:rFonts w:cstheme="minorHAnsi"/>
+              </w:rPr>
+            </w:pPr>
+          </w:p>
+          <w:p>
+            <w:pPr>
+              <w:rPr>
+                <w:rFonts w:cstheme="minorHAnsi"/>
+              </w:rPr>
+            </w:pPr>
+            <w:r>
+              <w:rPr>
+                <w:rFonts w:cstheme="minorHAnsi"/>
+              </w:rPr>
+              <w:t xml:space="preserve">Try importing either model into a database from the excel file to see how the joins would work in </w:t>
+            </w:r>
+            <w:proofErr w:type="spellStart"/>
+            <w:r>
+              <w:rPr>
+                <w:rFonts w:cstheme="minorHAnsi"/>
+              </w:rPr>
+              <w:t>mysql</w:t>
+            </w:r>
+            <w:proofErr w:type="spellEnd"/>
+            <w:r>
+              <w:rPr>
+                <w:rFonts w:cstheme="minorHAnsi"/>
+              </w:rPr>
+              <w:t xml:space="preserve">. </w:t>
+            </w:r>
+          </w:p>
+          <w:p>
+            <w:pPr>
+              <w:rPr>
+                <w:rFonts w:cstheme="minorHAnsi"/>
+              </w:rPr>
+            </w:pPr>
+          </w:p>
+          <w:p>
+            <w:pPr>
+              <w:rPr>
+                <w:rFonts w:cstheme="minorHAnsi"/>
+              </w:rPr>
+            </w:pPr>
+            <w:r>
+              <w:rPr>
+                <w:rFonts w:cstheme="minorHAnsi"/>
+              </w:rPr>
+              <w:t xml:space="preserve">note </w:t>
+            </w:r>
+            <w:r>
+              <w:rPr>
+                <w:rFonts w:cstheme="minorHAnsi"/>
+              </w:rPr>
+              <w:t>both of these</w:t>
+            </w:r>
+            <w:r>
+              <w:rPr>
+                <w:rFonts w:cstheme="minorHAnsi"/>
+              </w:rPr>
+              <w:t xml:space="preserve"> design</w:t>
+            </w:r>
+            <w:r>
+              <w:rPr>
+                <w:rFonts w:cstheme="minorHAnsi"/>
+              </w:rPr>
+              <w:t>s, though</w:t>
+            </w:r>
+            <w:r>
+              <w:rPr>
+                <w:rFonts w:cstheme="minorHAnsi"/>
+              </w:rPr>
+              <w:t xml:space="preserve"> </w:t>
+            </w:r>
+            <w:r>
+              <w:rPr>
+                <w:rFonts w:cstheme="minorHAnsi"/>
+              </w:rPr>
+              <w:t>adequate</w:t>
+            </w:r>
+            <w:r>
+              <w:rPr>
+                <w:rFonts w:cstheme="minorHAnsi"/>
+              </w:rPr>
+              <w:t xml:space="preserve"> for our purposes, wouldn’t allow for special closing circumstances (</w:t>
+            </w:r>
+            <w:proofErr w:type="spellStart"/>
+            <w:r>
+              <w:rPr>
+                <w:rFonts w:cstheme="minorHAnsi"/>
+              </w:rPr>
+              <w:t>ie</w:t>
+            </w:r>
+            <w:proofErr w:type="spellEnd"/>
+            <w:r>
+              <w:rPr>
+                <w:rFonts w:cstheme="minorHAnsi"/>
+              </w:rPr>
+              <w:t xml:space="preserve"> the restaurant is closed for refurb), </w:t>
+            </w:r>
+            <w:r>
+              <w:rPr>
+                <w:rFonts w:cstheme="minorHAnsi"/>
+              </w:rPr>
+              <w:t>for exceptional holiday hours (we are assuming a standard 7 day pattern) or for breaks in the day (</w:t>
+            </w:r>
+            <w:proofErr w:type="spellStart"/>
+            <w:r>
+              <w:rPr>
+                <w:rFonts w:cstheme="minorHAnsi"/>
+              </w:rPr>
+              <w:t>eg</w:t>
+            </w:r>
+            <w:proofErr w:type="spellEnd"/>
+            <w:r>
+              <w:rPr>
+                <w:rFonts w:cstheme="minorHAnsi"/>
+              </w:rPr>
+              <w:t xml:space="preserve"> closed for lunch, reopens again for dinner) because that solution would get quite complex!</w:t>
+            </w:r>
+          </w:p>
+          <w:p>
+            <w:pPr>
+              <w:rPr>
+                <w:rFonts w:cstheme="minorHAnsi"/>
+              </w:rPr>
+            </w:pPr>
+          </w:p>
+          <w:p>
+            <w:pPr>
+              <w:rPr>
+                <w:rFonts w:cstheme="minorHAnsi"/>
+              </w:rPr>
+            </w:pPr>
+            <w:r>
+              <w:rPr>
+                <w:rFonts w:cstheme="minorHAnsi"/>
+              </w:rPr>
+              <w:t xml:space="preserve">You could also use a bridge table to handle many to many relationships, such as the </w:t>
+            </w:r>
+            <w:proofErr w:type="spellStart"/>
+            <w:r>
+              <w:rPr>
+                <w:rFonts w:cstheme="minorHAnsi"/>
+              </w:rPr>
+              <w:t>film_category</w:t>
+            </w:r>
+            <w:proofErr w:type="spellEnd"/>
+            <w:r>
+              <w:rPr>
+                <w:rFonts w:cstheme="minorHAnsi"/>
+              </w:rPr>
+              <w:t xml:space="preserve"> table shown in the </w:t>
+            </w:r>
+            <w:proofErr w:type="spellStart"/>
+            <w:r>
+              <w:rPr>
+                <w:rFonts w:cstheme="minorHAnsi"/>
+              </w:rPr>
+              <w:t>Sakila</w:t>
+            </w:r>
+            <w:proofErr w:type="spellEnd"/>
+            <w:r>
+              <w:rPr>
+                <w:rFonts w:cstheme="minorHAnsi"/>
+              </w:rPr>
+              <w:t xml:space="preserve"> database ERD. This table can be labelled </w:t>
+            </w:r>
+            <w:r>
+              <w:rPr>
+                <w:rFonts w:cstheme="minorHAnsi"/>
+              </w:rPr>
+              <w:t xml:space="preserve">as </w:t>
+            </w:r>
+            <w:proofErr w:type="spellStart"/>
+            <w:r>
+              <w:rPr>
+                <w:rFonts w:cstheme="minorHAnsi"/>
+              </w:rPr>
+              <w:t>restaurant_openinghours</w:t>
+            </w:r>
+            <w:proofErr w:type="spellEnd"/>
+            <w:r>
+              <w:rPr>
+                <w:rFonts w:cstheme="minorHAnsi"/>
+              </w:rPr>
+              <w:t xml:space="preserve"> and would contain a unique row id as the PK, with links to both the restaurant table and a more generic opening hours table with all of the opening hours options listed</w:t>
+            </w:r>
+          </w:p>
+          <w:p>
+            <w:pPr>
+              <w:rPr>
+                <w:rFonts w:cstheme="minorHAnsi"/>
+              </w:rPr>
+            </w:pPr>
+          </w:p>
+          <w:p>
+            <w:pPr>
+              <w:rPr>
+                <w:rFonts w:cstheme="minorHAnsi"/>
+              </w:rPr>
+            </w:pPr>
+            <w:r>
+              <w:rPr>
+                <w:rFonts w:cstheme="minorHAnsi"/>
+              </w:rPr>
+              <w:t xml:space="preserve">A final option to consider would be storing the times in a semi structured/ nested way – </w:t>
+            </w:r>
+            <w:proofErr w:type="spellStart"/>
+            <w:r>
+              <w:rPr>
+                <w:rFonts w:cstheme="minorHAnsi"/>
+              </w:rPr>
+              <w:t>heres</w:t>
+            </w:r>
+            <w:proofErr w:type="spellEnd"/>
+            <w:r>
+              <w:rPr>
+                <w:rFonts w:cstheme="minorHAnsi"/>
+              </w:rPr>
+              <w:t xml:space="preserve"> an example </w:t>
+            </w:r>
+            <w:r>
+              <w:rPr>
+                <w:rFonts w:cstheme="minorHAnsi"/>
+              </w:rPr>
+              <w:t>https://schema.org/hoursAvailable</w:t>
+            </w:r>
           </w:p>
         </w:tc>
       </w:tr>

</xml_diff>